<commit_message>
Analysis Results Dic Converted into Attributes
</commit_message>
<xml_diff>
--- a/src/templates/template_report.docx
+++ b/src/templates/template_report.docx
@@ -4,7 +4,87 @@
   <w:body>
     <w:p>
       <w:pPr>
-        <w:pStyle w:val="Subtitle"/>
+        <w:pStyle w:val="Footer"/>
+        <w:tabs>
+          <w:tab w:val="clear" w:pos="4513"/>
+          <w:tab w:val="clear" w:pos="9026"/>
+          <w:tab w:val="left" w:pos="4138"/>
+        </w:tabs>
+        <w:rPr>
+          <w:color w:val="C00000"/>
+          <w:sz w:val="24"/>
+          <w:szCs w:val="24"/>
+          <w:lang w:val="en-US"/>
+        </w:rPr>
+      </w:pPr>
+    </w:p>
+    <w:p>
+      <w:pPr>
+        <w:pStyle w:val="Footer"/>
+        <w:rPr>
+          <w:color w:val="C00000"/>
+          <w:sz w:val="24"/>
+          <w:szCs w:val="24"/>
+          <w:lang w:val="en-US"/>
+        </w:rPr>
+      </w:pPr>
+      <w:r>
+        <w:rPr>
+          <w:color w:val="C00000"/>
+          <w:sz w:val="24"/>
+          <w:szCs w:val="24"/>
+          <w:lang w:val="en-US"/>
+        </w:rPr>
+        <w:t xml:space="preserve">The data used is from GSA Advantage, </w:t>
+      </w:r>
+      <w:r>
+        <w:rPr>
+          <w:color w:val="C00000"/>
+          <w:sz w:val="24"/>
+          <w:szCs w:val="24"/>
+          <w:lang w:val="en-US"/>
+        </w:rPr>
+        <w:t>currently</w:t>
+      </w:r>
+      <w:r>
+        <w:rPr>
+          <w:color w:val="C00000"/>
+          <w:sz w:val="24"/>
+          <w:szCs w:val="24"/>
+          <w:lang w:val="en-US"/>
+        </w:rPr>
+        <w:t xml:space="preserve"> through September 2024, </w:t>
+      </w:r>
+    </w:p>
+    <w:p>
+      <w:pPr>
+        <w:pStyle w:val="Footer"/>
+        <w:rPr>
+          <w:color w:val="C00000"/>
+          <w:sz w:val="24"/>
+          <w:szCs w:val="24"/>
+          <w:lang w:val="en-US"/>
+        </w:rPr>
+      </w:pPr>
+      <w:r>
+        <w:rPr>
+          <w:color w:val="C00000"/>
+          <w:sz w:val="24"/>
+          <w:szCs w:val="24"/>
+          <w:lang w:val="en-US"/>
+        </w:rPr>
+        <w:t>and does not include any updates made thereafter.</w:t>
+      </w:r>
+    </w:p>
+    <w:p>
+      <w:pPr>
+        <w:pStyle w:val="Footer"/>
+        <w:rPr>
+          <w:color w:val="C00000"/>
+          <w:sz w:val="24"/>
+          <w:szCs w:val="24"/>
+          <w:lang w:val="en-US"/>
+        </w:rPr>
       </w:pPr>
       <w:r>
         <w:rPr>
@@ -103,20 +183,6 @@
       </w:r>
     </w:p>
     <w:p>
-      <w:pPr>
-        <w:jc w:val="center"/>
-        <w:rPr>
-          <w:rStyle w:val="IntenseEmphasis"/>
-        </w:rPr>
-      </w:pPr>
-      <w:r>
-        <w:rPr>
-          <w:rStyle w:val="IntenseEmphasis"/>
-        </w:rPr>
-        <w:t>SAMPLE PRICE REPORT</w:t>
-      </w:r>
-    </w:p>
-    <w:p>
       <w:r>
         <w:rPr>
           <w:noProof/>
@@ -125,15 +191,15 @@
         <mc:AlternateContent>
           <mc:Choice Requires="wps">
             <w:drawing>
-              <wp:anchor distT="0" distB="0" distL="114300" distR="114300" simplePos="0" relativeHeight="251672064" behindDoc="0" locked="0" layoutInCell="1" allowOverlap="1" wp14:anchorId="21CA288C" wp14:editId="380F7CCF">
+              <wp:anchor distT="0" distB="0" distL="114300" distR="114300" simplePos="0" relativeHeight="251672064" behindDoc="0" locked="0" layoutInCell="1" allowOverlap="1" wp14:anchorId="21CA288C" wp14:editId="59494CFE">
                 <wp:simplePos x="0" y="0"/>
                 <wp:positionH relativeFrom="column">
                   <wp:posOffset>289367</wp:posOffset>
                 </wp:positionH>
                 <wp:positionV relativeFrom="paragraph">
-                  <wp:posOffset>203948</wp:posOffset>
+                  <wp:posOffset>209294</wp:posOffset>
                 </wp:positionV>
-                <wp:extent cx="5372100" cy="2245488"/>
+                <wp:extent cx="5324355" cy="2569580"/>
                 <wp:effectExtent l="0" t="0" r="0" b="2540"/>
                 <wp:wrapNone/>
                 <wp:docPr id="3" name="Text Box 3"/>
@@ -145,7 +211,7 @@
                       <wps:spPr>
                         <a:xfrm>
                           <a:off x="0" y="0"/>
-                          <a:ext cx="5372100" cy="2245488"/>
+                          <a:ext cx="5324355" cy="2569580"/>
                         </a:xfrm>
                         <a:prstGeom prst="rect">
                           <a:avLst/>
@@ -175,55 +241,164 @@
                           <w:p>
                             <w:pPr>
                               <w:pStyle w:val="Title"/>
-                              <w:jc w:val="center"/>
+                              <w:rPr>
+                                <w:b/>
+                                <w:bCs/>
+                                <w:sz w:val="36"/>
+                                <w:szCs w:val="36"/>
+                              </w:rPr>
                             </w:pPr>
                             <w:proofErr w:type="gramStart"/>
                             <w:r>
+                              <w:rPr>
+                                <w:b/>
+                                <w:bCs/>
+                                <w:sz w:val="36"/>
+                                <w:szCs w:val="36"/>
+                              </w:rPr>
+                              <w:t>Compan</w:t>
+                            </w:r>
+                            <w:r>
+                              <w:rPr>
+                                <w:b/>
+                                <w:bCs/>
+                                <w:sz w:val="36"/>
+                                <w:szCs w:val="36"/>
+                              </w:rPr>
+                              <w:t xml:space="preserve">y </w:t>
+                            </w:r>
+                            <w:r>
+                              <w:rPr>
+                                <w:b/>
+                                <w:bCs/>
+                                <w:sz w:val="36"/>
+                                <w:szCs w:val="36"/>
+                              </w:rPr>
+                              <w:t>:</w:t>
+                            </w:r>
+                            <w:proofErr w:type="gramEnd"/>
+                            <w:r>
+                              <w:rPr>
+                                <w:b/>
+                                <w:bCs/>
+                                <w:sz w:val="36"/>
+                                <w:szCs w:val="36"/>
+                              </w:rPr>
+                              <w:t xml:space="preserve"> </w:t>
+                            </w:r>
+                            <w:r>
+                              <w:rPr>
+                                <w:b/>
+                                <w:bCs/>
+                                <w:sz w:val="36"/>
+                                <w:szCs w:val="36"/>
+                              </w:rPr>
                               <w:t xml:space="preserve">{{ </w:t>
                             </w:r>
                             <w:proofErr w:type="spellStart"/>
                             <w:r>
-                              <w:t>company</w:t>
-                            </w:r>
-                            <w:proofErr w:type="gramEnd"/>
-                            <w:r>
-                              <w:t>_name</w:t>
+                              <w:rPr>
+                                <w:b/>
+                                <w:bCs/>
+                                <w:sz w:val="36"/>
+                                <w:szCs w:val="36"/>
+                              </w:rPr>
+                              <w:t>company_name</w:t>
                             </w:r>
                             <w:proofErr w:type="spellEnd"/>
                             <w:r>
+                              <w:rPr>
+                                <w:b/>
+                                <w:bCs/>
+                                <w:sz w:val="36"/>
+                                <w:szCs w:val="36"/>
+                              </w:rPr>
                               <w:t xml:space="preserve"> </w:t>
                             </w:r>
                             <w:r>
+                              <w:rPr>
+                                <w:b/>
+                                <w:bCs/>
+                                <w:sz w:val="36"/>
+                                <w:szCs w:val="36"/>
+                              </w:rPr>
                               <w:t>}}</w:t>
                             </w:r>
                           </w:p>
                           <w:p>
                             <w:pPr>
                               <w:pStyle w:val="Title"/>
-                              <w:jc w:val="center"/>
+                              <w:rPr>
+                                <w:b/>
+                                <w:bCs/>
+                                <w:sz w:val="36"/>
+                                <w:szCs w:val="36"/>
+                              </w:rPr>
                             </w:pPr>
+                            <w:r>
+                              <w:rPr>
+                                <w:b/>
+                                <w:bCs/>
+                                <w:sz w:val="36"/>
+                                <w:szCs w:val="36"/>
+                              </w:rPr>
+                              <w:t xml:space="preserve">Contract #: </w:t>
+                            </w:r>
                             <w:proofErr w:type="gramStart"/>
                             <w:r>
+                              <w:rPr>
+                                <w:b/>
+                                <w:bCs/>
+                                <w:sz w:val="36"/>
+                                <w:szCs w:val="36"/>
+                              </w:rPr>
                               <w:t xml:space="preserve">{{ </w:t>
                             </w:r>
                             <w:proofErr w:type="spellStart"/>
                             <w:r>
+                              <w:rPr>
+                                <w:b/>
+                                <w:bCs/>
+                                <w:sz w:val="36"/>
+                                <w:szCs w:val="36"/>
+                              </w:rPr>
                               <w:t>contract</w:t>
                             </w:r>
                             <w:proofErr w:type="gramEnd"/>
                             <w:r>
+                              <w:rPr>
+                                <w:b/>
+                                <w:bCs/>
+                                <w:sz w:val="36"/>
+                                <w:szCs w:val="36"/>
+                              </w:rPr>
                               <w:t>_number</w:t>
                             </w:r>
                             <w:proofErr w:type="spellEnd"/>
                             <w:r>
+                              <w:rPr>
+                                <w:b/>
+                                <w:bCs/>
+                                <w:sz w:val="36"/>
+                                <w:szCs w:val="36"/>
+                              </w:rPr>
                               <w:t xml:space="preserve"> </w:t>
                             </w:r>
                             <w:r>
+                              <w:rPr>
+                                <w:b/>
+                                <w:bCs/>
+                                <w:sz w:val="36"/>
+                                <w:szCs w:val="36"/>
+                              </w:rPr>
                               <w:t>}}</w:t>
                             </w:r>
                           </w:p>
                           <w:p/>
                           <w:p>
+                            <w:pPr>
+                              <w:jc w:val="center"/>
+                            </w:pPr>
                             <w:r>
                               <w:rPr>
                                 <w:b/>
@@ -255,6 +430,9 @@
                             </w:r>
                           </w:p>
                           <w:p>
+                            <w:pPr>
+                              <w:jc w:val="center"/>
+                            </w:pPr>
                             <w:r>
                               <w:rPr>
                                 <w:b/>
@@ -286,6 +464,9 @@
                             </w:r>
                           </w:p>
                           <w:p>
+                            <w:pPr>
+                              <w:jc w:val="center"/>
+                            </w:pPr>
                             <w:r>
                               <w:rPr>
                                 <w:b/>
@@ -309,22 +490,17 @@
                             </w:r>
                             <w:proofErr w:type="spellStart"/>
                             <w:r>
-                              <w:t>option</w:t>
+                              <w:t>sam</w:t>
                             </w:r>
                             <w:proofErr w:type="gramEnd"/>
                             <w:r>
-                              <w:t>_end_date</w:t>
+                              <w:t>_uie</w:t>
                             </w:r>
                             <w:proofErr w:type="spellEnd"/>
-                            <w:r>
-                              <w:t xml:space="preserve"> </w:t>
-                            </w:r>
                             <w:r>
                               <w:t>}}</w:t>
                             </w:r>
                           </w:p>
-                          <w:p/>
-                          <w:p/>
                           <w:p/>
                         </w:txbxContent>
                       </wps:txbx>
@@ -352,61 +528,170 @@
                 <v:stroke joinstyle="miter"/>
                 <v:path gradientshapeok="t" o:connecttype="rect"/>
               </v:shapetype>
-              <v:shape id="Text Box 3" o:spid="_x0000_s1026" type="#_x0000_t202" style="position:absolute;margin-left:22.8pt;margin-top:16.05pt;width:423pt;height:176.8pt;z-index:251672064;visibility:visible;mso-wrap-style:square;mso-width-percent:0;mso-height-percent:0;mso-wrap-distance-left:9pt;mso-wrap-distance-top:0;mso-wrap-distance-right:9pt;mso-wrap-distance-bottom:0;mso-position-horizontal:absolute;mso-position-horizontal-relative:text;mso-position-vertical:absolute;mso-position-vertical-relative:text;mso-width-percent:0;mso-height-percent:0;mso-width-relative:margin;mso-height-relative:margin;v-text-anchor:top" o:gfxdata="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" filled="f" stroked="f" strokeweight=".5pt">
+              <v:shape id="Text Box 3" o:spid="_x0000_s1026" type="#_x0000_t202" style="position:absolute;margin-left:22.8pt;margin-top:16.5pt;width:419.25pt;height:202.35pt;z-index:251672064;visibility:visible;mso-wrap-style:square;mso-width-percent:0;mso-height-percent:0;mso-wrap-distance-left:9pt;mso-wrap-distance-top:0;mso-wrap-distance-right:9pt;mso-wrap-distance-bottom:0;mso-position-horizontal:absolute;mso-position-horizontal-relative:text;mso-position-vertical:absolute;mso-position-vertical-relative:text;mso-width-percent:0;mso-height-percent:0;mso-width-relative:margin;mso-height-relative:margin;v-text-anchor:top" o:gfxdata="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" filled="f" stroked="f" strokeweight=".5pt">
                 <v:textbox>
                   <w:txbxContent>
                     <w:p>
                       <w:pPr>
                         <w:pStyle w:val="Title"/>
-                        <w:jc w:val="center"/>
+                        <w:rPr>
+                          <w:b/>
+                          <w:bCs/>
+                          <w:sz w:val="36"/>
+                          <w:szCs w:val="36"/>
+                        </w:rPr>
                       </w:pPr>
                       <w:proofErr w:type="gramStart"/>
                       <w:r>
+                        <w:rPr>
+                          <w:b/>
+                          <w:bCs/>
+                          <w:sz w:val="36"/>
+                          <w:szCs w:val="36"/>
+                        </w:rPr>
+                        <w:t>Compan</w:t>
+                      </w:r>
+                      <w:r>
+                        <w:rPr>
+                          <w:b/>
+                          <w:bCs/>
+                          <w:sz w:val="36"/>
+                          <w:szCs w:val="36"/>
+                        </w:rPr>
+                        <w:t xml:space="preserve">y </w:t>
+                      </w:r>
+                      <w:r>
+                        <w:rPr>
+                          <w:b/>
+                          <w:bCs/>
+                          <w:sz w:val="36"/>
+                          <w:szCs w:val="36"/>
+                        </w:rPr>
+                        <w:t>:</w:t>
+                      </w:r>
+                      <w:proofErr w:type="gramEnd"/>
+                      <w:r>
+                        <w:rPr>
+                          <w:b/>
+                          <w:bCs/>
+                          <w:sz w:val="36"/>
+                          <w:szCs w:val="36"/>
+                        </w:rPr>
+                        <w:t xml:space="preserve"> </w:t>
+                      </w:r>
+                      <w:r>
+                        <w:rPr>
+                          <w:b/>
+                          <w:bCs/>
+                          <w:sz w:val="36"/>
+                          <w:szCs w:val="36"/>
+                        </w:rPr>
                         <w:t xml:space="preserve">{{ </w:t>
                       </w:r>
                       <w:proofErr w:type="spellStart"/>
                       <w:r>
-                        <w:t>company</w:t>
-                      </w:r>
-                      <w:proofErr w:type="gramEnd"/>
-                      <w:r>
-                        <w:t>_name</w:t>
+                        <w:rPr>
+                          <w:b/>
+                          <w:bCs/>
+                          <w:sz w:val="36"/>
+                          <w:szCs w:val="36"/>
+                        </w:rPr>
+                        <w:t>company_name</w:t>
                       </w:r>
                       <w:proofErr w:type="spellEnd"/>
                       <w:r>
+                        <w:rPr>
+                          <w:b/>
+                          <w:bCs/>
+                          <w:sz w:val="36"/>
+                          <w:szCs w:val="36"/>
+                        </w:rPr>
                         <w:t xml:space="preserve"> </w:t>
                       </w:r>
                       <w:r>
+                        <w:rPr>
+                          <w:b/>
+                          <w:bCs/>
+                          <w:sz w:val="36"/>
+                          <w:szCs w:val="36"/>
+                        </w:rPr>
                         <w:t>}}</w:t>
                       </w:r>
                     </w:p>
                     <w:p>
                       <w:pPr>
                         <w:pStyle w:val="Title"/>
-                        <w:jc w:val="center"/>
+                        <w:rPr>
+                          <w:b/>
+                          <w:bCs/>
+                          <w:sz w:val="36"/>
+                          <w:szCs w:val="36"/>
+                        </w:rPr>
                       </w:pPr>
+                      <w:r>
+                        <w:rPr>
+                          <w:b/>
+                          <w:bCs/>
+                          <w:sz w:val="36"/>
+                          <w:szCs w:val="36"/>
+                        </w:rPr>
+                        <w:t xml:space="preserve">Contract #: </w:t>
+                      </w:r>
                       <w:proofErr w:type="gramStart"/>
                       <w:r>
+                        <w:rPr>
+                          <w:b/>
+                          <w:bCs/>
+                          <w:sz w:val="36"/>
+                          <w:szCs w:val="36"/>
+                        </w:rPr>
                         <w:t xml:space="preserve">{{ </w:t>
                       </w:r>
                       <w:proofErr w:type="spellStart"/>
                       <w:r>
+                        <w:rPr>
+                          <w:b/>
+                          <w:bCs/>
+                          <w:sz w:val="36"/>
+                          <w:szCs w:val="36"/>
+                        </w:rPr>
                         <w:t>contract</w:t>
                       </w:r>
                       <w:proofErr w:type="gramEnd"/>
                       <w:r>
+                        <w:rPr>
+                          <w:b/>
+                          <w:bCs/>
+                          <w:sz w:val="36"/>
+                          <w:szCs w:val="36"/>
+                        </w:rPr>
                         <w:t>_number</w:t>
                       </w:r>
                       <w:proofErr w:type="spellEnd"/>
                       <w:r>
+                        <w:rPr>
+                          <w:b/>
+                          <w:bCs/>
+                          <w:sz w:val="36"/>
+                          <w:szCs w:val="36"/>
+                        </w:rPr>
                         <w:t xml:space="preserve"> </w:t>
                       </w:r>
                       <w:r>
+                        <w:rPr>
+                          <w:b/>
+                          <w:bCs/>
+                          <w:sz w:val="36"/>
+                          <w:szCs w:val="36"/>
+                        </w:rPr>
                         <w:t>}}</w:t>
                       </w:r>
                     </w:p>
                     <w:p/>
                     <w:p>
+                      <w:pPr>
+                        <w:jc w:val="center"/>
+                      </w:pPr>
                       <w:r>
                         <w:rPr>
                           <w:b/>
@@ -438,6 +723,9 @@
                       </w:r>
                     </w:p>
                     <w:p>
+                      <w:pPr>
+                        <w:jc w:val="center"/>
+                      </w:pPr>
                       <w:r>
                         <w:rPr>
                           <w:b/>
@@ -469,6 +757,9 @@
                       </w:r>
                     </w:p>
                     <w:p>
+                      <w:pPr>
+                        <w:jc w:val="center"/>
+                      </w:pPr>
                       <w:r>
                         <w:rPr>
                           <w:b/>
@@ -492,22 +783,17 @@
                       </w:r>
                       <w:proofErr w:type="spellStart"/>
                       <w:r>
-                        <w:t>option</w:t>
+                        <w:t>sam</w:t>
                       </w:r>
                       <w:proofErr w:type="gramEnd"/>
                       <w:r>
-                        <w:t>_end_date</w:t>
+                        <w:t>_uie</w:t>
                       </w:r>
                       <w:proofErr w:type="spellEnd"/>
-                      <w:r>
-                        <w:t xml:space="preserve"> </w:t>
-                      </w:r>
                       <w:r>
                         <w:t>}}</w:t>
                       </w:r>
                     </w:p>
-                    <w:p/>
-                    <w:p/>
                     <w:p/>
                   </w:txbxContent>
                 </v:textbox>
@@ -524,7 +810,7 @@
         <mc:AlternateContent>
           <mc:Choice Requires="wps">
             <w:drawing>
-              <wp:anchor distT="0" distB="0" distL="114300" distR="114300" simplePos="0" relativeHeight="251647488" behindDoc="0" locked="0" layoutInCell="1" allowOverlap="1" wp14:anchorId="0C5FF6FE" wp14:editId="077C5416">
+              <wp:anchor distT="0" distB="0" distL="114300" distR="114300" simplePos="0" relativeHeight="251647488" behindDoc="0" locked="0" layoutInCell="1" allowOverlap="1" wp14:anchorId="0C5FF6FE" wp14:editId="0017D7D2">
                 <wp:simplePos x="0" y="0"/>
                 <wp:positionH relativeFrom="margin">
                   <wp:align>left</wp:align>
@@ -532,8 +818,8 @@
                 <wp:positionV relativeFrom="paragraph">
                   <wp:posOffset>12700</wp:posOffset>
                 </wp:positionV>
-                <wp:extent cx="5934075" cy="6334125"/>
-                <wp:effectExtent l="0" t="0" r="28575" b="28575"/>
+                <wp:extent cx="5914663" cy="6215605"/>
+                <wp:effectExtent l="0" t="0" r="10160" b="13970"/>
                 <wp:wrapNone/>
                 <wp:docPr id="2" name="Rectangle 2"/>
                 <wp:cNvGraphicFramePr/>
@@ -544,7 +830,7 @@
                       <wps:spPr>
                         <a:xfrm>
                           <a:off x="0" y="0"/>
-                          <a:ext cx="5934075" cy="6334125"/>
+                          <a:ext cx="5914663" cy="6215605"/>
                         </a:xfrm>
                         <a:prstGeom prst="rect">
                           <a:avLst/>
@@ -604,7 +890,7 @@
           </mc:Choice>
           <mc:Fallback>
             <w:pict>
-              <v:rect w14:anchorId="0C5FF6FE" id="Rectangle 2" o:spid="_x0000_s1027" style="position:absolute;margin-left:0;margin-top:1pt;width:467.25pt;height:498.75pt;z-index:251647488;visibility:visible;mso-wrap-style:square;mso-width-percent:0;mso-height-percent:0;mso-wrap-distance-left:9pt;mso-wrap-distance-top:0;mso-wrap-distance-right:9pt;mso-wrap-distance-bottom:0;mso-position-horizontal:left;mso-position-horizontal-relative:margin;mso-position-vertical:absolute;mso-position-vertical-relative:text;mso-width-percent:0;mso-height-percent:0;mso-width-relative:margin;mso-height-relative:margin;v-text-anchor:middle" o:gfxdata="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" fillcolor="white [3201]" strokecolor="#9f8351 [3206]" strokeweight="1.25pt">
+              <v:rect w14:anchorId="0C5FF6FE" id="Rectangle 2" o:spid="_x0000_s1027" style="position:absolute;margin-left:0;margin-top:1pt;width:465.7pt;height:489.4pt;z-index:251647488;visibility:visible;mso-wrap-style:square;mso-width-percent:0;mso-height-percent:0;mso-wrap-distance-left:9pt;mso-wrap-distance-top:0;mso-wrap-distance-right:9pt;mso-wrap-distance-bottom:0;mso-position-horizontal:left;mso-position-horizontal-relative:margin;mso-position-vertical:absolute;mso-position-vertical-relative:text;mso-width-percent:0;mso-height-percent:0;mso-width-relative:margin;mso-height-relative:margin;v-text-anchor:middle" o:gfxdata="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" fillcolor="white [3201]" strokecolor="#9f8351 [3206]" strokeweight="1.25pt">
                 <v:stroke endcap="round"/>
                 <v:textbox>
                   <w:txbxContent>
@@ -639,16 +925,16 @@
         <mc:AlternateContent>
           <mc:Choice Requires="wps">
             <w:drawing>
-              <wp:anchor distT="0" distB="0" distL="114300" distR="114300" simplePos="0" relativeHeight="251675136" behindDoc="0" locked="0" layoutInCell="1" allowOverlap="1" wp14:anchorId="19340755" wp14:editId="68C1604F">
+              <wp:anchor distT="0" distB="0" distL="114300" distR="114300" simplePos="0" relativeHeight="251675136" behindDoc="0" locked="0" layoutInCell="1" allowOverlap="1" wp14:anchorId="19340755" wp14:editId="7DC8B0FD">
                 <wp:simplePos x="0" y="0"/>
                 <wp:positionH relativeFrom="margin">
-                  <wp:posOffset>334942</wp:posOffset>
+                  <wp:posOffset>196046</wp:posOffset>
                 </wp:positionH>
                 <wp:positionV relativeFrom="paragraph">
-                  <wp:posOffset>172277</wp:posOffset>
+                  <wp:posOffset>69746</wp:posOffset>
                 </wp:positionV>
-                <wp:extent cx="5208149" cy="3182845"/>
-                <wp:effectExtent l="57150" t="57150" r="50165" b="55880"/>
+                <wp:extent cx="5579721" cy="3414081"/>
+                <wp:effectExtent l="57150" t="57150" r="59690" b="53340"/>
                 <wp:wrapNone/>
                 <wp:docPr id="6" name="Text Box 6"/>
                 <wp:cNvGraphicFramePr/>
@@ -659,13 +945,16 @@
                       <wps:spPr>
                         <a:xfrm>
                           <a:off x="0" y="0"/>
-                          <a:ext cx="5208149" cy="3182845"/>
+                          <a:ext cx="5579721" cy="3414081"/>
                         </a:xfrm>
                         <a:prstGeom prst="rect">
                           <a:avLst/>
                         </a:prstGeom>
                         <a:solidFill>
-                          <a:srgbClr val="C00000"/>
+                          <a:schemeClr val="accent1">
+                            <a:lumMod val="20000"/>
+                            <a:lumOff val="80000"/>
+                          </a:schemeClr>
                         </a:solidFill>
                         <a:ln>
                           <a:solidFill>
@@ -702,80 +991,95 @@
                             <w:pPr>
                               <w:pStyle w:val="Quote"/>
                               <w:rPr>
-                                <w:b/>
                                 <w:bCs/>
-                                <w:color w:val="BFBFBF" w:themeColor="background1" w:themeShade="BF"/>
+                                <w:color w:val="000000" w:themeColor="text1"/>
                                 <w:sz w:val="40"/>
                                 <w:szCs w:val="40"/>
+                                <w14:shadow w14:blurRad="38100" w14:dist="19050" w14:dir="2700000" w14:sx="100000" w14:sy="100000" w14:kx="0" w14:ky="0" w14:algn="tl">
+                                  <w14:schemeClr w14:val="dk1">
+                                    <w14:alpha w14:val="60000"/>
+                                  </w14:schemeClr>
+                                </w14:shadow>
+                                <w14:textOutline w14:w="0" w14:cap="flat" w14:cmpd="sng" w14:algn="ctr">
+                                  <w14:noFill/>
+                                  <w14:prstDash w14:val="solid"/>
+                                  <w14:round/>
+                                </w14:textOutline>
                               </w:rPr>
                             </w:pPr>
                             <w:r>
                               <w:rPr>
-                                <w:b/>
                                 <w:bCs/>
-                                <w:color w:val="BFBFBF" w:themeColor="background1" w:themeShade="BF"/>
+                                <w:color w:val="000000" w:themeColor="text1"/>
                                 <w:sz w:val="40"/>
                                 <w:szCs w:val="40"/>
+                                <w14:shadow w14:blurRad="38100" w14:dist="19050" w14:dir="2700000" w14:sx="100000" w14:sy="100000" w14:kx="0" w14:ky="0" w14:algn="tl">
+                                  <w14:schemeClr w14:val="dk1">
+                                    <w14:alpha w14:val="60000"/>
+                                  </w14:schemeClr>
+                                </w14:shadow>
+                                <w14:textOutline w14:w="0" w14:cap="flat" w14:cmpd="sng" w14:algn="ctr">
+                                  <w14:noFill/>
+                                  <w14:prstDash w14:val="solid"/>
+                                  <w14:round/>
+                                </w14:textOutline>
                               </w:rPr>
                               <w:t xml:space="preserve">Sample </w:t>
                             </w:r>
                             <w:r>
                               <w:rPr>
-                                <w:b/>
                                 <w:bCs/>
-                                <w:color w:val="BFBFBF" w:themeColor="background1" w:themeShade="BF"/>
+                                <w:color w:val="000000" w:themeColor="text1"/>
                                 <w:sz w:val="40"/>
                                 <w:szCs w:val="40"/>
+                                <w14:shadow w14:blurRad="38100" w14:dist="19050" w14:dir="2700000" w14:sx="100000" w14:sy="100000" w14:kx="0" w14:ky="0" w14:algn="tl">
+                                  <w14:schemeClr w14:val="dk1">
+                                    <w14:alpha w14:val="60000"/>
+                                  </w14:schemeClr>
+                                </w14:shadow>
+                                <w14:textOutline w14:w="0" w14:cap="flat" w14:cmpd="sng" w14:algn="ctr">
+                                  <w14:noFill/>
+                                  <w14:prstDash w14:val="solid"/>
+                                  <w14:round/>
+                                </w14:textOutline>
                               </w:rPr>
                               <w:t xml:space="preserve">GSA </w:t>
                             </w:r>
                             <w:r>
                               <w:rPr>
-                                <w:b/>
                                 <w:bCs/>
-                                <w:color w:val="BFBFBF" w:themeColor="background1" w:themeShade="BF"/>
+                                <w:color w:val="000000" w:themeColor="text1"/>
                                 <w:sz w:val="40"/>
                                 <w:szCs w:val="40"/>
+                                <w14:shadow w14:blurRad="38100" w14:dist="19050" w14:dir="2700000" w14:sx="100000" w14:sy="100000" w14:kx="0" w14:ky="0" w14:algn="tl">
+                                  <w14:schemeClr w14:val="dk1">
+                                    <w14:alpha w14:val="60000"/>
+                                  </w14:schemeClr>
+                                </w14:shadow>
+                                <w14:textOutline w14:w="0" w14:cap="flat" w14:cmpd="sng" w14:algn="ctr">
+                                  <w14:noFill/>
+                                  <w14:prstDash w14:val="solid"/>
+                                  <w14:round/>
+                                </w14:textOutline>
                               </w:rPr>
                               <w:t xml:space="preserve">Price Report </w:t>
                             </w:r>
                             <w:r>
                               <w:rPr>
-                                <w:b/>
                                 <w:bCs/>
-                                <w:color w:val="BFBFBF" w:themeColor="background1" w:themeShade="BF"/>
+                                <w:color w:val="000000" w:themeColor="text1"/>
                                 <w:sz w:val="40"/>
                                 <w:szCs w:val="40"/>
-                              </w:rPr>
-                              <w:br/>
-                            </w:r>
-                            <w:r>
-                              <w:rPr>
-                                <w:rFonts w:ascii="Aptos Display" w:hAnsi="Aptos Display"/>
-                                <w:color w:val="BFBFBF" w:themeColor="background1" w:themeShade="BF"/>
-                                <w:sz w:val="36"/>
-                                <w:szCs w:val="36"/>
-                              </w:rPr>
-                              <w:t>See Your Contract Potential</w:t>
-                            </w:r>
-                            <w:r>
-                              <w:rPr>
-                                <w:rFonts w:ascii="Aptos Display" w:hAnsi="Aptos Display"/>
-                                <w:b/>
-                                <w:bCs/>
-                                <w:color w:val="BFBFBF" w:themeColor="background1" w:themeShade="BF"/>
-                                <w:sz w:val="24"/>
-                                <w:szCs w:val="24"/>
-                              </w:rPr>
-                              <w:t xml:space="preserve"> </w:t>
-                            </w:r>
-                            <w:r>
-                              <w:rPr>
-                                <w:b/>
-                                <w:bCs/>
-                                <w:color w:val="BFBFBF" w:themeColor="background1" w:themeShade="BF"/>
-                                <w:sz w:val="40"/>
-                                <w:szCs w:val="40"/>
+                                <w14:shadow w14:blurRad="38100" w14:dist="19050" w14:dir="2700000" w14:sx="100000" w14:sy="100000" w14:kx="0" w14:ky="0" w14:algn="tl">
+                                  <w14:schemeClr w14:val="dk1">
+                                    <w14:alpha w14:val="60000"/>
+                                  </w14:schemeClr>
+                                </w14:shadow>
+                                <w14:textOutline w14:w="0" w14:cap="flat" w14:cmpd="sng" w14:algn="ctr">
+                                  <w14:noFill/>
+                                  <w14:prstDash w14:val="solid"/>
+                                  <w14:round/>
+                                </w14:textOutline>
                               </w:rPr>
                               <w:br/>
                               <w:t>-----------------------------------</w:t>
@@ -786,28 +1090,353 @@
                               <w:pStyle w:val="Quote"/>
                               <w:rPr>
                                 <w:rFonts w:ascii="Aptos Display" w:hAnsi="Aptos Display"/>
-                                <w:color w:val="BFBFBF" w:themeColor="background1" w:themeShade="BF"/>
+                                <w:color w:val="000000" w:themeColor="text1"/>
                                 <w:sz w:val="36"/>
                                 <w:szCs w:val="36"/>
+                                <w14:shadow w14:blurRad="38100" w14:dist="19050" w14:dir="2700000" w14:sx="100000" w14:sy="100000" w14:kx="0" w14:ky="0" w14:algn="tl">
+                                  <w14:schemeClr w14:val="dk1">
+                                    <w14:alpha w14:val="60000"/>
+                                  </w14:schemeClr>
+                                </w14:shadow>
+                                <w14:textOutline w14:w="0" w14:cap="flat" w14:cmpd="sng" w14:algn="ctr">
+                                  <w14:noFill/>
+                                  <w14:prstDash w14:val="solid"/>
+                                  <w14:round/>
+                                </w14:textOutline>
                               </w:rPr>
                             </w:pPr>
                             <w:r>
                               <w:rPr>
                                 <w:rFonts w:ascii="Aptos Display" w:hAnsi="Aptos Display"/>
-                                <w:color w:val="BFBFBF" w:themeColor="background1" w:themeShade="BF"/>
+                                <w:color w:val="000000" w:themeColor="text1"/>
                                 <w:sz w:val="36"/>
                                 <w:szCs w:val="36"/>
+                                <w14:shadow w14:blurRad="38100" w14:dist="19050" w14:dir="2700000" w14:sx="100000" w14:sy="100000" w14:kx="0" w14:ky="0" w14:algn="tl">
+                                  <w14:schemeClr w14:val="dk1">
+                                    <w14:alpha w14:val="60000"/>
+                                  </w14:schemeClr>
+                                </w14:shadow>
+                                <w14:textOutline w14:w="0" w14:cap="flat" w14:cmpd="sng" w14:algn="ctr">
+                                  <w14:noFill/>
+                                  <w14:prstDash w14:val="solid"/>
+                                  <w14:round/>
+                                </w14:textOutline>
                               </w:rPr>
-                              <w:t>H</w:t>
+                              <w:t>Inside is</w:t>
                             </w:r>
                             <w:r>
                               <w:rPr>
                                 <w:rFonts w:ascii="Aptos Display" w:hAnsi="Aptos Display"/>
-                                <w:color w:val="BFBFBF" w:themeColor="background1" w:themeShade="BF"/>
+                                <w:color w:val="000000" w:themeColor="text1"/>
                                 <w:sz w:val="36"/>
                                 <w:szCs w:val="36"/>
+                                <w14:shadow w14:blurRad="38100" w14:dist="19050" w14:dir="2700000" w14:sx="100000" w14:sy="100000" w14:kx="0" w14:ky="0" w14:algn="tl">
+                                  <w14:schemeClr w14:val="dk1">
+                                    <w14:alpha w14:val="60000"/>
+                                  </w14:schemeClr>
+                                </w14:shadow>
+                                <w14:textOutline w14:w="0" w14:cap="flat" w14:cmpd="sng" w14:algn="ctr">
+                                  <w14:noFill/>
+                                  <w14:prstDash w14:val="solid"/>
+                                  <w14:round/>
+                                </w14:textOutline>
                               </w:rPr>
-                              <w:t>ighlights pricing trends, competitor benchmarks, and offers actionable insights to help refine your pricing strategy and stay competitive.</w:t>
+                              <w:t xml:space="preserve"> 100 </w:t>
+                            </w:r>
+                            <w:r>
+                              <w:rPr>
+                                <w:rFonts w:ascii="Aptos Display" w:hAnsi="Aptos Display"/>
+                                <w:color w:val="000000" w:themeColor="text1"/>
+                                <w:sz w:val="36"/>
+                                <w:szCs w:val="36"/>
+                                <w14:shadow w14:blurRad="38100" w14:dist="19050" w14:dir="2700000" w14:sx="100000" w14:sy="100000" w14:kx="0" w14:ky="0" w14:algn="tl">
+                                  <w14:schemeClr w14:val="dk1">
+                                    <w14:alpha w14:val="60000"/>
+                                  </w14:schemeClr>
+                                </w14:shadow>
+                                <w14:textOutline w14:w="0" w14:cap="flat" w14:cmpd="sng" w14:algn="ctr">
+                                  <w14:noFill/>
+                                  <w14:prstDash w14:val="solid"/>
+                                  <w14:round/>
+                                </w14:textOutline>
+                              </w:rPr>
+                              <w:t xml:space="preserve">Random </w:t>
+                            </w:r>
+                            <w:r>
+                              <w:rPr>
+                                <w:rFonts w:ascii="Aptos Display" w:hAnsi="Aptos Display"/>
+                                <w:color w:val="000000" w:themeColor="text1"/>
+                                <w:sz w:val="36"/>
+                                <w:szCs w:val="36"/>
+                                <w14:shadow w14:blurRad="38100" w14:dist="19050" w14:dir="2700000" w14:sx="100000" w14:sy="100000" w14:kx="0" w14:ky="0" w14:algn="tl">
+                                  <w14:schemeClr w14:val="dk1">
+                                    <w14:alpha w14:val="60000"/>
+                                  </w14:schemeClr>
+                                </w14:shadow>
+                                <w14:textOutline w14:w="0" w14:cap="flat" w14:cmpd="sng" w14:algn="ctr">
+                                  <w14:noFill/>
+                                  <w14:prstDash w14:val="solid"/>
+                                  <w14:round/>
+                                </w14:textOutline>
+                              </w:rPr>
+                              <w:t xml:space="preserve">items </w:t>
+                            </w:r>
+                            <w:r>
+                              <w:rPr>
+                                <w:rFonts w:ascii="Aptos Display" w:hAnsi="Aptos Display"/>
+                                <w:color w:val="000000" w:themeColor="text1"/>
+                                <w:sz w:val="36"/>
+                                <w:szCs w:val="36"/>
+                                <w14:shadow w14:blurRad="38100" w14:dist="19050" w14:dir="2700000" w14:sx="100000" w14:sy="100000" w14:kx="0" w14:ky="0" w14:algn="tl">
+                                  <w14:schemeClr w14:val="dk1">
+                                    <w14:alpha w14:val="60000"/>
+                                  </w14:schemeClr>
+                                </w14:shadow>
+                                <w14:textOutline w14:w="0" w14:cap="flat" w14:cmpd="sng" w14:algn="ctr">
+                                  <w14:noFill/>
+                                  <w14:prstDash w14:val="solid"/>
+                                  <w14:round/>
+                                </w14:textOutline>
+                              </w:rPr>
+                              <w:t xml:space="preserve">on GSA </w:t>
+                            </w:r>
+                            <w:proofErr w:type="spellStart"/>
+                            <w:r>
+                              <w:rPr>
+                                <w:rFonts w:ascii="Aptos Display" w:hAnsi="Aptos Display"/>
+                                <w:color w:val="000000" w:themeColor="text1"/>
+                                <w:sz w:val="36"/>
+                                <w:szCs w:val="36"/>
+                                <w14:shadow w14:blurRad="38100" w14:dist="19050" w14:dir="2700000" w14:sx="100000" w14:sy="100000" w14:kx="0" w14:ky="0" w14:algn="tl">
+                                  <w14:schemeClr w14:val="dk1">
+                                    <w14:alpha w14:val="60000"/>
+                                  </w14:schemeClr>
+                                </w14:shadow>
+                                <w14:textOutline w14:w="0" w14:cap="flat" w14:cmpd="sng" w14:algn="ctr">
+                                  <w14:noFill/>
+                                  <w14:prstDash w14:val="solid"/>
+                                  <w14:round/>
+                                </w14:textOutline>
+                              </w:rPr>
+                              <w:t>Advnatage</w:t>
+                            </w:r>
+                            <w:proofErr w:type="spellEnd"/>
+                            <w:r>
+                              <w:rPr>
+                                <w:rFonts w:ascii="Aptos Display" w:hAnsi="Aptos Display"/>
+                                <w:color w:val="000000" w:themeColor="text1"/>
+                                <w:sz w:val="36"/>
+                                <w:szCs w:val="36"/>
+                                <w14:shadow w14:blurRad="38100" w14:dist="19050" w14:dir="2700000" w14:sx="100000" w14:sy="100000" w14:kx="0" w14:ky="0" w14:algn="tl">
+                                  <w14:schemeClr w14:val="dk1">
+                                    <w14:alpha w14:val="60000"/>
+                                  </w14:schemeClr>
+                                </w14:shadow>
+                                <w14:textOutline w14:w="0" w14:cap="flat" w14:cmpd="sng" w14:algn="ctr">
+                                  <w14:noFill/>
+                                  <w14:prstDash w14:val="solid"/>
+                                  <w14:round/>
+                                </w14:textOutline>
+                              </w:rPr>
+                              <w:t xml:space="preserve"> from </w:t>
+                            </w:r>
+                            <w:r>
+                              <w:rPr>
+                                <w:rFonts w:ascii="Aptos Display" w:hAnsi="Aptos Display"/>
+                                <w:color w:val="000000" w:themeColor="text1"/>
+                                <w:sz w:val="36"/>
+                                <w:szCs w:val="36"/>
+                                <w14:shadow w14:blurRad="38100" w14:dist="19050" w14:dir="2700000" w14:sx="100000" w14:sy="100000" w14:kx="0" w14:ky="0" w14:algn="tl">
+                                  <w14:schemeClr w14:val="dk1">
+                                    <w14:alpha w14:val="60000"/>
+                                  </w14:schemeClr>
+                                </w14:shadow>
+                                <w14:textOutline w14:w="0" w14:cap="flat" w14:cmpd="sng" w14:algn="ctr">
+                                  <w14:noFill/>
+                                  <w14:prstDash w14:val="solid"/>
+                                  <w14:round/>
+                                </w14:textOutline>
+                              </w:rPr>
+                              <w:t xml:space="preserve">contract </w:t>
+                            </w:r>
+                            <w:proofErr w:type="gramStart"/>
+                            <w:r>
+                              <w:rPr>
+                                <w:rFonts w:ascii="Aptos Display" w:hAnsi="Aptos Display"/>
+                                <w:color w:val="000000" w:themeColor="text1"/>
+                                <w:sz w:val="36"/>
+                                <w:szCs w:val="36"/>
+                                <w14:shadow w14:blurRad="38100" w14:dist="19050" w14:dir="2700000" w14:sx="100000" w14:sy="100000" w14:kx="0" w14:ky="0" w14:algn="tl">
+                                  <w14:schemeClr w14:val="dk1">
+                                    <w14:alpha w14:val="60000"/>
+                                  </w14:schemeClr>
+                                </w14:shadow>
+                                <w14:textOutline w14:w="0" w14:cap="flat" w14:cmpd="sng" w14:algn="ctr">
+                                  <w14:noFill/>
+                                  <w14:prstDash w14:val="solid"/>
+                                  <w14:round/>
+                                </w14:textOutline>
+                              </w:rPr>
+                              <w:t xml:space="preserve">{{ </w:t>
+                            </w:r>
+                            <w:proofErr w:type="spellStart"/>
+                            <w:r>
+                              <w:rPr>
+                                <w:rFonts w:ascii="Aptos Display" w:hAnsi="Aptos Display"/>
+                                <w:color w:val="000000" w:themeColor="text1"/>
+                                <w:sz w:val="36"/>
+                                <w:szCs w:val="36"/>
+                                <w14:shadow w14:blurRad="38100" w14:dist="19050" w14:dir="2700000" w14:sx="100000" w14:sy="100000" w14:kx="0" w14:ky="0" w14:algn="tl">
+                                  <w14:schemeClr w14:val="dk1">
+                                    <w14:alpha w14:val="60000"/>
+                                  </w14:schemeClr>
+                                </w14:shadow>
+                                <w14:textOutline w14:w="0" w14:cap="flat" w14:cmpd="sng" w14:algn="ctr">
+                                  <w14:noFill/>
+                                  <w14:prstDash w14:val="solid"/>
+                                  <w14:round/>
+                                </w14:textOutline>
+                              </w:rPr>
+                              <w:t>contract</w:t>
+                            </w:r>
+                            <w:proofErr w:type="gramEnd"/>
+                            <w:r>
+                              <w:rPr>
+                                <w:rFonts w:ascii="Aptos Display" w:hAnsi="Aptos Display"/>
+                                <w:color w:val="000000" w:themeColor="text1"/>
+                                <w:sz w:val="36"/>
+                                <w:szCs w:val="36"/>
+                                <w14:shadow w14:blurRad="38100" w14:dist="19050" w14:dir="2700000" w14:sx="100000" w14:sy="100000" w14:kx="0" w14:ky="0" w14:algn="tl">
+                                  <w14:schemeClr w14:val="dk1">
+                                    <w14:alpha w14:val="60000"/>
+                                  </w14:schemeClr>
+                                </w14:shadow>
+                                <w14:textOutline w14:w="0" w14:cap="flat" w14:cmpd="sng" w14:algn="ctr">
+                                  <w14:noFill/>
+                                  <w14:prstDash w14:val="solid"/>
+                                  <w14:round/>
+                                </w14:textOutline>
+                              </w:rPr>
+                              <w:t>_number</w:t>
+                            </w:r>
+                            <w:proofErr w:type="spellEnd"/>
+                            <w:r>
+                              <w:rPr>
+                                <w:rFonts w:ascii="Aptos Display" w:hAnsi="Aptos Display"/>
+                                <w:color w:val="000000" w:themeColor="text1"/>
+                                <w:sz w:val="36"/>
+                                <w:szCs w:val="36"/>
+                                <w14:shadow w14:blurRad="38100" w14:dist="19050" w14:dir="2700000" w14:sx="100000" w14:sy="100000" w14:kx="0" w14:ky="0" w14:algn="tl">
+                                  <w14:schemeClr w14:val="dk1">
+                                    <w14:alpha w14:val="60000"/>
+                                  </w14:schemeClr>
+                                </w14:shadow>
+                                <w14:textOutline w14:w="0" w14:cap="flat" w14:cmpd="sng" w14:algn="ctr">
+                                  <w14:noFill/>
+                                  <w14:prstDash w14:val="solid"/>
+                                  <w14:round/>
+                                </w14:textOutline>
+                              </w:rPr>
+                              <w:t xml:space="preserve"> }}</w:t>
+                            </w:r>
+                            <w:r>
+                              <w:rPr>
+                                <w:rFonts w:ascii="Aptos Display" w:hAnsi="Aptos Display"/>
+                                <w:color w:val="000000" w:themeColor="text1"/>
+                                <w:sz w:val="36"/>
+                                <w:szCs w:val="36"/>
+                                <w14:shadow w14:blurRad="38100" w14:dist="19050" w14:dir="2700000" w14:sx="100000" w14:sy="100000" w14:kx="0" w14:ky="0" w14:algn="tl">
+                                  <w14:schemeClr w14:val="dk1">
+                                    <w14:alpha w14:val="60000"/>
+                                  </w14:schemeClr>
+                                </w14:shadow>
+                                <w14:textOutline w14:w="0" w14:cap="flat" w14:cmpd="sng" w14:algn="ctr">
+                                  <w14:noFill/>
+                                  <w14:prstDash w14:val="solid"/>
+                                  <w14:round/>
+                                </w14:textOutline>
+                              </w:rPr>
+                              <w:t xml:space="preserve">. Our Results found a total of </w:t>
+                            </w:r>
+                            <w:proofErr w:type="gramStart"/>
+                            <w:r>
+                              <w:rPr>
+                                <w:rFonts w:ascii="Aptos Display" w:hAnsi="Aptos Display"/>
+                                <w:color w:val="000000" w:themeColor="text1"/>
+                                <w:sz w:val="36"/>
+                                <w:szCs w:val="36"/>
+                                <w14:shadow w14:blurRad="38100" w14:dist="19050" w14:dir="2700000" w14:sx="100000" w14:sy="100000" w14:kx="0" w14:ky="0" w14:algn="tl">
+                                  <w14:schemeClr w14:val="dk1">
+                                    <w14:alpha w14:val="60000"/>
+                                  </w14:schemeClr>
+                                </w14:shadow>
+                                <w14:textOutline w14:w="0" w14:cap="flat" w14:cmpd="sng" w14:algn="ctr">
+                                  <w14:noFill/>
+                                  <w14:prstDash w14:val="solid"/>
+                                  <w14:round/>
+                                </w14:textOutline>
+                              </w:rPr>
+                              <w:t xml:space="preserve">{{ </w:t>
+                            </w:r>
+                            <w:proofErr w:type="spellStart"/>
+                            <w:r>
+                              <w:rPr>
+                                <w:rFonts w:ascii="Aptos Display" w:hAnsi="Aptos Display"/>
+                                <w:color w:val="000000" w:themeColor="text1"/>
+                                <w:sz w:val="36"/>
+                                <w:szCs w:val="36"/>
+                                <w14:shadow w14:blurRad="38100" w14:dist="19050" w14:dir="2700000" w14:sx="100000" w14:sy="100000" w14:kx="0" w14:ky="0" w14:algn="tl">
+                                  <w14:schemeClr w14:val="dk1">
+                                    <w14:alpha w14:val="60000"/>
+                                  </w14:schemeClr>
+                                </w14:shadow>
+                                <w14:textOutline w14:w="0" w14:cap="flat" w14:cmpd="sng" w14:algn="ctr">
+                                  <w14:noFill/>
+                                  <w14:prstDash w14:val="solid"/>
+                                  <w14:round/>
+                                </w14:textOutline>
+                              </w:rPr>
+                              <w:t>product</w:t>
+                            </w:r>
+                            <w:proofErr w:type="gramEnd"/>
+                            <w:r>
+                              <w:rPr>
+                                <w:rFonts w:ascii="Aptos Display" w:hAnsi="Aptos Display"/>
+                                <w:color w:val="000000" w:themeColor="text1"/>
+                                <w:sz w:val="36"/>
+                                <w:szCs w:val="36"/>
+                                <w14:shadow w14:blurRad="38100" w14:dist="19050" w14:dir="2700000" w14:sx="100000" w14:sy="100000" w14:kx="0" w14:ky="0" w14:algn="tl">
+                                  <w14:schemeClr w14:val="dk1">
+                                    <w14:alpha w14:val="60000"/>
+                                  </w14:schemeClr>
+                                </w14:shadow>
+                                <w14:textOutline w14:w="0" w14:cap="flat" w14:cmpd="sng" w14:algn="ctr">
+                                  <w14:noFill/>
+                                  <w14:prstDash w14:val="solid"/>
+                                  <w14:round/>
+                                </w14:textOutline>
+                              </w:rPr>
+                              <w:t>_count</w:t>
+                            </w:r>
+                            <w:proofErr w:type="spellEnd"/>
+                            <w:r>
+                              <w:rPr>
+                                <w:rFonts w:ascii="Aptos Display" w:hAnsi="Aptos Display"/>
+                                <w:color w:val="000000" w:themeColor="text1"/>
+                                <w:sz w:val="36"/>
+                                <w:szCs w:val="36"/>
+                                <w14:shadow w14:blurRad="38100" w14:dist="19050" w14:dir="2700000" w14:sx="100000" w14:sy="100000" w14:kx="0" w14:ky="0" w14:algn="tl">
+                                  <w14:schemeClr w14:val="dk1">
+                                    <w14:alpha w14:val="60000"/>
+                                  </w14:schemeClr>
+                                </w14:shadow>
+                                <w14:textOutline w14:w="0" w14:cap="flat" w14:cmpd="sng" w14:algn="ctr">
+                                  <w14:noFill/>
+                                  <w14:prstDash w14:val="solid"/>
+                                  <w14:round/>
+                                </w14:textOutline>
+                              </w:rPr>
+                              <w:t xml:space="preserve"> }} Matching Competitor offerings</w:t>
                             </w:r>
                           </w:p>
                         </w:txbxContent>
@@ -832,7 +1461,7 @@
           </mc:Choice>
           <mc:Fallback>
             <w:pict>
-              <v:shape w14:anchorId="19340755" id="Text Box 6" o:spid="_x0000_s1028" type="#_x0000_t202" style="position:absolute;margin-left:26.35pt;margin-top:13.55pt;width:410.1pt;height:250.6pt;z-index:251675136;visibility:visible;mso-wrap-style:square;mso-width-percent:0;mso-height-percent:0;mso-wrap-distance-left:9pt;mso-wrap-distance-top:0;mso-wrap-distance-right:9pt;mso-wrap-distance-bottom:0;mso-position-horizontal:absolute;mso-position-horizontal-relative:margin;mso-position-vertical:absolute;mso-position-vertical-relative:text;mso-width-percent:0;mso-height-percent:0;mso-width-relative:margin;mso-height-relative:margin;v-text-anchor:top" o:gfxdata="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" fillcolor="#c00000" strokecolor="black [3213]" strokeweight="1.25pt">
+              <v:shape w14:anchorId="19340755" id="Text Box 6" o:spid="_x0000_s1028" type="#_x0000_t202" style="position:absolute;margin-left:15.45pt;margin-top:5.5pt;width:439.35pt;height:268.85pt;z-index:251675136;visibility:visible;mso-wrap-style:square;mso-width-percent:0;mso-height-percent:0;mso-wrap-distance-left:9pt;mso-wrap-distance-top:0;mso-wrap-distance-right:9pt;mso-wrap-distance-bottom:0;mso-position-horizontal:absolute;mso-position-horizontal-relative:margin;mso-position-vertical:absolute;mso-position-vertical-relative:text;mso-width-percent:0;mso-height-percent:0;mso-width-relative:margin;mso-height-relative:margin;v-text-anchor:top" o:gfxdata="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" fillcolor="#f9cec2 [660]" strokecolor="black [3213]" strokeweight="1.25pt">
                 <v:stroke endcap="round"/>
                 <v:textbox>
                   <w:txbxContent>
@@ -840,80 +1469,95 @@
                       <w:pPr>
                         <w:pStyle w:val="Quote"/>
                         <w:rPr>
-                          <w:b/>
                           <w:bCs/>
-                          <w:color w:val="BFBFBF" w:themeColor="background1" w:themeShade="BF"/>
+                          <w:color w:val="000000" w:themeColor="text1"/>
                           <w:sz w:val="40"/>
                           <w:szCs w:val="40"/>
+                          <w14:shadow w14:blurRad="38100" w14:dist="19050" w14:dir="2700000" w14:sx="100000" w14:sy="100000" w14:kx="0" w14:ky="0" w14:algn="tl">
+                            <w14:schemeClr w14:val="dk1">
+                              <w14:alpha w14:val="60000"/>
+                            </w14:schemeClr>
+                          </w14:shadow>
+                          <w14:textOutline w14:w="0" w14:cap="flat" w14:cmpd="sng" w14:algn="ctr">
+                            <w14:noFill/>
+                            <w14:prstDash w14:val="solid"/>
+                            <w14:round/>
+                          </w14:textOutline>
                         </w:rPr>
                       </w:pPr>
                       <w:r>
                         <w:rPr>
-                          <w:b/>
                           <w:bCs/>
-                          <w:color w:val="BFBFBF" w:themeColor="background1" w:themeShade="BF"/>
+                          <w:color w:val="000000" w:themeColor="text1"/>
                           <w:sz w:val="40"/>
                           <w:szCs w:val="40"/>
+                          <w14:shadow w14:blurRad="38100" w14:dist="19050" w14:dir="2700000" w14:sx="100000" w14:sy="100000" w14:kx="0" w14:ky="0" w14:algn="tl">
+                            <w14:schemeClr w14:val="dk1">
+                              <w14:alpha w14:val="60000"/>
+                            </w14:schemeClr>
+                          </w14:shadow>
+                          <w14:textOutline w14:w="0" w14:cap="flat" w14:cmpd="sng" w14:algn="ctr">
+                            <w14:noFill/>
+                            <w14:prstDash w14:val="solid"/>
+                            <w14:round/>
+                          </w14:textOutline>
                         </w:rPr>
                         <w:t xml:space="preserve">Sample </w:t>
                       </w:r>
                       <w:r>
                         <w:rPr>
-                          <w:b/>
                           <w:bCs/>
-                          <w:color w:val="BFBFBF" w:themeColor="background1" w:themeShade="BF"/>
+                          <w:color w:val="000000" w:themeColor="text1"/>
                           <w:sz w:val="40"/>
                           <w:szCs w:val="40"/>
+                          <w14:shadow w14:blurRad="38100" w14:dist="19050" w14:dir="2700000" w14:sx="100000" w14:sy="100000" w14:kx="0" w14:ky="0" w14:algn="tl">
+                            <w14:schemeClr w14:val="dk1">
+                              <w14:alpha w14:val="60000"/>
+                            </w14:schemeClr>
+                          </w14:shadow>
+                          <w14:textOutline w14:w="0" w14:cap="flat" w14:cmpd="sng" w14:algn="ctr">
+                            <w14:noFill/>
+                            <w14:prstDash w14:val="solid"/>
+                            <w14:round/>
+                          </w14:textOutline>
                         </w:rPr>
                         <w:t xml:space="preserve">GSA </w:t>
                       </w:r>
                       <w:r>
                         <w:rPr>
-                          <w:b/>
                           <w:bCs/>
-                          <w:color w:val="BFBFBF" w:themeColor="background1" w:themeShade="BF"/>
+                          <w:color w:val="000000" w:themeColor="text1"/>
                           <w:sz w:val="40"/>
                           <w:szCs w:val="40"/>
+                          <w14:shadow w14:blurRad="38100" w14:dist="19050" w14:dir="2700000" w14:sx="100000" w14:sy="100000" w14:kx="0" w14:ky="0" w14:algn="tl">
+                            <w14:schemeClr w14:val="dk1">
+                              <w14:alpha w14:val="60000"/>
+                            </w14:schemeClr>
+                          </w14:shadow>
+                          <w14:textOutline w14:w="0" w14:cap="flat" w14:cmpd="sng" w14:algn="ctr">
+                            <w14:noFill/>
+                            <w14:prstDash w14:val="solid"/>
+                            <w14:round/>
+                          </w14:textOutline>
                         </w:rPr>
                         <w:t xml:space="preserve">Price Report </w:t>
                       </w:r>
                       <w:r>
                         <w:rPr>
-                          <w:b/>
                           <w:bCs/>
-                          <w:color w:val="BFBFBF" w:themeColor="background1" w:themeShade="BF"/>
+                          <w:color w:val="000000" w:themeColor="text1"/>
                           <w:sz w:val="40"/>
                           <w:szCs w:val="40"/>
-                        </w:rPr>
-                        <w:br/>
-                      </w:r>
-                      <w:r>
-                        <w:rPr>
-                          <w:rFonts w:ascii="Aptos Display" w:hAnsi="Aptos Display"/>
-                          <w:color w:val="BFBFBF" w:themeColor="background1" w:themeShade="BF"/>
-                          <w:sz w:val="36"/>
-                          <w:szCs w:val="36"/>
-                        </w:rPr>
-                        <w:t>See Your Contract Potential</w:t>
-                      </w:r>
-                      <w:r>
-                        <w:rPr>
-                          <w:rFonts w:ascii="Aptos Display" w:hAnsi="Aptos Display"/>
-                          <w:b/>
-                          <w:bCs/>
-                          <w:color w:val="BFBFBF" w:themeColor="background1" w:themeShade="BF"/>
-                          <w:sz w:val="24"/>
-                          <w:szCs w:val="24"/>
-                        </w:rPr>
-                        <w:t xml:space="preserve"> </w:t>
-                      </w:r>
-                      <w:r>
-                        <w:rPr>
-                          <w:b/>
-                          <w:bCs/>
-                          <w:color w:val="BFBFBF" w:themeColor="background1" w:themeShade="BF"/>
-                          <w:sz w:val="40"/>
-                          <w:szCs w:val="40"/>
+                          <w14:shadow w14:blurRad="38100" w14:dist="19050" w14:dir="2700000" w14:sx="100000" w14:sy="100000" w14:kx="0" w14:ky="0" w14:algn="tl">
+                            <w14:schemeClr w14:val="dk1">
+                              <w14:alpha w14:val="60000"/>
+                            </w14:schemeClr>
+                          </w14:shadow>
+                          <w14:textOutline w14:w="0" w14:cap="flat" w14:cmpd="sng" w14:algn="ctr">
+                            <w14:noFill/>
+                            <w14:prstDash w14:val="solid"/>
+                            <w14:round/>
+                          </w14:textOutline>
                         </w:rPr>
                         <w:br/>
                         <w:t>-----------------------------------</w:t>
@@ -924,28 +1568,353 @@
                         <w:pStyle w:val="Quote"/>
                         <w:rPr>
                           <w:rFonts w:ascii="Aptos Display" w:hAnsi="Aptos Display"/>
-                          <w:color w:val="BFBFBF" w:themeColor="background1" w:themeShade="BF"/>
+                          <w:color w:val="000000" w:themeColor="text1"/>
                           <w:sz w:val="36"/>
                           <w:szCs w:val="36"/>
+                          <w14:shadow w14:blurRad="38100" w14:dist="19050" w14:dir="2700000" w14:sx="100000" w14:sy="100000" w14:kx="0" w14:ky="0" w14:algn="tl">
+                            <w14:schemeClr w14:val="dk1">
+                              <w14:alpha w14:val="60000"/>
+                            </w14:schemeClr>
+                          </w14:shadow>
+                          <w14:textOutline w14:w="0" w14:cap="flat" w14:cmpd="sng" w14:algn="ctr">
+                            <w14:noFill/>
+                            <w14:prstDash w14:val="solid"/>
+                            <w14:round/>
+                          </w14:textOutline>
                         </w:rPr>
                       </w:pPr>
                       <w:r>
                         <w:rPr>
                           <w:rFonts w:ascii="Aptos Display" w:hAnsi="Aptos Display"/>
-                          <w:color w:val="BFBFBF" w:themeColor="background1" w:themeShade="BF"/>
+                          <w:color w:val="000000" w:themeColor="text1"/>
                           <w:sz w:val="36"/>
                           <w:szCs w:val="36"/>
+                          <w14:shadow w14:blurRad="38100" w14:dist="19050" w14:dir="2700000" w14:sx="100000" w14:sy="100000" w14:kx="0" w14:ky="0" w14:algn="tl">
+                            <w14:schemeClr w14:val="dk1">
+                              <w14:alpha w14:val="60000"/>
+                            </w14:schemeClr>
+                          </w14:shadow>
+                          <w14:textOutline w14:w="0" w14:cap="flat" w14:cmpd="sng" w14:algn="ctr">
+                            <w14:noFill/>
+                            <w14:prstDash w14:val="solid"/>
+                            <w14:round/>
+                          </w14:textOutline>
                         </w:rPr>
-                        <w:t>H</w:t>
+                        <w:t>Inside is</w:t>
                       </w:r>
                       <w:r>
                         <w:rPr>
                           <w:rFonts w:ascii="Aptos Display" w:hAnsi="Aptos Display"/>
-                          <w:color w:val="BFBFBF" w:themeColor="background1" w:themeShade="BF"/>
+                          <w:color w:val="000000" w:themeColor="text1"/>
                           <w:sz w:val="36"/>
                           <w:szCs w:val="36"/>
+                          <w14:shadow w14:blurRad="38100" w14:dist="19050" w14:dir="2700000" w14:sx="100000" w14:sy="100000" w14:kx="0" w14:ky="0" w14:algn="tl">
+                            <w14:schemeClr w14:val="dk1">
+                              <w14:alpha w14:val="60000"/>
+                            </w14:schemeClr>
+                          </w14:shadow>
+                          <w14:textOutline w14:w="0" w14:cap="flat" w14:cmpd="sng" w14:algn="ctr">
+                            <w14:noFill/>
+                            <w14:prstDash w14:val="solid"/>
+                            <w14:round/>
+                          </w14:textOutline>
                         </w:rPr>
-                        <w:t>ighlights pricing trends, competitor benchmarks, and offers actionable insights to help refine your pricing strategy and stay competitive.</w:t>
+                        <w:t xml:space="preserve"> 100 </w:t>
+                      </w:r>
+                      <w:r>
+                        <w:rPr>
+                          <w:rFonts w:ascii="Aptos Display" w:hAnsi="Aptos Display"/>
+                          <w:color w:val="000000" w:themeColor="text1"/>
+                          <w:sz w:val="36"/>
+                          <w:szCs w:val="36"/>
+                          <w14:shadow w14:blurRad="38100" w14:dist="19050" w14:dir="2700000" w14:sx="100000" w14:sy="100000" w14:kx="0" w14:ky="0" w14:algn="tl">
+                            <w14:schemeClr w14:val="dk1">
+                              <w14:alpha w14:val="60000"/>
+                            </w14:schemeClr>
+                          </w14:shadow>
+                          <w14:textOutline w14:w="0" w14:cap="flat" w14:cmpd="sng" w14:algn="ctr">
+                            <w14:noFill/>
+                            <w14:prstDash w14:val="solid"/>
+                            <w14:round/>
+                          </w14:textOutline>
+                        </w:rPr>
+                        <w:t xml:space="preserve">Random </w:t>
+                      </w:r>
+                      <w:r>
+                        <w:rPr>
+                          <w:rFonts w:ascii="Aptos Display" w:hAnsi="Aptos Display"/>
+                          <w:color w:val="000000" w:themeColor="text1"/>
+                          <w:sz w:val="36"/>
+                          <w:szCs w:val="36"/>
+                          <w14:shadow w14:blurRad="38100" w14:dist="19050" w14:dir="2700000" w14:sx="100000" w14:sy="100000" w14:kx="0" w14:ky="0" w14:algn="tl">
+                            <w14:schemeClr w14:val="dk1">
+                              <w14:alpha w14:val="60000"/>
+                            </w14:schemeClr>
+                          </w14:shadow>
+                          <w14:textOutline w14:w="0" w14:cap="flat" w14:cmpd="sng" w14:algn="ctr">
+                            <w14:noFill/>
+                            <w14:prstDash w14:val="solid"/>
+                            <w14:round/>
+                          </w14:textOutline>
+                        </w:rPr>
+                        <w:t xml:space="preserve">items </w:t>
+                      </w:r>
+                      <w:r>
+                        <w:rPr>
+                          <w:rFonts w:ascii="Aptos Display" w:hAnsi="Aptos Display"/>
+                          <w:color w:val="000000" w:themeColor="text1"/>
+                          <w:sz w:val="36"/>
+                          <w:szCs w:val="36"/>
+                          <w14:shadow w14:blurRad="38100" w14:dist="19050" w14:dir="2700000" w14:sx="100000" w14:sy="100000" w14:kx="0" w14:ky="0" w14:algn="tl">
+                            <w14:schemeClr w14:val="dk1">
+                              <w14:alpha w14:val="60000"/>
+                            </w14:schemeClr>
+                          </w14:shadow>
+                          <w14:textOutline w14:w="0" w14:cap="flat" w14:cmpd="sng" w14:algn="ctr">
+                            <w14:noFill/>
+                            <w14:prstDash w14:val="solid"/>
+                            <w14:round/>
+                          </w14:textOutline>
+                        </w:rPr>
+                        <w:t xml:space="preserve">on GSA </w:t>
+                      </w:r>
+                      <w:proofErr w:type="spellStart"/>
+                      <w:r>
+                        <w:rPr>
+                          <w:rFonts w:ascii="Aptos Display" w:hAnsi="Aptos Display"/>
+                          <w:color w:val="000000" w:themeColor="text1"/>
+                          <w:sz w:val="36"/>
+                          <w:szCs w:val="36"/>
+                          <w14:shadow w14:blurRad="38100" w14:dist="19050" w14:dir="2700000" w14:sx="100000" w14:sy="100000" w14:kx="0" w14:ky="0" w14:algn="tl">
+                            <w14:schemeClr w14:val="dk1">
+                              <w14:alpha w14:val="60000"/>
+                            </w14:schemeClr>
+                          </w14:shadow>
+                          <w14:textOutline w14:w="0" w14:cap="flat" w14:cmpd="sng" w14:algn="ctr">
+                            <w14:noFill/>
+                            <w14:prstDash w14:val="solid"/>
+                            <w14:round/>
+                          </w14:textOutline>
+                        </w:rPr>
+                        <w:t>Advnatage</w:t>
+                      </w:r>
+                      <w:proofErr w:type="spellEnd"/>
+                      <w:r>
+                        <w:rPr>
+                          <w:rFonts w:ascii="Aptos Display" w:hAnsi="Aptos Display"/>
+                          <w:color w:val="000000" w:themeColor="text1"/>
+                          <w:sz w:val="36"/>
+                          <w:szCs w:val="36"/>
+                          <w14:shadow w14:blurRad="38100" w14:dist="19050" w14:dir="2700000" w14:sx="100000" w14:sy="100000" w14:kx="0" w14:ky="0" w14:algn="tl">
+                            <w14:schemeClr w14:val="dk1">
+                              <w14:alpha w14:val="60000"/>
+                            </w14:schemeClr>
+                          </w14:shadow>
+                          <w14:textOutline w14:w="0" w14:cap="flat" w14:cmpd="sng" w14:algn="ctr">
+                            <w14:noFill/>
+                            <w14:prstDash w14:val="solid"/>
+                            <w14:round/>
+                          </w14:textOutline>
+                        </w:rPr>
+                        <w:t xml:space="preserve"> from </w:t>
+                      </w:r>
+                      <w:r>
+                        <w:rPr>
+                          <w:rFonts w:ascii="Aptos Display" w:hAnsi="Aptos Display"/>
+                          <w:color w:val="000000" w:themeColor="text1"/>
+                          <w:sz w:val="36"/>
+                          <w:szCs w:val="36"/>
+                          <w14:shadow w14:blurRad="38100" w14:dist="19050" w14:dir="2700000" w14:sx="100000" w14:sy="100000" w14:kx="0" w14:ky="0" w14:algn="tl">
+                            <w14:schemeClr w14:val="dk1">
+                              <w14:alpha w14:val="60000"/>
+                            </w14:schemeClr>
+                          </w14:shadow>
+                          <w14:textOutline w14:w="0" w14:cap="flat" w14:cmpd="sng" w14:algn="ctr">
+                            <w14:noFill/>
+                            <w14:prstDash w14:val="solid"/>
+                            <w14:round/>
+                          </w14:textOutline>
+                        </w:rPr>
+                        <w:t xml:space="preserve">contract </w:t>
+                      </w:r>
+                      <w:proofErr w:type="gramStart"/>
+                      <w:r>
+                        <w:rPr>
+                          <w:rFonts w:ascii="Aptos Display" w:hAnsi="Aptos Display"/>
+                          <w:color w:val="000000" w:themeColor="text1"/>
+                          <w:sz w:val="36"/>
+                          <w:szCs w:val="36"/>
+                          <w14:shadow w14:blurRad="38100" w14:dist="19050" w14:dir="2700000" w14:sx="100000" w14:sy="100000" w14:kx="0" w14:ky="0" w14:algn="tl">
+                            <w14:schemeClr w14:val="dk1">
+                              <w14:alpha w14:val="60000"/>
+                            </w14:schemeClr>
+                          </w14:shadow>
+                          <w14:textOutline w14:w="0" w14:cap="flat" w14:cmpd="sng" w14:algn="ctr">
+                            <w14:noFill/>
+                            <w14:prstDash w14:val="solid"/>
+                            <w14:round/>
+                          </w14:textOutline>
+                        </w:rPr>
+                        <w:t xml:space="preserve">{{ </w:t>
+                      </w:r>
+                      <w:proofErr w:type="spellStart"/>
+                      <w:r>
+                        <w:rPr>
+                          <w:rFonts w:ascii="Aptos Display" w:hAnsi="Aptos Display"/>
+                          <w:color w:val="000000" w:themeColor="text1"/>
+                          <w:sz w:val="36"/>
+                          <w:szCs w:val="36"/>
+                          <w14:shadow w14:blurRad="38100" w14:dist="19050" w14:dir="2700000" w14:sx="100000" w14:sy="100000" w14:kx="0" w14:ky="0" w14:algn="tl">
+                            <w14:schemeClr w14:val="dk1">
+                              <w14:alpha w14:val="60000"/>
+                            </w14:schemeClr>
+                          </w14:shadow>
+                          <w14:textOutline w14:w="0" w14:cap="flat" w14:cmpd="sng" w14:algn="ctr">
+                            <w14:noFill/>
+                            <w14:prstDash w14:val="solid"/>
+                            <w14:round/>
+                          </w14:textOutline>
+                        </w:rPr>
+                        <w:t>contract</w:t>
+                      </w:r>
+                      <w:proofErr w:type="gramEnd"/>
+                      <w:r>
+                        <w:rPr>
+                          <w:rFonts w:ascii="Aptos Display" w:hAnsi="Aptos Display"/>
+                          <w:color w:val="000000" w:themeColor="text1"/>
+                          <w:sz w:val="36"/>
+                          <w:szCs w:val="36"/>
+                          <w14:shadow w14:blurRad="38100" w14:dist="19050" w14:dir="2700000" w14:sx="100000" w14:sy="100000" w14:kx="0" w14:ky="0" w14:algn="tl">
+                            <w14:schemeClr w14:val="dk1">
+                              <w14:alpha w14:val="60000"/>
+                            </w14:schemeClr>
+                          </w14:shadow>
+                          <w14:textOutline w14:w="0" w14:cap="flat" w14:cmpd="sng" w14:algn="ctr">
+                            <w14:noFill/>
+                            <w14:prstDash w14:val="solid"/>
+                            <w14:round/>
+                          </w14:textOutline>
+                        </w:rPr>
+                        <w:t>_number</w:t>
+                      </w:r>
+                      <w:proofErr w:type="spellEnd"/>
+                      <w:r>
+                        <w:rPr>
+                          <w:rFonts w:ascii="Aptos Display" w:hAnsi="Aptos Display"/>
+                          <w:color w:val="000000" w:themeColor="text1"/>
+                          <w:sz w:val="36"/>
+                          <w:szCs w:val="36"/>
+                          <w14:shadow w14:blurRad="38100" w14:dist="19050" w14:dir="2700000" w14:sx="100000" w14:sy="100000" w14:kx="0" w14:ky="0" w14:algn="tl">
+                            <w14:schemeClr w14:val="dk1">
+                              <w14:alpha w14:val="60000"/>
+                            </w14:schemeClr>
+                          </w14:shadow>
+                          <w14:textOutline w14:w="0" w14:cap="flat" w14:cmpd="sng" w14:algn="ctr">
+                            <w14:noFill/>
+                            <w14:prstDash w14:val="solid"/>
+                            <w14:round/>
+                          </w14:textOutline>
+                        </w:rPr>
+                        <w:t xml:space="preserve"> }}</w:t>
+                      </w:r>
+                      <w:r>
+                        <w:rPr>
+                          <w:rFonts w:ascii="Aptos Display" w:hAnsi="Aptos Display"/>
+                          <w:color w:val="000000" w:themeColor="text1"/>
+                          <w:sz w:val="36"/>
+                          <w:szCs w:val="36"/>
+                          <w14:shadow w14:blurRad="38100" w14:dist="19050" w14:dir="2700000" w14:sx="100000" w14:sy="100000" w14:kx="0" w14:ky="0" w14:algn="tl">
+                            <w14:schemeClr w14:val="dk1">
+                              <w14:alpha w14:val="60000"/>
+                            </w14:schemeClr>
+                          </w14:shadow>
+                          <w14:textOutline w14:w="0" w14:cap="flat" w14:cmpd="sng" w14:algn="ctr">
+                            <w14:noFill/>
+                            <w14:prstDash w14:val="solid"/>
+                            <w14:round/>
+                          </w14:textOutline>
+                        </w:rPr>
+                        <w:t xml:space="preserve">. Our Results found a total of </w:t>
+                      </w:r>
+                      <w:proofErr w:type="gramStart"/>
+                      <w:r>
+                        <w:rPr>
+                          <w:rFonts w:ascii="Aptos Display" w:hAnsi="Aptos Display"/>
+                          <w:color w:val="000000" w:themeColor="text1"/>
+                          <w:sz w:val="36"/>
+                          <w:szCs w:val="36"/>
+                          <w14:shadow w14:blurRad="38100" w14:dist="19050" w14:dir="2700000" w14:sx="100000" w14:sy="100000" w14:kx="0" w14:ky="0" w14:algn="tl">
+                            <w14:schemeClr w14:val="dk1">
+                              <w14:alpha w14:val="60000"/>
+                            </w14:schemeClr>
+                          </w14:shadow>
+                          <w14:textOutline w14:w="0" w14:cap="flat" w14:cmpd="sng" w14:algn="ctr">
+                            <w14:noFill/>
+                            <w14:prstDash w14:val="solid"/>
+                            <w14:round/>
+                          </w14:textOutline>
+                        </w:rPr>
+                        <w:t xml:space="preserve">{{ </w:t>
+                      </w:r>
+                      <w:proofErr w:type="spellStart"/>
+                      <w:r>
+                        <w:rPr>
+                          <w:rFonts w:ascii="Aptos Display" w:hAnsi="Aptos Display"/>
+                          <w:color w:val="000000" w:themeColor="text1"/>
+                          <w:sz w:val="36"/>
+                          <w:szCs w:val="36"/>
+                          <w14:shadow w14:blurRad="38100" w14:dist="19050" w14:dir="2700000" w14:sx="100000" w14:sy="100000" w14:kx="0" w14:ky="0" w14:algn="tl">
+                            <w14:schemeClr w14:val="dk1">
+                              <w14:alpha w14:val="60000"/>
+                            </w14:schemeClr>
+                          </w14:shadow>
+                          <w14:textOutline w14:w="0" w14:cap="flat" w14:cmpd="sng" w14:algn="ctr">
+                            <w14:noFill/>
+                            <w14:prstDash w14:val="solid"/>
+                            <w14:round/>
+                          </w14:textOutline>
+                        </w:rPr>
+                        <w:t>product</w:t>
+                      </w:r>
+                      <w:proofErr w:type="gramEnd"/>
+                      <w:r>
+                        <w:rPr>
+                          <w:rFonts w:ascii="Aptos Display" w:hAnsi="Aptos Display"/>
+                          <w:color w:val="000000" w:themeColor="text1"/>
+                          <w:sz w:val="36"/>
+                          <w:szCs w:val="36"/>
+                          <w14:shadow w14:blurRad="38100" w14:dist="19050" w14:dir="2700000" w14:sx="100000" w14:sy="100000" w14:kx="0" w14:ky="0" w14:algn="tl">
+                            <w14:schemeClr w14:val="dk1">
+                              <w14:alpha w14:val="60000"/>
+                            </w14:schemeClr>
+                          </w14:shadow>
+                          <w14:textOutline w14:w="0" w14:cap="flat" w14:cmpd="sng" w14:algn="ctr">
+                            <w14:noFill/>
+                            <w14:prstDash w14:val="solid"/>
+                            <w14:round/>
+                          </w14:textOutline>
+                        </w:rPr>
+                        <w:t>_count</w:t>
+                      </w:r>
+                      <w:proofErr w:type="spellEnd"/>
+                      <w:r>
+                        <w:rPr>
+                          <w:rFonts w:ascii="Aptos Display" w:hAnsi="Aptos Display"/>
+                          <w:color w:val="000000" w:themeColor="text1"/>
+                          <w:sz w:val="36"/>
+                          <w:szCs w:val="36"/>
+                          <w14:shadow w14:blurRad="38100" w14:dist="19050" w14:dir="2700000" w14:sx="100000" w14:sy="100000" w14:kx="0" w14:ky="0" w14:algn="tl">
+                            <w14:schemeClr w14:val="dk1">
+                              <w14:alpha w14:val="60000"/>
+                            </w14:schemeClr>
+                          </w14:shadow>
+                          <w14:textOutline w14:w="0" w14:cap="flat" w14:cmpd="sng" w14:algn="ctr">
+                            <w14:noFill/>
+                            <w14:prstDash w14:val="solid"/>
+                            <w14:round/>
+                          </w14:textOutline>
+                        </w:rPr>
+                        <w:t xml:space="preserve"> }} Matching Competitor offerings</w:t>
                       </w:r>
                     </w:p>
                   </w:txbxContent>
@@ -988,6 +1957,137 @@
     </w:p>
     <w:p>
       <w:pPr>
+        <w:pStyle w:val="Footer"/>
+        <w:rPr>
+          <w:color w:val="C00000"/>
+          <w:sz w:val="24"/>
+          <w:szCs w:val="24"/>
+          <w:lang w:val="en-US"/>
+        </w:rPr>
+      </w:pPr>
+    </w:p>
+    <w:p>
+      <w:pPr>
+        <w:pStyle w:val="Footer"/>
+        <w:jc w:val="center"/>
+        <w:rPr>
+          <w:color w:val="C00000"/>
+          <w:sz w:val="28"/>
+          <w:szCs w:val="28"/>
+          <w:lang w:val="en-US"/>
+        </w:rPr>
+      </w:pPr>
+      <w:r>
+        <w:rPr>
+          <w:color w:val="C00000"/>
+          <w:sz w:val="28"/>
+          <w:szCs w:val="28"/>
+          <w:lang w:val="en-US"/>
+        </w:rPr>
+        <w:t xml:space="preserve">Report generated on </w:t>
+      </w:r>
+      <w:proofErr w:type="gramStart"/>
+      <w:r>
+        <w:rPr>
+          <w:color w:val="C00000"/>
+          <w:sz w:val="28"/>
+          <w:szCs w:val="28"/>
+          <w:lang w:val="en-US"/>
+        </w:rPr>
+        <w:t xml:space="preserve">{{ </w:t>
+      </w:r>
+      <w:proofErr w:type="spellStart"/>
+      <w:r>
+        <w:rPr>
+          <w:color w:val="C00000"/>
+          <w:sz w:val="28"/>
+          <w:szCs w:val="28"/>
+          <w:lang w:val="en-US"/>
+        </w:rPr>
+        <w:t>current</w:t>
+      </w:r>
+      <w:proofErr w:type="gramEnd"/>
+      <w:r>
+        <w:rPr>
+          <w:color w:val="C00000"/>
+          <w:sz w:val="28"/>
+          <w:szCs w:val="28"/>
+          <w:lang w:val="en-US"/>
+        </w:rPr>
+        <w:t>_date</w:t>
+      </w:r>
+      <w:proofErr w:type="spellEnd"/>
+      <w:r>
+        <w:rPr>
+          <w:color w:val="C00000"/>
+          <w:sz w:val="28"/>
+          <w:szCs w:val="28"/>
+          <w:lang w:val="en-US"/>
+        </w:rPr>
+        <w:t xml:space="preserve"> }} by</w:t>
+      </w:r>
+      <w:r>
+        <w:rPr>
+          <w:sz w:val="28"/>
+          <w:szCs w:val="28"/>
+        </w:rPr>
+        <w:t xml:space="preserve"> </w:t>
+      </w:r>
+      <w:r>
+        <w:rPr>
+          <w:color w:val="C00000"/>
+          <w:sz w:val="28"/>
+          <w:szCs w:val="28"/>
+          <w:lang w:val="en-US"/>
+        </w:rPr>
+        <w:t>GSA Nerds LLC.</w:t>
+      </w:r>
+      <w:r>
+        <w:rPr>
+          <w:color w:val="C00000"/>
+          <w:sz w:val="28"/>
+          <w:szCs w:val="28"/>
+          <w:lang w:val="en-US"/>
+        </w:rPr>
+        <w:t xml:space="preserve"> </w:t>
+      </w:r>
+    </w:p>
+    <w:p>
+      <w:pPr>
+        <w:pStyle w:val="Footer"/>
+        <w:jc w:val="center"/>
+        <w:rPr>
+          <w:noProof/>
+          <w:color w:val="393939"/>
+          <w:sz w:val="28"/>
+          <w:szCs w:val="28"/>
+        </w:rPr>
+      </w:pPr>
+      <w:r>
+        <w:rPr>
+          <w:color w:val="C00000"/>
+          <w:sz w:val="28"/>
+          <w:szCs w:val="28"/>
+          <w:lang w:val="en-US"/>
+        </w:rPr>
+        <w:t xml:space="preserve">For more information visit </w:t>
+      </w:r>
+      <w:hyperlink r:id="rId9" w:history="1">
+        <w:r>
+          <w:rPr>
+            <w:rStyle w:val="Hyperlink"/>
+            <w:b/>
+            <w:bCs/>
+            <w:sz w:val="28"/>
+            <w:szCs w:val="28"/>
+            <w:lang w:val="en-US"/>
+          </w:rPr>
+          <w:t>www.gsanerds.com</w:t>
+        </w:r>
+      </w:hyperlink>
+    </w:p>
+    <w:p>
+      <w:pPr>
         <w:pStyle w:val="Title"/>
         <w:rPr>
           <w:b/>
@@ -996,129 +2096,6 @@
         </w:rPr>
       </w:pPr>
     </w:p>
-    <w:p>
-      <w:pPr>
-        <w:pStyle w:val="Title"/>
-        <w:rPr>
-          <w:b/>
-          <w:bCs/>
-          <w:u w:val="single"/>
-        </w:rPr>
-      </w:pPr>
-    </w:p>
-    <w:p>
-      <w:pPr>
-        <w:pStyle w:val="Title"/>
-        <w:rPr>
-          <w:b/>
-          <w:bCs/>
-          <w:u w:val="single"/>
-        </w:rPr>
-      </w:pPr>
-      <w:r>
-        <w:rPr>
-          <w:b/>
-          <w:bCs/>
-          <w:u w:val="single"/>
-        </w:rPr>
-        <w:t xml:space="preserve">Key Findings </w:t>
-      </w:r>
-    </w:p>
-    <w:p>
-      <w:pPr>
-        <w:pStyle w:val="Heading2"/>
-        <w:rPr>
-          <w:rFonts w:asciiTheme="minorHAnsi" w:eastAsiaTheme="minorHAnsi" w:hAnsiTheme="minorHAnsi" w:cstheme="minorBidi"/>
-          <w:color w:val="auto"/>
-          <w:sz w:val="28"/>
-          <w:szCs w:val="28"/>
-        </w:rPr>
-      </w:pPr>
-    </w:p>
-    <w:p>
-      <w:pPr>
-        <w:pStyle w:val="Heading2"/>
-        <w:rPr>
-          <w:rFonts w:asciiTheme="minorHAnsi" w:eastAsiaTheme="minorHAnsi" w:hAnsiTheme="minorHAnsi" w:cstheme="minorBidi"/>
-          <w:color w:val="auto"/>
-          <w:sz w:val="28"/>
-          <w:szCs w:val="28"/>
-        </w:rPr>
-      </w:pPr>
-    </w:p>
-    <w:p>
-      <w:pPr>
-        <w:pStyle w:val="Intensered"/>
-        <w:rPr>
-          <w:rStyle w:val="IntenseEmphasis"/>
-        </w:rPr>
-      </w:pPr>
-      <w:r>
-        <w:rPr>
-          <w:rStyle w:val="IntenseEmphasis"/>
-        </w:rPr>
-        <w:t>We randomly selected 100 items from</w:t>
-      </w:r>
-      <w:r>
-        <w:rPr>
-          <w:rStyle w:val="IntenseEmphasis"/>
-        </w:rPr>
-        <w:t xml:space="preserve"> contract number:</w:t>
-      </w:r>
-      <w:r>
-        <w:rPr>
-          <w:rStyle w:val="IntenseEmphasis"/>
-        </w:rPr>
-        <w:t xml:space="preserve"> </w:t>
-      </w:r>
-      <w:proofErr w:type="gramStart"/>
-      <w:r>
-        <w:rPr>
-          <w:rStyle w:val="IntenseEmphasis"/>
-        </w:rPr>
-        <w:t>{{</w:t>
-      </w:r>
-      <w:r>
-        <w:rPr>
-          <w:rStyle w:val="IntenseEmphasis"/>
-        </w:rPr>
-        <w:t xml:space="preserve"> </w:t>
-      </w:r>
-      <w:proofErr w:type="spellStart"/>
-      <w:r>
-        <w:rPr>
-          <w:rStyle w:val="IntenseEmphasis"/>
-        </w:rPr>
-        <w:t>contract</w:t>
-      </w:r>
-      <w:proofErr w:type="gramEnd"/>
-      <w:r>
-        <w:rPr>
-          <w:rStyle w:val="IntenseEmphasis"/>
-        </w:rPr>
-        <w:t>_number</w:t>
-      </w:r>
-      <w:proofErr w:type="spellEnd"/>
-      <w:r>
-        <w:rPr>
-          <w:rStyle w:val="IntenseEmphasis"/>
-        </w:rPr>
-        <w:t xml:space="preserve"> </w:t>
-      </w:r>
-      <w:r>
-        <w:rPr>
-          <w:rStyle w:val="IntenseEmphasis"/>
-        </w:rPr>
-        <w:t>}}</w:t>
-      </w:r>
-      <w:r>
-        <w:rPr>
-          <w:rStyle w:val="IntenseEmphasis"/>
-        </w:rPr>
-        <w:t xml:space="preserve"> and compared them to similar products from competitors.</w:t>
-      </w:r>
-    </w:p>
-    <w:p/>
     <w:p>
       <w:pPr>
         <w:rPr>
@@ -1128,15 +2105,16 @@
           <w:szCs w:val="32"/>
         </w:rPr>
       </w:pPr>
-      <w:r>
+    </w:p>
+    <w:p>
+      <w:pPr>
         <w:rPr>
           <w:b/>
           <w:bCs/>
           <w:sz w:val="32"/>
           <w:szCs w:val="32"/>
         </w:rPr>
-        <w:t xml:space="preserve">General </w:t>
-      </w:r>
+      </w:pPr>
       <w:r>
         <w:rPr>
           <w:b/>
@@ -1144,7 +2122,7 @@
           <w:sz w:val="32"/>
           <w:szCs w:val="32"/>
         </w:rPr>
-        <w:t>Overview</w:t>
+        <w:t xml:space="preserve">General </w:t>
       </w:r>
       <w:r>
         <w:rPr>
@@ -1153,8 +2131,60 @@
           <w:sz w:val="32"/>
           <w:szCs w:val="32"/>
         </w:rPr>
+        <w:t>Overview</w:t>
+      </w:r>
+      <w:r>
+        <w:rPr>
+          <w:b/>
+          <w:bCs/>
+          <w:sz w:val="32"/>
+          <w:szCs w:val="32"/>
+        </w:rPr>
         <w:t>:</w:t>
       </w:r>
+    </w:p>
+    <w:p>
+      <w:pPr>
+        <w:rPr>
+          <w:rStyle w:val="IntenseEmphasis"/>
+          <w:i w:val="0"/>
+          <w:iCs w:val="0"/>
+        </w:rPr>
+      </w:pPr>
+      <w:r>
+        <w:rPr>
+          <w:rStyle w:val="IntenseEmphasis"/>
+          <w:i w:val="0"/>
+          <w:iCs w:val="0"/>
+        </w:rPr>
+        <w:t>See in general how you line up with</w:t>
+      </w:r>
+      <w:r>
+        <w:rPr>
+          <w:rStyle w:val="IntenseEmphasis"/>
+          <w:i w:val="0"/>
+          <w:iCs w:val="0"/>
+        </w:rPr>
+        <w:t xml:space="preserve"> competitors </w:t>
+      </w:r>
+      <w:r>
+        <w:rPr>
+          <w:rStyle w:val="IntenseEmphasis"/>
+          <w:i w:val="0"/>
+          <w:iCs w:val="0"/>
+        </w:rPr>
+        <w:t xml:space="preserve">on GSA </w:t>
+      </w:r>
+      <w:proofErr w:type="spellStart"/>
+      <w:r>
+        <w:rPr>
+          <w:rStyle w:val="IntenseEmphasis"/>
+          <w:i w:val="0"/>
+          <w:iCs w:val="0"/>
+        </w:rPr>
+        <w:t>Advanatage</w:t>
+      </w:r>
+      <w:proofErr w:type="spellEnd"/>
     </w:p>
     <w:p>
       <w:pPr>
@@ -1233,6 +2263,9 @@
     </w:p>
     <w:p>
       <w:pPr>
+        <w:tabs>
+          <w:tab w:val="left" w:pos="8330"/>
+        </w:tabs>
         <w:rPr>
           <w:rStyle w:val="Strong"/>
           <w:b w:val="0"/>
@@ -1316,6 +2349,17 @@
         </w:rPr>
         <w:t xml:space="preserve"> }}</w:t>
       </w:r>
+      <w:r>
+        <w:rPr>
+          <w:rStyle w:val="Strong"/>
+          <w:i/>
+          <w:iCs/>
+          <w:color w:val="404040" w:themeColor="text1" w:themeTint="BF"/>
+          <w:sz w:val="28"/>
+          <w:szCs w:val="28"/>
+        </w:rPr>
+        <w:tab/>
+      </w:r>
     </w:p>
     <w:p>
       <w:pPr>
@@ -1836,7 +2880,7 @@
           <w:sz w:val="28"/>
           <w:szCs w:val="28"/>
         </w:rPr>
-        <w:t>count</w:t>
+        <w:t>deviate</w:t>
       </w:r>
       <w:proofErr w:type="gramEnd"/>
       <w:r>
@@ -1909,7 +2953,7 @@
           <w:sz w:val="28"/>
           <w:szCs w:val="28"/>
         </w:rPr>
-        <w:t>count</w:t>
+        <w:t>deviate</w:t>
       </w:r>
       <w:proofErr w:type="gramEnd"/>
       <w:r>
@@ -1938,8 +2982,10 @@
     <w:p>
       <w:pPr>
         <w:rPr>
-          <w:b/>
-          <w:bCs/>
+          <w:rStyle w:val="Strong"/>
+          <w:i/>
+          <w:iCs/>
+          <w:color w:val="404040" w:themeColor="text1" w:themeTint="BF"/>
           <w:sz w:val="28"/>
           <w:szCs w:val="28"/>
         </w:rPr>
@@ -1978,7 +3024,7 @@
           <w:sz w:val="28"/>
           <w:szCs w:val="28"/>
         </w:rPr>
-        <w:t>count</w:t>
+        <w:t>deviate</w:t>
       </w:r>
       <w:proofErr w:type="gramEnd"/>
       <w:r>
@@ -2006,64 +3052,11 @@
     </w:p>
     <w:p>
       <w:pPr>
-        <w:ind w:firstLine="720"/>
         <w:rPr>
           <w:b/>
           <w:bCs/>
-        </w:rPr>
-      </w:pPr>
-    </w:p>
-    <w:p>
-      <w:pPr>
-        <w:ind w:firstLine="720"/>
-        <w:rPr>
-          <w:b/>
-          <w:bCs/>
-        </w:rPr>
-      </w:pPr>
-    </w:p>
-    <w:p>
-      <w:pPr>
-        <w:ind w:firstLine="720"/>
-        <w:rPr>
-          <w:b/>
-          <w:bCs/>
-        </w:rPr>
-      </w:pPr>
-    </w:p>
-    <w:p>
-      <w:pPr>
-        <w:ind w:firstLine="720"/>
-        <w:rPr>
-          <w:b/>
-          <w:bCs/>
-        </w:rPr>
-      </w:pPr>
-    </w:p>
-    <w:p>
-      <w:pPr>
-        <w:ind w:firstLine="720"/>
-        <w:rPr>
-          <w:b/>
-          <w:bCs/>
-        </w:rPr>
-      </w:pPr>
-    </w:p>
-    <w:p>
-      <w:pPr>
-        <w:ind w:firstLine="720"/>
-        <w:rPr>
-          <w:b/>
-          <w:bCs/>
-        </w:rPr>
-      </w:pPr>
-    </w:p>
-    <w:p>
-      <w:pPr>
-        <w:ind w:firstLine="720"/>
-        <w:rPr>
-          <w:b/>
-          <w:bCs/>
+          <w:sz w:val="28"/>
+          <w:szCs w:val="28"/>
         </w:rPr>
       </w:pPr>
     </w:p>
@@ -2093,6 +3086,540 @@
           <w:szCs w:val="32"/>
         </w:rPr>
         <w:t>:</w:t>
+      </w:r>
+    </w:p>
+    <w:p>
+      <w:pPr>
+        <w:rPr>
+          <w:rStyle w:val="IntenseEmphasis"/>
+        </w:rPr>
+      </w:pPr>
+      <w:r>
+        <w:rPr>
+          <w:rStyle w:val="IntenseEmphasis"/>
+        </w:rPr>
+        <w:t>Compare your average pricing with competitors based on manufacturer</w:t>
+      </w:r>
+      <w:r>
+        <w:rPr>
+          <w:rStyle w:val="IntenseEmphasis"/>
+        </w:rPr>
+        <w:t>s</w:t>
+      </w:r>
+    </w:p>
+    <w:tbl>
+      <w:tblPr>
+        <w:tblStyle w:val="ListTable7Colorful"/>
+        <w:tblW w:w="0" w:type="auto"/>
+        <w:tblLook w:val="04A0" w:firstRow="1" w:lastRow="0" w:firstColumn="1" w:lastColumn="0" w:noHBand="0" w:noVBand="1"/>
+      </w:tblPr>
+      <w:tblGrid>
+        <w:gridCol w:w="4320"/>
+        <w:gridCol w:w="4230"/>
+      </w:tblGrid>
+      <w:tr>
+        <w:trPr>
+          <w:cnfStyle w:val="100000000000" w:firstRow="1" w:lastRow="0" w:firstColumn="0" w:lastColumn="0" w:oddVBand="0" w:evenVBand="0" w:oddHBand="0" w:evenHBand="0" w:firstRowFirstColumn="0" w:firstRowLastColumn="0" w:lastRowFirstColumn="0" w:lastRowLastColumn="0"/>
+          <w:trHeight w:val="1161"/>
+        </w:trPr>
+        <w:tc>
+          <w:tcPr>
+            <w:cnfStyle w:val="001000000100" w:firstRow="0" w:lastRow="0" w:firstColumn="1" w:lastColumn="0" w:oddVBand="0" w:evenVBand="0" w:oddHBand="0" w:evenHBand="0" w:firstRowFirstColumn="1" w:firstRowLastColumn="0" w:lastRowFirstColumn="0" w:lastRowLastColumn="0"/>
+            <w:tcW w:w="4320" w:type="dxa"/>
+            <w:vAlign w:val="center"/>
+          </w:tcPr>
+          <w:p>
+            <w:pPr>
+              <w:jc w:val="center"/>
+              <w:rPr>
+                <w:b/>
+                <w:bCs/>
+                <w:sz w:val="28"/>
+                <w:szCs w:val="28"/>
+              </w:rPr>
+            </w:pPr>
+            <w:r>
+              <w:rPr>
+                <w:b/>
+                <w:bCs/>
+                <w:sz w:val="28"/>
+                <w:szCs w:val="28"/>
+              </w:rPr>
+              <w:t>Manufacturer Name</w:t>
+            </w:r>
+          </w:p>
+        </w:tc>
+        <w:tc>
+          <w:tcPr>
+            <w:tcW w:w="4230" w:type="dxa"/>
+          </w:tcPr>
+          <w:p>
+            <w:pPr>
+              <w:jc w:val="center"/>
+              <w:cnfStyle w:val="100000000000" w:firstRow="1" w:lastRow="0" w:firstColumn="0" w:lastColumn="0" w:oddVBand="0" w:evenVBand="0" w:oddHBand="0" w:evenHBand="0" w:firstRowFirstColumn="0" w:firstRowLastColumn="0" w:lastRowFirstColumn="0" w:lastRowLastColumn="0"/>
+              <w:rPr>
+                <w:b/>
+                <w:bCs/>
+                <w:i w:val="0"/>
+                <w:iCs w:val="0"/>
+                <w:sz w:val="28"/>
+                <w:szCs w:val="28"/>
+              </w:rPr>
+            </w:pPr>
+            <w:r>
+              <w:rPr>
+                <w:b/>
+                <w:bCs/>
+                <w:sz w:val="28"/>
+                <w:szCs w:val="28"/>
+              </w:rPr>
+              <w:t>Average Percent Difference</w:t>
+            </w:r>
+          </w:p>
+          <w:p>
+            <w:pPr>
+              <w:jc w:val="center"/>
+              <w:cnfStyle w:val="100000000000" w:firstRow="1" w:lastRow="0" w:firstColumn="0" w:lastColumn="0" w:oddVBand="0" w:evenVBand="0" w:oddHBand="0" w:evenHBand="0" w:firstRowFirstColumn="0" w:firstRowLastColumn="0" w:lastRowFirstColumn="0" w:lastRowLastColumn="0"/>
+              <w:rPr>
+                <w:rStyle w:val="SubtleReference"/>
+              </w:rPr>
+            </w:pPr>
+            <w:r>
+              <w:rPr>
+                <w:rStyle w:val="SubtleReference"/>
+              </w:rPr>
+              <w:t>(</w:t>
+            </w:r>
+            <w:r>
+              <w:rPr>
+                <w:rStyle w:val="SubtleReference"/>
+                <w:b/>
+                <w:bCs/>
+                <w:sz w:val="22"/>
+              </w:rPr>
+              <w:t xml:space="preserve">indicates your price </w:t>
+            </w:r>
+            <w:r>
+              <w:rPr>
+                <w:rStyle w:val="SubtleReference"/>
+                <w:b/>
+                <w:bCs/>
+                <w:sz w:val="22"/>
+              </w:rPr>
+              <w:t xml:space="preserve">average vs </w:t>
+            </w:r>
+            <w:r>
+              <w:rPr>
+                <w:rStyle w:val="SubtleReference"/>
+                <w:b/>
+                <w:bCs/>
+                <w:sz w:val="22"/>
+              </w:rPr>
+              <w:t>competitor's average</w:t>
+            </w:r>
+            <w:r>
+              <w:rPr>
+                <w:rStyle w:val="SubtleReference"/>
+                <w:b/>
+                <w:bCs/>
+                <w:sz w:val="22"/>
+              </w:rPr>
+              <w:t>)</w:t>
+            </w:r>
+          </w:p>
+        </w:tc>
+      </w:tr>
+      <w:tr>
+        <w:trPr>
+          <w:cnfStyle w:val="000000100000" w:firstRow="0" w:lastRow="0" w:firstColumn="0" w:lastColumn="0" w:oddVBand="0" w:evenVBand="0" w:oddHBand="1" w:evenHBand="0" w:firstRowFirstColumn="0" w:firstRowLastColumn="0" w:lastRowFirstColumn="0" w:lastRowLastColumn="0"/>
+          <w:trHeight w:hRule="exact" w:val="20"/>
+        </w:trPr>
+        <w:tc>
+          <w:tcPr>
+            <w:cnfStyle w:val="001000000000" w:firstRow="0" w:lastRow="0" w:firstColumn="1" w:lastColumn="0" w:oddVBand="0" w:evenVBand="0" w:oddHBand="0" w:evenHBand="0" w:firstRowFirstColumn="0" w:firstRowLastColumn="0" w:lastRowFirstColumn="0" w:lastRowLastColumn="0"/>
+            <w:tcW w:w="4320" w:type="dxa"/>
+          </w:tcPr>
+          <w:p>
+            <w:pPr>
+              <w:jc w:val="left"/>
+              <w:rPr>
+                <w:b/>
+                <w:bCs/>
+                <w:sz w:val="16"/>
+                <w:szCs w:val="16"/>
+              </w:rPr>
+            </w:pPr>
+            <w:r>
+              <w:rPr>
+                <w:sz w:val="16"/>
+                <w:szCs w:val="16"/>
+              </w:rPr>
+              <w:t xml:space="preserve">{% for item in </w:t>
+            </w:r>
+            <w:proofErr w:type="spellStart"/>
+            <w:r>
+              <w:rPr>
+                <w:sz w:val="16"/>
+                <w:szCs w:val="16"/>
+              </w:rPr>
+              <w:t>manufacture_analysis_df</w:t>
+            </w:r>
+            <w:proofErr w:type="spellEnd"/>
+            <w:r>
+              <w:rPr>
+                <w:sz w:val="16"/>
+                <w:szCs w:val="16"/>
+              </w:rPr>
+              <w:t xml:space="preserve"> %}</w:t>
+            </w:r>
+          </w:p>
+        </w:tc>
+        <w:tc>
+          <w:tcPr>
+            <w:tcW w:w="4230" w:type="dxa"/>
+          </w:tcPr>
+          <w:p>
+            <w:pPr>
+              <w:jc w:val="center"/>
+              <w:cnfStyle w:val="000000100000" w:firstRow="0" w:lastRow="0" w:firstColumn="0" w:lastColumn="0" w:oddVBand="0" w:evenVBand="0" w:oddHBand="1" w:evenHBand="0" w:firstRowFirstColumn="0" w:firstRowLastColumn="0" w:lastRowFirstColumn="0" w:lastRowLastColumn="0"/>
+              <w:rPr>
+                <w:b/>
+                <w:bCs/>
+                <w:sz w:val="28"/>
+                <w:szCs w:val="28"/>
+              </w:rPr>
+            </w:pPr>
+          </w:p>
+        </w:tc>
+      </w:tr>
+      <w:tr>
+        <w:trPr>
+          <w:trHeight w:val="216"/>
+        </w:trPr>
+        <w:tc>
+          <w:tcPr>
+            <w:cnfStyle w:val="001000000000" w:firstRow="0" w:lastRow="0" w:firstColumn="1" w:lastColumn="0" w:oddVBand="0" w:evenVBand="0" w:oddHBand="0" w:evenHBand="0" w:firstRowFirstColumn="0" w:firstRowLastColumn="0" w:lastRowFirstColumn="0" w:lastRowLastColumn="0"/>
+            <w:tcW w:w="4320" w:type="dxa"/>
+          </w:tcPr>
+          <w:p>
+            <w:pPr>
+              <w:jc w:val="left"/>
+              <w:rPr>
+                <w:sz w:val="20"/>
+                <w:szCs w:val="20"/>
+              </w:rPr>
+            </w:pPr>
+            <w:proofErr w:type="gramStart"/>
+            <w:r>
+              <w:rPr>
+                <w:sz w:val="20"/>
+                <w:szCs w:val="20"/>
+              </w:rPr>
+              <w:t xml:space="preserve">{{ </w:t>
+            </w:r>
+            <w:proofErr w:type="spellStart"/>
+            <w:r>
+              <w:rPr>
+                <w:sz w:val="20"/>
+                <w:szCs w:val="20"/>
+              </w:rPr>
+              <w:t>item</w:t>
+            </w:r>
+            <w:proofErr w:type="gramEnd"/>
+            <w:r>
+              <w:rPr>
+                <w:sz w:val="20"/>
+                <w:szCs w:val="20"/>
+              </w:rPr>
+              <w:t>.</w:t>
+            </w:r>
+            <w:r>
+              <w:rPr>
+                <w:sz w:val="20"/>
+                <w:szCs w:val="20"/>
+              </w:rPr>
+              <w:t>manufacturer_name</w:t>
+            </w:r>
+            <w:proofErr w:type="spellEnd"/>
+            <w:r>
+              <w:rPr>
+                <w:sz w:val="20"/>
+                <w:szCs w:val="20"/>
+              </w:rPr>
+              <w:t xml:space="preserve"> }}</w:t>
+            </w:r>
+          </w:p>
+        </w:tc>
+        <w:tc>
+          <w:tcPr>
+            <w:tcW w:w="4230" w:type="dxa"/>
+          </w:tcPr>
+          <w:p>
+            <w:pPr>
+              <w:cnfStyle w:val="000000000000" w:firstRow="0" w:lastRow="0" w:firstColumn="0" w:lastColumn="0" w:oddVBand="0" w:evenVBand="0" w:oddHBand="0" w:evenHBand="0" w:firstRowFirstColumn="0" w:firstRowLastColumn="0" w:lastRowFirstColumn="0" w:lastRowLastColumn="0"/>
+              <w:rPr>
+                <w:b/>
+                <w:bCs/>
+              </w:rPr>
+            </w:pPr>
+            <w:proofErr w:type="gramStart"/>
+            <w:r>
+              <w:rPr>
+                <w:sz w:val="20"/>
+                <w:szCs w:val="20"/>
+              </w:rPr>
+              <w:t xml:space="preserve">{{ </w:t>
+            </w:r>
+            <w:proofErr w:type="spellStart"/>
+            <w:r>
+              <w:rPr>
+                <w:sz w:val="20"/>
+                <w:szCs w:val="20"/>
+              </w:rPr>
+              <w:t>item</w:t>
+            </w:r>
+            <w:proofErr w:type="gramEnd"/>
+            <w:r>
+              <w:rPr>
+                <w:sz w:val="20"/>
+                <w:szCs w:val="20"/>
+              </w:rPr>
+              <w:t>.</w:t>
+            </w:r>
+            <w:r>
+              <w:rPr>
+                <w:sz w:val="20"/>
+                <w:szCs w:val="20"/>
+              </w:rPr>
+              <w:t>average_percent_differenc</w:t>
+            </w:r>
+            <w:r>
+              <w:rPr>
+                <w:sz w:val="20"/>
+                <w:szCs w:val="20"/>
+              </w:rPr>
+              <w:t>e</w:t>
+            </w:r>
+            <w:proofErr w:type="spellEnd"/>
+            <w:r>
+              <w:rPr>
+                <w:sz w:val="20"/>
+                <w:szCs w:val="20"/>
+              </w:rPr>
+              <w:t xml:space="preserve"> }}</w:t>
+            </w:r>
+            <w:r>
+              <w:rPr>
+                <w:sz w:val="20"/>
+                <w:szCs w:val="20"/>
+              </w:rPr>
+              <w:t xml:space="preserve"> {{ </w:t>
+            </w:r>
+            <w:proofErr w:type="spellStart"/>
+            <w:r>
+              <w:rPr>
+                <w:sz w:val="20"/>
+                <w:szCs w:val="20"/>
+              </w:rPr>
+              <w:t>item</w:t>
+            </w:r>
+            <w:r>
+              <w:rPr>
+                <w:sz w:val="20"/>
+                <w:szCs w:val="20"/>
+              </w:rPr>
+              <w:t>.comparison_string</w:t>
+            </w:r>
+            <w:proofErr w:type="spellEnd"/>
+            <w:r>
+              <w:rPr>
+                <w:sz w:val="20"/>
+                <w:szCs w:val="20"/>
+              </w:rPr>
+              <w:t xml:space="preserve">  }}</w:t>
+            </w:r>
+          </w:p>
+        </w:tc>
+      </w:tr>
+      <w:tr>
+        <w:trPr>
+          <w:cnfStyle w:val="000000100000" w:firstRow="0" w:lastRow="0" w:firstColumn="0" w:lastColumn="0" w:oddVBand="0" w:evenVBand="0" w:oddHBand="1" w:evenHBand="0" w:firstRowFirstColumn="0" w:firstRowLastColumn="0" w:lastRowFirstColumn="0" w:lastRowLastColumn="0"/>
+          <w:trHeight w:hRule="exact" w:val="20"/>
+        </w:trPr>
+        <w:tc>
+          <w:tcPr>
+            <w:cnfStyle w:val="001000000000" w:firstRow="0" w:lastRow="0" w:firstColumn="1" w:lastColumn="0" w:oddVBand="0" w:evenVBand="0" w:oddHBand="0" w:evenHBand="0" w:firstRowFirstColumn="0" w:firstRowLastColumn="0" w:lastRowFirstColumn="0" w:lastRowLastColumn="0"/>
+            <w:tcW w:w="4320" w:type="dxa"/>
+          </w:tcPr>
+          <w:p>
+            <w:pPr>
+              <w:jc w:val="left"/>
+              <w:rPr>
+                <w:b/>
+                <w:bCs/>
+                <w:sz w:val="16"/>
+                <w:szCs w:val="16"/>
+              </w:rPr>
+            </w:pPr>
+            <w:r>
+              <w:rPr>
+                <w:sz w:val="16"/>
+                <w:szCs w:val="16"/>
+              </w:rPr>
+              <w:t xml:space="preserve">{% </w:t>
+            </w:r>
+            <w:proofErr w:type="spellStart"/>
+            <w:r>
+              <w:rPr>
+                <w:sz w:val="16"/>
+                <w:szCs w:val="16"/>
+              </w:rPr>
+              <w:t>endfor</w:t>
+            </w:r>
+            <w:proofErr w:type="spellEnd"/>
+            <w:r>
+              <w:rPr>
+                <w:sz w:val="16"/>
+                <w:szCs w:val="16"/>
+              </w:rPr>
+              <w:t xml:space="preserve"> %}</w:t>
+            </w:r>
+          </w:p>
+          <w:p>
+            <w:pPr>
+              <w:jc w:val="center"/>
+              <w:rPr>
+                <w:sz w:val="20"/>
+                <w:szCs w:val="20"/>
+              </w:rPr>
+            </w:pPr>
+          </w:p>
+        </w:tc>
+        <w:tc>
+          <w:tcPr>
+            <w:tcW w:w="4230" w:type="dxa"/>
+          </w:tcPr>
+          <w:p>
+            <w:pPr>
+              <w:cnfStyle w:val="000000100000" w:firstRow="0" w:lastRow="0" w:firstColumn="0" w:lastColumn="0" w:oddVBand="0" w:evenVBand="0" w:oddHBand="1" w:evenHBand="0" w:firstRowFirstColumn="0" w:firstRowLastColumn="0" w:lastRowFirstColumn="0" w:lastRowLastColumn="0"/>
+              <w:rPr>
+                <w:sz w:val="20"/>
+                <w:szCs w:val="20"/>
+              </w:rPr>
+            </w:pPr>
+          </w:p>
+        </w:tc>
+      </w:tr>
+    </w:tbl>
+    <w:p>
+      <w:r>
+        <w:tab/>
+      </w:r>
+    </w:p>
+    <w:p>
+      <w:pPr>
+        <w:rPr>
+          <w:b/>
+          <w:bCs/>
+          <w:sz w:val="32"/>
+          <w:szCs w:val="32"/>
+        </w:rPr>
+      </w:pPr>
+    </w:p>
+    <w:p>
+      <w:pPr>
+        <w:rPr>
+          <w:b/>
+          <w:bCs/>
+          <w:sz w:val="32"/>
+          <w:szCs w:val="32"/>
+        </w:rPr>
+      </w:pPr>
+    </w:p>
+    <w:p>
+      <w:pPr>
+        <w:rPr>
+          <w:b/>
+          <w:bCs/>
+          <w:sz w:val="32"/>
+          <w:szCs w:val="32"/>
+        </w:rPr>
+      </w:pPr>
+      <w:r>
+        <w:rPr>
+          <w:b/>
+          <w:bCs/>
+          <w:sz w:val="32"/>
+          <w:szCs w:val="32"/>
+        </w:rPr>
+        <w:t>Random Product</w:t>
+      </w:r>
+      <w:r>
+        <w:rPr>
+          <w:b/>
+          <w:bCs/>
+          <w:sz w:val="32"/>
+          <w:szCs w:val="32"/>
+        </w:rPr>
+        <w:t>s</w:t>
+      </w:r>
+      <w:r>
+        <w:rPr>
+          <w:b/>
+          <w:bCs/>
+          <w:sz w:val="32"/>
+          <w:szCs w:val="32"/>
+        </w:rPr>
+        <w:t xml:space="preserve"> </w:t>
+      </w:r>
+      <w:r>
+        <w:rPr>
+          <w:b/>
+          <w:bCs/>
+          <w:sz w:val="32"/>
+          <w:szCs w:val="32"/>
+        </w:rPr>
+        <w:t>Used</w:t>
+      </w:r>
+      <w:r>
+        <w:rPr>
+          <w:b/>
+          <w:bCs/>
+          <w:sz w:val="32"/>
+          <w:szCs w:val="32"/>
+        </w:rPr>
+        <w:t>:</w:t>
+      </w:r>
+    </w:p>
+    <w:p>
+      <w:pPr>
+        <w:rPr>
+          <w:color w:val="A53010" w:themeColor="accent1"/>
+        </w:rPr>
+      </w:pPr>
+      <w:r>
+        <w:rPr>
+          <w:rStyle w:val="IntenseEmphasis"/>
+          <w:i w:val="0"/>
+          <w:iCs w:val="0"/>
+        </w:rPr>
+        <w:t>View items selected from</w:t>
+      </w:r>
+      <w:r>
+        <w:rPr>
+          <w:rStyle w:val="IntenseEmphasis"/>
+          <w:i w:val="0"/>
+          <w:iCs w:val="0"/>
+        </w:rPr>
+        <w:t xml:space="preserve"> GSA </w:t>
+      </w:r>
+      <w:r>
+        <w:rPr>
+          <w:rStyle w:val="IntenseEmphasis"/>
+          <w:i w:val="0"/>
+          <w:iCs w:val="0"/>
+        </w:rPr>
+        <w:t>Advantage</w:t>
       </w:r>
     </w:p>
     <w:tbl>
@@ -2503,13 +4030,18 @@
         <w:tab/>
       </w:r>
     </w:p>
+    <w:p/>
+    <w:p/>
+    <w:p/>
+    <w:p/>
+    <w:p/>
     <w:sectPr>
-      <w:headerReference w:type="default" r:id="rId8"/>
-      <w:footerReference w:type="default" r:id="rId9"/>
-      <w:headerReference w:type="first" r:id="rId10"/>
-      <w:footerReference w:type="first" r:id="rId11"/>
+      <w:headerReference w:type="default" r:id="rId10"/>
+      <w:footerReference w:type="default" r:id="rId11"/>
+      <w:headerReference w:type="first" r:id="rId12"/>
+      <w:footerReference w:type="first" r:id="rId13"/>
       <w:pgSz w:w="12240" w:h="15840" w:code="1"/>
-      <w:pgMar w:top="1440" w:right="1440" w:bottom="1440" w:left="1440" w:header="432" w:footer="0" w:gutter="0"/>
+      <w:pgMar w:top="1440" w:right="1440" w:bottom="1440" w:left="1440" w:header="0" w:footer="0" w:gutter="0"/>
       <w:cols w:space="708"/>
       <w:docGrid w:linePitch="360"/>
     </w:sectPr>
@@ -2548,6 +4080,84 @@
     <w:pPr>
       <w:pStyle w:val="Footer"/>
     </w:pPr>
+    <w:r>
+      <w:rPr>
+        <w:noProof/>
+        <w:color w:val="393939"/>
+      </w:rPr>
+      <mc:AlternateContent>
+        <mc:Choice Requires="wps">
+          <w:drawing>
+            <wp:anchor distT="0" distB="0" distL="114300" distR="114300" simplePos="0" relativeHeight="251679232" behindDoc="0" locked="0" layoutInCell="1" allowOverlap="1" wp14:anchorId="795A3152" wp14:editId="5073E92D">
+              <wp:simplePos x="0" y="0"/>
+              <wp:positionH relativeFrom="column">
+                <wp:posOffset>23149</wp:posOffset>
+              </wp:positionH>
+              <wp:positionV relativeFrom="paragraph">
+                <wp:posOffset>-462842</wp:posOffset>
+              </wp:positionV>
+              <wp:extent cx="6185207" cy="24847"/>
+              <wp:effectExtent l="0" t="0" r="0" b="0"/>
+              <wp:wrapSquare wrapText="bothSides"/>
+              <wp:docPr id="668818666" name="Rectangle 1482093741"/>
+              <wp:cNvGraphicFramePr/>
+              <a:graphic xmlns:a="http://schemas.openxmlformats.org/drawingml/2006/main">
+                <a:graphicData uri="http://schemas.microsoft.com/office/word/2010/wordprocessingShape">
+                  <wps:wsp>
+                    <wps:cNvSpPr/>
+                    <wps:spPr>
+                      <a:xfrm>
+                        <a:off x="0" y="0"/>
+                        <a:ext cx="6185207" cy="24847"/>
+                      </a:xfrm>
+                      <a:prstGeom prst="rect">
+                        <a:avLst/>
+                      </a:prstGeom>
+                      <a:solidFill>
+                        <a:schemeClr val="tx1"/>
+                      </a:solidFill>
+                      <a:ln>
+                        <a:noFill/>
+                      </a:ln>
+                    </wps:spPr>
+                    <wps:style>
+                      <a:lnRef idx="2">
+                        <a:schemeClr val="accent1">
+                          <a:shade val="50000"/>
+                        </a:schemeClr>
+                      </a:lnRef>
+                      <a:fillRef idx="1">
+                        <a:schemeClr val="accent1"/>
+                      </a:fillRef>
+                      <a:effectRef idx="0">
+                        <a:schemeClr val="accent1"/>
+                      </a:effectRef>
+                      <a:fontRef idx="minor">
+                        <a:schemeClr val="lt1"/>
+                      </a:fontRef>
+                    </wps:style>
+                    <wps:bodyPr rot="0" spcFirstLastPara="0" vertOverflow="overflow" horzOverflow="overflow" vert="horz" wrap="square" lIns="91440" tIns="45720" rIns="91440" bIns="45720" numCol="1" spcCol="0" rtlCol="0" fromWordArt="0" anchor="ctr" anchorCtr="0" forceAA="0" compatLnSpc="1">
+                      <a:prstTxWarp prst="textNoShape">
+                        <a:avLst/>
+                      </a:prstTxWarp>
+                      <a:noAutofit/>
+                    </wps:bodyPr>
+                  </wps:wsp>
+                </a:graphicData>
+              </a:graphic>
+            </wp:anchor>
+          </w:drawing>
+        </mc:Choice>
+        <mc:Fallback>
+          <w:pict>
+            <v:rect w14:anchorId="5525DCA4" id="Rectangle 1482093741" o:spid="_x0000_s1026" style="position:absolute;margin-left:1.8pt;margin-top:-36.45pt;width:487pt;height:1.95pt;z-index:251679232;visibility:visible;mso-wrap-style:square;mso-wrap-distance-left:9pt;mso-wrap-distance-top:0;mso-wrap-distance-right:9pt;mso-wrap-distance-bottom:0;mso-position-horizontal:absolute;mso-position-horizontal-relative:text;mso-position-vertical:absolute;mso-position-vertical-relative:text;v-text-anchor:middle" o:gfxdata="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" fillcolor="black [3213]" stroked="f" strokeweight="1.25pt">
+              <v:stroke endcap="round"/>
+              <w10:wrap type="square"/>
+            </v:rect>
+          </w:pict>
+        </mc:Fallback>
+      </mc:AlternateContent>
+    </w:r>
     <w:r>
       <w:rPr>
         <w:noProof/>
@@ -2631,7 +4241,7 @@
       <mc:AlternateContent>
         <mc:Choice Requires="wps">
           <w:drawing>
-            <wp:anchor distT="0" distB="0" distL="114300" distR="114300" simplePos="0" relativeHeight="251670528" behindDoc="0" locked="0" layoutInCell="1" allowOverlap="1" wp14:anchorId="1B292124" wp14:editId="1A81AF08">
+            <wp:anchor distT="0" distB="0" distL="114300" distR="114300" simplePos="0" relativeHeight="251669504" behindDoc="0" locked="0" layoutInCell="1" allowOverlap="1" wp14:anchorId="1B292124" wp14:editId="541123D8">
               <wp:simplePos x="0" y="0"/>
               <wp:positionH relativeFrom="column">
                 <wp:posOffset>19050</wp:posOffset>
@@ -2693,7 +4303,7 @@
         </mc:Choice>
         <mc:Fallback>
           <w:pict>
-            <v:rect w14:anchorId="6DA27FAA" id="Rectangle 1698601417" o:spid="_x0000_s1026" style="position:absolute;margin-left:1.5pt;margin-top:21.55pt;width:477.75pt;height:1.65pt;z-index:251670528;visibility:visible;mso-wrap-style:square;mso-wrap-distance-left:9pt;mso-wrap-distance-top:0;mso-wrap-distance-right:9pt;mso-wrap-distance-bottom:0;mso-position-horizontal:absolute;mso-position-horizontal-relative:text;mso-position-vertical:absolute;mso-position-vertical-relative:text;v-text-anchor:middle" o:gfxdata="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" fillcolor="black [3213]" stroked="f" strokeweight="1.25pt">
+            <v:rect w14:anchorId="0BBA471F" id="Rectangle 1698601417" o:spid="_x0000_s1026" style="position:absolute;margin-left:1.5pt;margin-top:21.55pt;width:477.75pt;height:1.65pt;z-index:251669504;visibility:visible;mso-wrap-style:square;mso-wrap-distance-left:9pt;mso-wrap-distance-top:0;mso-wrap-distance-right:9pt;mso-wrap-distance-bottom:0;mso-position-horizontal:absolute;mso-position-horizontal-relative:text;mso-position-vertical:absolute;mso-position-vertical-relative:text;v-text-anchor:middle" o:gfxdata="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" fillcolor="black [3213]" stroked="f" strokeweight="1.25pt">
               <v:stroke endcap="round"/>
               <w10:wrap type="square"/>
             </v:rect>
@@ -2708,7 +4318,7 @@
       <mc:AlternateContent>
         <mc:Choice Requires="wps">
           <w:drawing>
-            <wp:anchor distT="0" distB="0" distL="0" distR="0" simplePos="0" relativeHeight="251678208" behindDoc="0" locked="0" layoutInCell="1" allowOverlap="1" wp14:anchorId="2F27EADD" wp14:editId="3F56C51A">
+            <wp:anchor distT="0" distB="0" distL="0" distR="0" simplePos="0" relativeHeight="251677184" behindDoc="0" locked="0" layoutInCell="1" allowOverlap="1" wp14:anchorId="2F27EADD" wp14:editId="3098FE72">
               <wp:simplePos x="0" y="0"/>
               <wp:positionH relativeFrom="rightMargin">
                 <wp:align>left</wp:align>
@@ -2841,7 +4451,7 @@
         </mc:Choice>
         <mc:Fallback>
           <w:pict>
-            <v:rect w14:anchorId="2F27EADD" id="_x0000_s1030" style="position:absolute;margin-left:0;margin-top:0;width:36pt;height:25.2pt;z-index:251678208;visibility:visible;mso-wrap-style:square;mso-width-percent:0;mso-height-percent:0;mso-top-percent:200;mso-wrap-distance-left:0;mso-wrap-distance-top:0;mso-wrap-distance-right:0;mso-wrap-distance-bottom:0;mso-position-horizontal:left;mso-position-horizontal-relative:right-margin-area;mso-position-vertical-relative:bottom-margin-area;mso-width-percent:0;mso-height-percent:0;mso-top-percent:200;mso-width-relative:margin;mso-height-relative:margin;v-text-anchor:bottom" o:gfxdata="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" fillcolor="black [3213]" stroked="f" strokeweight="3pt">
+            <v:rect w14:anchorId="2F27EADD" id="_x0000_s1030" style="position:absolute;margin-left:0;margin-top:0;width:36pt;height:25.2pt;z-index:251677184;visibility:visible;mso-wrap-style:square;mso-width-percent:0;mso-height-percent:0;mso-top-percent:200;mso-wrap-distance-left:0;mso-wrap-distance-top:0;mso-wrap-distance-right:0;mso-wrap-distance-bottom:0;mso-position-horizontal:left;mso-position-horizontal-relative:right-margin-area;mso-position-vertical-relative:bottom-margin-area;mso-width-percent:0;mso-height-percent:0;mso-top-percent:200;mso-width-relative:margin;mso-height-relative:margin;v-text-anchor:bottom" o:gfxdata="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" fillcolor="black [3213]" stroked="f" strokeweight="3pt">
               <v:stroke endcap="round"/>
               <v:textbox>
                 <w:txbxContent>
@@ -2910,320 +4520,6 @@
     <w:pPr>
       <w:pStyle w:val="Footer"/>
     </w:pPr>
-    <w:r>
-      <w:rPr>
-        <w:noProof/>
-        <w:color w:val="808080" w:themeColor="background1" w:themeShade="80"/>
-      </w:rPr>
-      <mc:AlternateContent>
-        <mc:Choice Requires="wpg">
-          <w:drawing>
-            <wp:anchor distT="0" distB="0" distL="0" distR="0" simplePos="0" relativeHeight="251679232" behindDoc="0" locked="0" layoutInCell="1" allowOverlap="1" wp14:anchorId="7CB0DEE8" wp14:editId="1EFB0EA5">
-              <wp:simplePos x="0" y="0"/>
-              <wp:positionH relativeFrom="margin">
-                <wp:posOffset>23495</wp:posOffset>
-              </wp:positionH>
-              <wp:positionV relativeFrom="bottomMargin">
-                <wp:posOffset>332105</wp:posOffset>
-              </wp:positionV>
-              <wp:extent cx="6210300" cy="854710"/>
-              <wp:effectExtent l="0" t="0" r="0" b="2540"/>
-              <wp:wrapSquare wrapText="bothSides"/>
-              <wp:docPr id="1688439113" name="Group 43"/>
-              <wp:cNvGraphicFramePr/>
-              <a:graphic xmlns:a="http://schemas.openxmlformats.org/drawingml/2006/main">
-                <a:graphicData uri="http://schemas.microsoft.com/office/word/2010/wordprocessingGroup">
-                  <wpg:wgp>
-                    <wpg:cNvGrpSpPr/>
-                    <wpg:grpSpPr>
-                      <a:xfrm>
-                        <a:off x="0" y="0"/>
-                        <a:ext cx="6210300" cy="854710"/>
-                        <a:chOff x="19050" y="-76688"/>
-                        <a:chExt cx="5967713" cy="647590"/>
-                      </a:xfrm>
-                    </wpg:grpSpPr>
-                    <wps:wsp>
-                      <wps:cNvPr id="1482093741" name="Rectangle 1482093741"/>
-                      <wps:cNvSpPr/>
-                      <wps:spPr>
-                        <a:xfrm>
-                          <a:off x="19050" y="0"/>
-                          <a:ext cx="5943600" cy="18826"/>
-                        </a:xfrm>
-                        <a:prstGeom prst="rect">
-                          <a:avLst/>
-                        </a:prstGeom>
-                        <a:solidFill>
-                          <a:schemeClr val="tx1"/>
-                        </a:solidFill>
-                        <a:ln>
-                          <a:noFill/>
-                        </a:ln>
-                      </wps:spPr>
-                      <wps:style>
-                        <a:lnRef idx="2">
-                          <a:schemeClr val="accent1">
-                            <a:shade val="50000"/>
-                          </a:schemeClr>
-                        </a:lnRef>
-                        <a:fillRef idx="1">
-                          <a:schemeClr val="accent1"/>
-                        </a:fillRef>
-                        <a:effectRef idx="0">
-                          <a:schemeClr val="accent1"/>
-                        </a:effectRef>
-                        <a:fontRef idx="minor">
-                          <a:schemeClr val="lt1"/>
-                        </a:fontRef>
-                      </wps:style>
-                      <wps:bodyPr rot="0" spcFirstLastPara="0" vertOverflow="overflow" horzOverflow="overflow" vert="horz" wrap="square" lIns="91440" tIns="45720" rIns="91440" bIns="45720" numCol="1" spcCol="0" rtlCol="0" fromWordArt="0" anchor="ctr" anchorCtr="0" forceAA="0" compatLnSpc="1">
-                        <a:prstTxWarp prst="textNoShape">
-                          <a:avLst/>
-                        </a:prstTxWarp>
-                        <a:noAutofit/>
-                      </wps:bodyPr>
-                    </wps:wsp>
-                    <wps:wsp>
-                      <wps:cNvPr id="925302490" name="Text Box 925302490"/>
-                      <wps:cNvSpPr txBox="1"/>
-                      <wps:spPr>
-                        <a:xfrm>
-                          <a:off x="56373" y="-76688"/>
-                          <a:ext cx="5930390" cy="647590"/>
-                        </a:xfrm>
-                        <a:prstGeom prst="rect">
-                          <a:avLst/>
-                        </a:prstGeom>
-                        <a:noFill/>
-                        <a:ln w="6350">
-                          <a:noFill/>
-                        </a:ln>
-                        <a:effectLst/>
-                      </wps:spPr>
-                      <wps:style>
-                        <a:lnRef idx="0">
-                          <a:schemeClr val="accent1"/>
-                        </a:lnRef>
-                        <a:fillRef idx="0">
-                          <a:schemeClr val="accent1"/>
-                        </a:fillRef>
-                        <a:effectRef idx="0">
-                          <a:schemeClr val="accent1"/>
-                        </a:effectRef>
-                        <a:fontRef idx="minor">
-                          <a:schemeClr val="dk1"/>
-                        </a:fontRef>
-                      </wps:style>
-                      <wps:txbx>
-                        <w:txbxContent>
-                          <w:p>
-                            <w:pPr>
-                              <w:pStyle w:val="Quote"/>
-                              <w:ind w:left="0"/>
-                              <w:jc w:val="left"/>
-                            </w:pPr>
-                            <w:r>
-                              <w:rPr>
-                                <w:color w:val="C00000"/>
-                                <w:sz w:val="24"/>
-                                <w:szCs w:val="24"/>
-                                <w:lang w:val="en-US"/>
-                              </w:rPr>
-                              <w:t xml:space="preserve">This report was generated by GSA Nerds LLC. For more information, visit gsanerds.com. Report generated on </w:t>
-                            </w:r>
-                            <w:proofErr w:type="gramStart"/>
-                            <w:r>
-                              <w:rPr>
-                                <w:color w:val="C00000"/>
-                                <w:sz w:val="24"/>
-                                <w:szCs w:val="24"/>
-                                <w:lang w:val="en-US"/>
-                              </w:rPr>
-                              <w:t xml:space="preserve">{{ </w:t>
-                            </w:r>
-                            <w:proofErr w:type="spellStart"/>
-                            <w:r>
-                              <w:rPr>
-                                <w:color w:val="C00000"/>
-                                <w:sz w:val="24"/>
-                                <w:szCs w:val="24"/>
-                                <w:lang w:val="en-US"/>
-                              </w:rPr>
-                              <w:t>current</w:t>
-                            </w:r>
-                            <w:proofErr w:type="gramEnd"/>
-                            <w:r>
-                              <w:rPr>
-                                <w:color w:val="C00000"/>
-                                <w:sz w:val="24"/>
-                                <w:szCs w:val="24"/>
-                                <w:lang w:val="en-US"/>
-                              </w:rPr>
-                              <w:t>_</w:t>
-                            </w:r>
-                            <w:r>
-                              <w:rPr>
-                                <w:color w:val="C00000"/>
-                                <w:sz w:val="24"/>
-                                <w:szCs w:val="24"/>
-                                <w:lang w:val="en-US"/>
-                              </w:rPr>
-                              <w:t>date</w:t>
-                            </w:r>
-                            <w:proofErr w:type="spellEnd"/>
-                            <w:r>
-                              <w:rPr>
-                                <w:color w:val="C00000"/>
-                                <w:sz w:val="24"/>
-                                <w:szCs w:val="24"/>
-                                <w:lang w:val="en-US"/>
-                              </w:rPr>
-                              <w:t xml:space="preserve"> }}</w:t>
-                            </w:r>
-                            <w:r>
-                              <w:rPr>
-                                <w:color w:val="C00000"/>
-                                <w:sz w:val="24"/>
-                                <w:szCs w:val="24"/>
-                                <w:lang w:val="en-US"/>
-                              </w:rPr>
-                              <w:t>.</w:t>
-                            </w:r>
-                          </w:p>
-                          <w:p>
-                            <w:pPr>
-                              <w:pStyle w:val="Quote"/>
-                              <w:rPr>
-                                <w:color w:val="808080" w:themeColor="background1" w:themeShade="80"/>
-                              </w:rPr>
-                            </w:pPr>
-                          </w:p>
-                        </w:txbxContent>
-                      </wps:txbx>
-                      <wps:bodyPr rot="0" spcFirstLastPara="0" vertOverflow="overflow" horzOverflow="overflow" vert="horz" wrap="square" lIns="91440" tIns="45720" rIns="91440" bIns="0" numCol="1" spcCol="0" rtlCol="0" fromWordArt="0" anchor="b" anchorCtr="0" forceAA="0" compatLnSpc="1">
-                        <a:prstTxWarp prst="textNoShape">
-                          <a:avLst/>
-                        </a:prstTxWarp>
-                        <a:noAutofit/>
-                      </wps:bodyPr>
-                    </wps:wsp>
-                  </wpg:wgp>
-                </a:graphicData>
-              </a:graphic>
-              <wp14:sizeRelH relativeFrom="margin">
-                <wp14:pctWidth>0</wp14:pctWidth>
-              </wp14:sizeRelH>
-              <wp14:sizeRelV relativeFrom="margin">
-                <wp14:pctHeight>0</wp14:pctHeight>
-              </wp14:sizeRelV>
-            </wp:anchor>
-          </w:drawing>
-        </mc:Choice>
-        <mc:Fallback>
-          <w:pict>
-            <v:group w14:anchorId="7CB0DEE8" id="Group 43" o:spid="_x0000_s1031" style="position:absolute;margin-left:1.85pt;margin-top:26.15pt;width:489pt;height:67.3pt;z-index:251679232;mso-wrap-distance-left:0;mso-wrap-distance-right:0;mso-position-horizontal-relative:margin;mso-position-vertical-relative:bottom-margin-area;mso-width-relative:margin;mso-height-relative:margin" coordorigin="190,-766" coordsize="59677,6475" o:gfxdata="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">
-              <v:rect id="Rectangle 1482093741" o:spid="_x0000_s1032" style="position:absolute;left:190;width:59436;height:188;visibility:visible;mso-wrap-style:square;v-text-anchor:middle" o:gfxdata="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" fillcolor="black [3213]" stroked="f" strokeweight="1.25pt">
-                <v:stroke endcap="round"/>
-              </v:rect>
-              <v:shapetype id="_x0000_t202" coordsize="21600,21600" o:spt="202" path="m,l,21600r21600,l21600,xe">
-                <v:stroke joinstyle="miter"/>
-                <v:path gradientshapeok="t" o:connecttype="rect"/>
-              </v:shapetype>
-              <v:shape id="Text Box 925302490" o:spid="_x0000_s1033" type="#_x0000_t202" style="position:absolute;left:563;top:-766;width:59304;height:6475;visibility:visible;mso-wrap-style:square;v-text-anchor:bottom" o:gfxdata="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" filled="f" stroked="f" strokeweight=".5pt">
-                <v:textbox inset=",,,0">
-                  <w:txbxContent>
-                    <w:p>
-                      <w:pPr>
-                        <w:pStyle w:val="Quote"/>
-                        <w:ind w:left="0"/>
-                        <w:jc w:val="left"/>
-                      </w:pPr>
-                      <w:r>
-                        <w:rPr>
-                          <w:color w:val="C00000"/>
-                          <w:sz w:val="24"/>
-                          <w:szCs w:val="24"/>
-                          <w:lang w:val="en-US"/>
-                        </w:rPr>
-                        <w:t xml:space="preserve">This report was generated by GSA Nerds LLC. For more information, visit gsanerds.com. Report generated on </w:t>
-                      </w:r>
-                      <w:proofErr w:type="gramStart"/>
-                      <w:r>
-                        <w:rPr>
-                          <w:color w:val="C00000"/>
-                          <w:sz w:val="24"/>
-                          <w:szCs w:val="24"/>
-                          <w:lang w:val="en-US"/>
-                        </w:rPr>
-                        <w:t xml:space="preserve">{{ </w:t>
-                      </w:r>
-                      <w:proofErr w:type="spellStart"/>
-                      <w:r>
-                        <w:rPr>
-                          <w:color w:val="C00000"/>
-                          <w:sz w:val="24"/>
-                          <w:szCs w:val="24"/>
-                          <w:lang w:val="en-US"/>
-                        </w:rPr>
-                        <w:t>current</w:t>
-                      </w:r>
-                      <w:proofErr w:type="gramEnd"/>
-                      <w:r>
-                        <w:rPr>
-                          <w:color w:val="C00000"/>
-                          <w:sz w:val="24"/>
-                          <w:szCs w:val="24"/>
-                          <w:lang w:val="en-US"/>
-                        </w:rPr>
-                        <w:t>_</w:t>
-                      </w:r>
-                      <w:r>
-                        <w:rPr>
-                          <w:color w:val="C00000"/>
-                          <w:sz w:val="24"/>
-                          <w:szCs w:val="24"/>
-                          <w:lang w:val="en-US"/>
-                        </w:rPr>
-                        <w:t>date</w:t>
-                      </w:r>
-                      <w:proofErr w:type="spellEnd"/>
-                      <w:r>
-                        <w:rPr>
-                          <w:color w:val="C00000"/>
-                          <w:sz w:val="24"/>
-                          <w:szCs w:val="24"/>
-                          <w:lang w:val="en-US"/>
-                        </w:rPr>
-                        <w:t xml:space="preserve"> }}</w:t>
-                      </w:r>
-                      <w:r>
-                        <w:rPr>
-                          <w:color w:val="C00000"/>
-                          <w:sz w:val="24"/>
-                          <w:szCs w:val="24"/>
-                          <w:lang w:val="en-US"/>
-                        </w:rPr>
-                        <w:t>.</w:t>
-                      </w:r>
-                    </w:p>
-                    <w:p>
-                      <w:pPr>
-                        <w:pStyle w:val="Quote"/>
-                        <w:rPr>
-                          <w:color w:val="808080" w:themeColor="background1" w:themeShade="80"/>
-                        </w:rPr>
-                      </w:pPr>
-                    </w:p>
-                  </w:txbxContent>
-                </v:textbox>
-              </v:shape>
-              <w10:wrap type="square" anchorx="margin" anchory="margin"/>
-            </v:group>
-          </w:pict>
-        </mc:Fallback>
-      </mc:AlternateContent>
-    </w:r>
   </w:p>
 </w:ftr>
 </file>
@@ -3241,7 +4537,7 @@
       <mc:AlternateContent>
         <mc:Choice Requires="wpg">
           <w:drawing>
-            <wp:anchor distT="0" distB="0" distL="0" distR="0" simplePos="0" relativeHeight="251663872" behindDoc="0" locked="0" layoutInCell="1" allowOverlap="1" wp14:anchorId="0681C1EE" wp14:editId="5D6FBD71">
+            <wp:anchor distT="0" distB="0" distL="0" distR="0" simplePos="0" relativeHeight="251662848" behindDoc="0" locked="0" layoutInCell="1" allowOverlap="1" wp14:anchorId="0681C1EE" wp14:editId="5AD26247">
               <wp:simplePos x="0" y="0"/>
               <wp:positionH relativeFrom="margin">
                 <wp:posOffset>19050</wp:posOffset>
@@ -3400,15 +4696,15 @@
         </mc:Choice>
         <mc:Fallback>
           <w:pict>
-            <v:group w14:anchorId="0681C1EE" id="_x0000_s1040" style="position:absolute;margin-left:1.5pt;margin-top:15pt;width:477.75pt;height:57pt;z-index:251663872;mso-wrap-distance-left:0;mso-wrap-distance-right:0;mso-position-horizontal-relative:margin;mso-position-vertical-relative:bottom-margin-area;mso-width-relative:margin;mso-height-relative:margin" coordorigin="190,-766" coordsize="59436,6475" o:gfxdata="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">
-              <v:rect id="Rectangle 38" o:spid="_x0000_s1041" style="position:absolute;left:190;width:59436;height:188;visibility:visible;mso-wrap-style:square;v-text-anchor:middle" o:gfxdata="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" fillcolor="black [3213]" stroked="f" strokeweight="1.25pt">
+            <v:group w14:anchorId="0681C1EE" id="Group 43" o:spid="_x0000_s1037" style="position:absolute;margin-left:1.5pt;margin-top:15pt;width:477.75pt;height:57pt;z-index:251662848;mso-wrap-distance-left:0;mso-wrap-distance-right:0;mso-position-horizontal-relative:margin;mso-position-vertical-relative:bottom-margin-area;mso-width-relative:margin;mso-height-relative:margin" coordorigin="190,-766" coordsize="59436,6475" o:gfxdata="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">
+              <v:rect id="Rectangle 38" o:spid="_x0000_s1038" style="position:absolute;left:190;width:59436;height:188;visibility:visible;mso-wrap-style:square;v-text-anchor:middle" o:gfxdata="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" fillcolor="black [3213]" stroked="f" strokeweight="1.25pt">
                 <v:stroke endcap="round"/>
               </v:rect>
               <v:shapetype id="_x0000_t202" coordsize="21600,21600" o:spt="202" path="m,l,21600r21600,l21600,xe">
                 <v:stroke joinstyle="miter"/>
                 <v:path gradientshapeok="t" o:connecttype="rect"/>
               </v:shapetype>
-              <v:shape id="Text Box 39" o:spid="_x0000_s1042" type="#_x0000_t202" style="position:absolute;left:7095;top:-766;width:52340;height:6475;visibility:visible;mso-wrap-style:square;v-text-anchor:bottom" o:gfxdata="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" filled="f" stroked="f" strokeweight=".5pt">
+              <v:shape id="Text Box 39" o:spid="_x0000_s1039" type="#_x0000_t202" style="position:absolute;left:7095;top:-766;width:52340;height:6475;visibility:visible;mso-wrap-style:square;v-text-anchor:bottom" o:gfxdata="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" filled="f" stroked="f" strokeweight=".5pt">
                 <v:textbox inset=",,,0">
                   <w:txbxContent>
                     <w:p>
@@ -3464,7 +4760,7 @@
       <mc:AlternateContent>
         <mc:Choice Requires="wps">
           <w:drawing>
-            <wp:anchor distT="0" distB="0" distL="0" distR="0" simplePos="0" relativeHeight="251662848" behindDoc="0" locked="0" layoutInCell="1" allowOverlap="1" wp14:anchorId="12CB19E2" wp14:editId="03E759E1">
+            <wp:anchor distT="0" distB="0" distL="0" distR="0" simplePos="0" relativeHeight="251661824" behindDoc="0" locked="0" layoutInCell="1" allowOverlap="1" wp14:anchorId="12CB19E2" wp14:editId="25D4411B">
               <wp:simplePos x="0" y="0"/>
               <wp:positionH relativeFrom="rightMargin">
                 <wp:align>left</wp:align>
@@ -3597,7 +4893,7 @@
         </mc:Choice>
         <mc:Fallback>
           <w:pict>
-            <v:rect w14:anchorId="12CB19E2" id="_x0000_s1043" style="position:absolute;margin-left:0;margin-top:0;width:36pt;height:25.2pt;z-index:251662848;visibility:visible;mso-wrap-style:square;mso-width-percent:0;mso-height-percent:0;mso-top-percent:200;mso-wrap-distance-left:0;mso-wrap-distance-top:0;mso-wrap-distance-right:0;mso-wrap-distance-bottom:0;mso-position-horizontal:left;mso-position-horizontal-relative:right-margin-area;mso-position-vertical-relative:bottom-margin-area;mso-width-percent:0;mso-height-percent:0;mso-top-percent:200;mso-width-relative:margin;mso-height-relative:margin;v-text-anchor:bottom" o:gfxdata="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" fillcolor="black [3213]" stroked="f" strokeweight="3pt">
+            <v:rect w14:anchorId="12CB19E2" id="_x0000_s1040" style="position:absolute;margin-left:0;margin-top:0;width:36pt;height:25.2pt;z-index:251661824;visibility:visible;mso-wrap-style:square;mso-width-percent:0;mso-height-percent:0;mso-top-percent:200;mso-wrap-distance-left:0;mso-wrap-distance-top:0;mso-wrap-distance-right:0;mso-wrap-distance-bottom:0;mso-position-horizontal:left;mso-position-horizontal-relative:right-margin-area;mso-position-vertical-relative:bottom-margin-area;mso-width-percent:0;mso-height-percent:0;mso-top-percent:200;mso-width-relative:margin;mso-height-relative:margin;v-text-anchor:bottom" o:gfxdata="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" fillcolor="black [3213]" stroked="f" strokeweight="3pt">
               <v:stroke endcap="round"/>
               <v:textbox>
                 <w:txbxContent>
@@ -3694,7 +4990,11 @@
 <w:hdr xmlns:wpc="http://schemas.microsoft.com/office/word/2010/wordprocessingCanvas" xmlns:cx="http://schemas.microsoft.com/office/drawing/2014/chartex" xmlns:cx1="http://schemas.microsoft.com/office/drawing/2015/9/8/chartex" xmlns:cx2="http://schemas.microsoft.com/office/drawing/2015/10/21/chartex" xmlns:cx3="http://schemas.microsoft.com/office/drawing/2016/5/9/chartex" xmlns:cx4="http://schemas.microsoft.com/office/drawing/2016/5/10/chartex" xmlns:cx5="http://schemas.microsoft.com/office/drawing/2016/5/11/chartex" xmlns:cx6="http://schemas.microsoft.com/office/drawing/2016/5/12/chartex" xmlns:cx7="http://schemas.microsoft.com/office/drawing/2016/5/13/chartex" xmlns:cx8="http://schemas.microsoft.com/office/drawing/2016/5/14/chartex" xmlns:mc="http://schemas.openxmlformats.org/markup-compatibility/2006" xmlns:aink="http://schemas.microsoft.com/office/drawing/2016/ink" xmlns:am3d="http://schemas.microsoft.com/office/drawing/2017/model3d" xmlns:o="urn:schemas-microsoft-com:office:office" xmlns:oel="http://schemas.microsoft.com/office/2019/extlst" xmlns:r="http://schemas.openxmlformats.org/officeDocument/2006/relationships" xmlns:m="http://schemas.openxmlformats.org/officeDocument/2006/math" xmlns:v="urn:schemas-microsoft-com:vml" xmlns:wp14="http://schemas.microsoft.com/office/word/2010/wordprocessingDrawing" xmlns:wp="http://schemas.openxmlformats.org/drawingml/2006/wordprocessingDrawing" xmlns:w10="urn:schemas-microsoft-com:office:word" xmlns:w="http://schemas.openxmlformats.org/wordprocessingml/2006/main" xmlns:w14="http://schemas.microsoft.com/office/word/2010/wordml" xmlns:w15="http://schemas.microsoft.com/office/word/2012/wordml" xmlns:w16cex="http://schemas.microsoft.com/office/word/2018/wordml/cex" xmlns:w16cid="http://schemas.microsoft.com/office/word/2016/wordml/cid" xmlns:w16="http://schemas.microsoft.com/office/word/2018/wordml" xmlns:w16du="http://schemas.microsoft.com/office/word/2023/wordml/word16du" xmlns:w16sdtdh="http://schemas.microsoft.com/office/word/2020/wordml/sdtdatahash" xmlns:w16sdtfl="http://schemas.microsoft.com/office/word/2024/wordml/sdtformatlock" xmlns:w16se="http://schemas.microsoft.com/office/word/2015/wordml/symex" xmlns:wpg="http://schemas.microsoft.com/office/word/2010/wordprocessingGroup" xmlns:wpi="http://schemas.microsoft.com/office/word/2010/wordprocessingInk" xmlns:wne="http://schemas.microsoft.com/office/word/2006/wordml" xmlns:wps="http://schemas.microsoft.com/office/word/2010/wordprocessingShape" mc:Ignorable="w14 w15 w16se w16cid w16 w16cex w16sdtdh w16sdtfl w16du wp14">
   <w:p>
     <w:pPr>
-      <w:pStyle w:val="Header"/>
+      <w:pStyle w:val="Subtitle"/>
+      <w:rPr>
+        <w:b/>
+        <w:bCs/>
+      </w:rPr>
     </w:pPr>
     <w:r>
       <w:rPr>
@@ -3704,13 +5004,13 @@
       <mc:AlternateContent>
         <mc:Choice Requires="wps">
           <w:drawing>
-            <wp:anchor distT="0" distB="0" distL="114300" distR="114300" simplePos="0" relativeHeight="251686400" behindDoc="0" locked="0" layoutInCell="1" allowOverlap="1" wp14:anchorId="3FC4CDFE" wp14:editId="2D35ECA3">
+            <wp:anchor distT="0" distB="0" distL="114300" distR="114300" simplePos="0" relativeHeight="251686400" behindDoc="0" locked="0" layoutInCell="1" allowOverlap="1" wp14:anchorId="3FC4CDFE" wp14:editId="31C16D49">
               <wp:simplePos x="0" y="0"/>
               <wp:positionH relativeFrom="page">
                 <wp:align>left</wp:align>
               </wp:positionH>
               <wp:positionV relativeFrom="paragraph">
-                <wp:posOffset>-273132</wp:posOffset>
+                <wp:posOffset>-368927</wp:posOffset>
               </wp:positionV>
               <wp:extent cx="344384" cy="3586348"/>
               <wp:effectExtent l="0" t="0" r="17780" b="14605"/>
@@ -3763,7 +5063,7 @@
         </mc:Choice>
         <mc:Fallback>
           <w:pict>
-            <v:rect w14:anchorId="5F20129B" id="Rectangle 18" o:spid="_x0000_s1026" style="position:absolute;margin-left:0;margin-top:-21.5pt;width:27.1pt;height:282.4pt;z-index:251686400;visibility:visible;mso-wrap-style:square;mso-width-percent:0;mso-wrap-distance-left:9pt;mso-wrap-distance-top:0;mso-wrap-distance-right:9pt;mso-wrap-distance-bottom:0;mso-position-horizontal:left;mso-position-horizontal-relative:page;mso-position-vertical:absolute;mso-position-vertical-relative:text;mso-width-percent:0;mso-width-relative:margin;v-text-anchor:middle" o:gfxdata="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" fillcolor="black [3200]" strokecolor="black [480]" strokeweight="1.25pt">
+            <v:rect w14:anchorId="0CC006C7" id="Rectangle 18" o:spid="_x0000_s1026" style="position:absolute;margin-left:0;margin-top:-29.05pt;width:27.1pt;height:282.4pt;z-index:251686400;visibility:visible;mso-wrap-style:square;mso-width-percent:0;mso-wrap-distance-left:9pt;mso-wrap-distance-top:0;mso-wrap-distance-right:9pt;mso-wrap-distance-bottom:0;mso-position-horizontal:left;mso-position-horizontal-relative:page;mso-position-vertical:absolute;mso-position-vertical-relative:text;mso-width-percent:0;mso-width-relative:margin;v-text-anchor:middle" o:gfxdata="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" fillcolor="black [3200]" strokecolor="black [480]" strokeweight="1.25pt">
               <v:stroke endcap="round"/>
               <w10:wrap anchorx="page"/>
             </v:rect>
@@ -3773,142 +5073,59 @@
     </w:r>
     <w:r>
       <w:rPr>
-        <w:noProof/>
-      </w:rPr>
-      <w:drawing>
-        <wp:anchor distT="0" distB="0" distL="114300" distR="114300" simplePos="0" relativeHeight="251682304" behindDoc="0" locked="0" layoutInCell="1" allowOverlap="1" wp14:anchorId="6BBCA3A7" wp14:editId="1747130A">
-          <wp:simplePos x="0" y="0"/>
-          <wp:positionH relativeFrom="column">
-            <wp:posOffset>0</wp:posOffset>
-          </wp:positionH>
-          <wp:positionV relativeFrom="paragraph">
-            <wp:posOffset>-1188</wp:posOffset>
-          </wp:positionV>
-          <wp:extent cx="1904762" cy="790476"/>
-          <wp:effectExtent l="0" t="0" r="635" b="0"/>
-          <wp:wrapThrough wrapText="bothSides">
-            <wp:wrapPolygon edited="0">
-              <wp:start x="0" y="0"/>
-              <wp:lineTo x="0" y="20836"/>
-              <wp:lineTo x="21391" y="20836"/>
-              <wp:lineTo x="21391" y="0"/>
-              <wp:lineTo x="0" y="0"/>
-            </wp:wrapPolygon>
-          </wp:wrapThrough>
-          <wp:docPr id="811485870" name="Picture 17" descr="A black and white logo&#10;&#10;AI-generated content may be incorrect."/>
-          <wp:cNvGraphicFramePr>
-            <a:graphicFrameLocks xmlns:a="http://schemas.openxmlformats.org/drawingml/2006/main" noChangeAspect="1"/>
-          </wp:cNvGraphicFramePr>
-          <a:graphic xmlns:a="http://schemas.openxmlformats.org/drawingml/2006/main">
-            <a:graphicData uri="http://schemas.openxmlformats.org/drawingml/2006/picture">
-              <pic:pic xmlns:pic="http://schemas.openxmlformats.org/drawingml/2006/picture">
-                <pic:nvPicPr>
-                  <pic:cNvPr id="811485870" name="Picture 17" descr="A black and white logo&#10;&#10;AI-generated content may be incorrect."/>
-                  <pic:cNvPicPr/>
-                </pic:nvPicPr>
-                <pic:blipFill>
-                  <a:blip r:embed="rId1">
-                    <a:extLst>
-                      <a:ext uri="{28A0092B-C50C-407E-A947-70E740481C1C}">
-                        <a14:useLocalDpi xmlns:a14="http://schemas.microsoft.com/office/drawing/2010/main" val="0"/>
-                      </a:ext>
-                    </a:extLst>
-                  </a:blip>
-                  <a:stretch>
-                    <a:fillRect/>
-                  </a:stretch>
-                </pic:blipFill>
-                <pic:spPr>
-                  <a:xfrm>
-                    <a:off x="0" y="0"/>
-                    <a:ext cx="1904762" cy="790476"/>
-                  </a:xfrm>
-                  <a:prstGeom prst="rect">
-                    <a:avLst/>
-                  </a:prstGeom>
-                </pic:spPr>
-              </pic:pic>
-            </a:graphicData>
-          </a:graphic>
-        </wp:anchor>
-      </w:drawing>
+        <w:b/>
+        <w:bCs/>
+      </w:rPr>
+      <w:t xml:space="preserve">GSA Nerds LLC </w:t>
     </w:r>
-    <w:sdt>
-      <w:sdtPr>
-        <w:rPr>
-          <w:rFonts w:eastAsiaTheme="minorEastAsia"/>
-          <w:color w:val="5A5A5A" w:themeColor="text1" w:themeTint="A5"/>
-          <w:spacing w:val="15"/>
-        </w:rPr>
-        <w:alias w:val="Title"/>
-        <w:tag w:val=""/>
-        <w:id w:val="734822810"/>
-        <w:placeholder>
-          <w:docPart w:val="9B5A1B3DB8EE46DD903FE99BA5981129"/>
-        </w:placeholder>
-        <w:dataBinding w:prefixMappings="xmlns:ns0='http://purl.org/dc/elements/1.1/' xmlns:ns1='http://schemas.openxmlformats.org/package/2006/metadata/core-properties' " w:xpath="/ns1:coreProperties[1]/ns0:title[1]" w:storeItemID="{6C3C8BC8-F283-45AE-878A-BAB7291924A1}"/>
-        <w:text/>
-      </w:sdtPr>
-      <w:sdtEndPr/>
-      <w:sdtContent>
-        <w:r>
-          <w:rPr>
-            <w:rFonts w:eastAsiaTheme="minorEastAsia"/>
-            <w:color w:val="5A5A5A" w:themeColor="text1" w:themeTint="A5"/>
-            <w:spacing w:val="15"/>
-          </w:rPr>
-          <w:t>GSA Nerds LLC</w:t>
-        </w:r>
-        <w:r>
-          <w:rPr>
-            <w:rFonts w:eastAsiaTheme="minorEastAsia"/>
-            <w:color w:val="5A5A5A" w:themeColor="text1" w:themeTint="A5"/>
-            <w:spacing w:val="15"/>
-          </w:rPr>
-          <w:t xml:space="preserve">                                                          </w:t>
-        </w:r>
-        <w:r>
-          <w:rPr>
-            <w:rFonts w:eastAsiaTheme="minorEastAsia"/>
-            <w:color w:val="5A5A5A" w:themeColor="text1" w:themeTint="A5"/>
-            <w:spacing w:val="15"/>
-          </w:rPr>
-          <w:t>1001 Wade Ave, Suite 327Raleigh, NC 27605</w:t>
-        </w:r>
-        <w:r>
-          <w:rPr>
-            <w:rFonts w:eastAsiaTheme="minorEastAsia"/>
-            <w:color w:val="5A5A5A" w:themeColor="text1" w:themeTint="A5"/>
-            <w:spacing w:val="15"/>
-          </w:rPr>
-          <w:t xml:space="preserve">                                          </w:t>
-        </w:r>
-        <w:r>
-          <w:rPr>
-            <w:rFonts w:eastAsiaTheme="minorEastAsia"/>
-            <w:color w:val="5A5A5A" w:themeColor="text1" w:themeTint="A5"/>
-            <w:spacing w:val="15"/>
-          </w:rPr>
-          <w:t>Email: info@gsanerds.com</w:t>
-        </w:r>
-        <w:r>
-          <w:rPr>
-            <w:rFonts w:eastAsiaTheme="minorEastAsia"/>
-            <w:color w:val="5A5A5A" w:themeColor="text1" w:themeTint="A5"/>
-            <w:spacing w:val="15"/>
-          </w:rPr>
-          <w:t xml:space="preserve">                               </w:t>
-        </w:r>
-        <w:r>
-          <w:rPr>
-            <w:rFonts w:eastAsiaTheme="minorEastAsia"/>
-            <w:color w:val="5A5A5A" w:themeColor="text1" w:themeTint="A5"/>
-            <w:spacing w:val="15"/>
-          </w:rPr>
-          <w:t>Phone: (910) 264-2095</w:t>
-        </w:r>
-      </w:sdtContent>
-    </w:sdt>
+    <w:r>
+      <w:rPr>
+        <w:b/>
+        <w:bCs/>
+      </w:rPr>
+      <w:br/>
+    </w:r>
+    <w:r>
+      <w:rPr>
+        <w:b/>
+        <w:bCs/>
+      </w:rPr>
+      <w:t>1001 Wade Ave, Suite 327</w:t>
+    </w:r>
+    <w:r>
+      <w:rPr>
+        <w:b/>
+        <w:bCs/>
+      </w:rPr>
+      <w:br/>
+    </w:r>
+    <w:r>
+      <w:rPr>
+        <w:b/>
+        <w:bCs/>
+      </w:rPr>
+      <w:t xml:space="preserve">Raleigh, NC 27605                                          </w:t>
+    </w:r>
+  </w:p>
+  <w:p>
+    <w:pPr>
+      <w:pStyle w:val="Header"/>
+    </w:pPr>
+    <w:r>
+      <w:rPr>
+        <w:b/>
+        <w:bCs/>
+      </w:rPr>
+      <w:t xml:space="preserve">Email: info@gsanerds.com                               </w:t>
+    </w:r>
+    <w:r>
+      <w:rPr>
+        <w:b/>
+        <w:bCs/>
+      </w:rPr>
+      <w:br/>
+      <w:t>Phone: (910) 264-2095</w:t>
+    </w:r>
     <w:r>
       <w:rPr>
         <w:noProof/>
@@ -3916,7 +5133,7 @@
       <mc:AlternateContent>
         <mc:Choice Requires="wps">
           <w:drawing>
-            <wp:anchor distT="0" distB="0" distL="0" distR="0" simplePos="0" relativeHeight="251681280" behindDoc="0" locked="0" layoutInCell="1" allowOverlap="1" wp14:anchorId="2BC63812" wp14:editId="3293CB37">
+            <wp:anchor distT="0" distB="0" distL="0" distR="0" simplePos="0" relativeHeight="251681280" behindDoc="0" locked="0" layoutInCell="1" allowOverlap="1" wp14:anchorId="2BC63812" wp14:editId="0482B64F">
               <wp:simplePos x="0" y="0"/>
               <wp:positionH relativeFrom="rightMargin">
                 <wp:align>left</wp:align>
@@ -4141,7 +5358,7 @@
       <mc:AlternateContent>
         <mc:Choice Requires="wpg">
           <w:drawing>
-            <wp:anchor distT="0" distB="0" distL="114300" distR="114300" simplePos="0" relativeHeight="251651584" behindDoc="0" locked="0" layoutInCell="1" allowOverlap="1" wp14:anchorId="78990E43" wp14:editId="22C37471">
+            <wp:anchor distT="0" distB="0" distL="114300" distR="114300" simplePos="0" relativeHeight="251650560" behindDoc="0" locked="0" layoutInCell="1" allowOverlap="1" wp14:anchorId="78990E43" wp14:editId="65D48A8D">
               <wp:simplePos x="0" y="0"/>
               <wp:positionH relativeFrom="page">
                 <wp:align>left</wp:align>
@@ -4485,17 +5702,17 @@
         </mc:Choice>
         <mc:Fallback>
           <w:pict>
-            <v:group w14:anchorId="78990E43" id="Group 171" o:spid="_x0000_s1034" style="position:absolute;margin-left:0;margin-top:0;width:133.9pt;height:80.65pt;z-index:251651584;mso-top-percent:23;mso-position-horizontal:left;mso-position-horizontal-relative:page;mso-position-vertical-relative:page;mso-top-percent:23;mso-width-relative:margin;mso-height-relative:margin" coordsize="17007,10241" o:gfxdata="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">
-              <v:group id="Group 159" o:spid="_x0000_s1035" style="position:absolute;width:17007;height:10241" coordsize="17007,10241" o:gfxdata="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">
-                <v:rect id="Rectangle 160" o:spid="_x0000_s1036" style="position:absolute;width:17007;height:10241;visibility:visible;mso-wrap-style:square;v-text-anchor:middle" o:gfxdata="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" fillcolor="white [3212]" stroked="f" strokeweight="1.25pt">
+            <v:group w14:anchorId="78990E43" id="Group 171" o:spid="_x0000_s1031" style="position:absolute;margin-left:0;margin-top:0;width:133.9pt;height:80.65pt;z-index:251650560;mso-top-percent:23;mso-position-horizontal:left;mso-position-horizontal-relative:page;mso-position-vertical-relative:page;mso-top-percent:23;mso-width-relative:margin;mso-height-relative:margin" coordsize="17007,10241" o:gfxdata="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">
+              <v:group id="Group 159" o:spid="_x0000_s1032" style="position:absolute;width:17007;height:10241" coordsize="17007,10241" o:gfxdata="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">
+                <v:rect id="Rectangle 160" o:spid="_x0000_s1033" style="position:absolute;width:17007;height:10241;visibility:visible;mso-wrap-style:square;v-text-anchor:middle" o:gfxdata="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" fillcolor="white [3212]" stroked="f" strokeweight="1.25pt">
                   <v:fill opacity="0"/>
                   <v:stroke endcap="round"/>
                 </v:rect>
-                <v:shape id="Rectangle 1" o:spid="_x0000_s1037" style="position:absolute;left:2286;width:14630;height:10149;visibility:visible;mso-wrap-style:square;v-text-anchor:middle" coordsize="1462822,1014481" o:gfxdata="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" path="m,l1462822,,910372,376306,,1014481,,xe" fillcolor="#a53010 [3204]" stroked="f" strokeweight="1.25pt">
+                <v:shape id="Rectangle 1" o:spid="_x0000_s1034" style="position:absolute;left:2286;width:14630;height:10149;visibility:visible;mso-wrap-style:square;v-text-anchor:middle" coordsize="1462822,1014481" o:gfxdata="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" path="m,l1462822,,910372,376306,,1014481,,xe" fillcolor="#a53010 [3204]" stroked="f" strokeweight="1.25pt">
                   <v:stroke endcap="round"/>
                   <v:path arrowok="t" o:connecttype="custom" o:connectlocs="0,0;1463040,0;910508,376493;0,1014984;0,0" o:connectangles="0,0,0,0,0"/>
                 </v:shape>
-                <v:rect id="Rectangle 162" o:spid="_x0000_s1038" style="position:absolute;left:2286;width:14721;height:10241;visibility:visible;mso-wrap-style:square;v-text-anchor:middle" o:gfxdata="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" stroked="f" strokeweight="1.25pt">
+                <v:rect id="Rectangle 162" o:spid="_x0000_s1035" style="position:absolute;left:2286;width:14721;height:10241;visibility:visible;mso-wrap-style:square;v-text-anchor:middle" o:gfxdata="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" stroked="f" strokeweight="1.25pt">
                   <v:fill r:id="rId2" o:title="" recolor="t" rotate="t" type="frame"/>
                   <v:stroke endcap="round"/>
                 </v:rect>
@@ -4504,7 +5721,7 @@
                 <v:stroke joinstyle="miter"/>
                 <v:path gradientshapeok="t" o:connecttype="rect"/>
               </v:shapetype>
-              <v:shape id="Text Box 163" o:spid="_x0000_s1039" type="#_x0000_t202" style="position:absolute;left:2370;top:189;width:4428;height:3753;flip:x;visibility:visible;mso-wrap-style:square;v-text-anchor:middle" o:gfxdata="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" filled="f" stroked="f" strokeweight=".5pt">
+              <v:shape id="Text Box 163" o:spid="_x0000_s1036" type="#_x0000_t202" style="position:absolute;left:2370;top:189;width:4428;height:3753;flip:x;visibility:visible;mso-wrap-style:square;v-text-anchor:middle" o:gfxdata="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" filled="f" stroked="f" strokeweight=".5pt">
                 <v:textbox inset=",7.2pt,,7.2pt">
                   <w:txbxContent>
                     <w:p>
@@ -5940,7 +7157,7 @@
   <w:style w:type="paragraph" w:default="1" w:styleId="Normal">
     <w:name w:val="Normal"/>
     <w:qFormat/>
-    <w:rsid w:val="00AD7245"/>
+    <w:rsid w:val="00C81646"/>
   </w:style>
   <w:style w:type="paragraph" w:styleId="Heading1">
     <w:name w:val="heading 1"/>
@@ -6030,7 +7247,6 @@
   <w:style w:type="character" w:default="1" w:styleId="DefaultParagraphFont">
     <w:name w:val="Default Paragraph Font"/>
     <w:uiPriority w:val="1"/>
-    <w:semiHidden/>
     <w:unhideWhenUsed/>
   </w:style>
   <w:style w:type="table" w:default="1" w:styleId="TableNormal">
@@ -7249,593 +8465,6 @@
 </w:styles>
 </file>
 
-<file path=word/glossary/document.xml><?xml version="1.0" encoding="utf-8"?>
-<w:glossaryDocument xmlns:wpc="http://schemas.microsoft.com/office/word/2010/wordprocessingCanvas" xmlns:cx="http://schemas.microsoft.com/office/drawing/2014/chartex" xmlns:cx1="http://schemas.microsoft.com/office/drawing/2015/9/8/chartex" xmlns:cx2="http://schemas.microsoft.com/office/drawing/2015/10/21/chartex" xmlns:cx3="http://schemas.microsoft.com/office/drawing/2016/5/9/chartex" xmlns:cx4="http://schemas.microsoft.com/office/drawing/2016/5/10/chartex" xmlns:cx5="http://schemas.microsoft.com/office/drawing/2016/5/11/chartex" xmlns:cx6="http://schemas.microsoft.com/office/drawing/2016/5/12/chartex" xmlns:cx7="http://schemas.microsoft.com/office/drawing/2016/5/13/chartex" xmlns:cx8="http://schemas.microsoft.com/office/drawing/2016/5/14/chartex" xmlns:mc="http://schemas.openxmlformats.org/markup-compatibility/2006" xmlns:aink="http://schemas.microsoft.com/office/drawing/2016/ink" xmlns:am3d="http://schemas.microsoft.com/office/drawing/2017/model3d" xmlns:o="urn:schemas-microsoft-com:office:office" xmlns:oel="http://schemas.microsoft.com/office/2019/extlst" xmlns:r="http://schemas.openxmlformats.org/officeDocument/2006/relationships" xmlns:m="http://schemas.openxmlformats.org/officeDocument/2006/math" xmlns:v="urn:schemas-microsoft-com:vml" xmlns:wp14="http://schemas.microsoft.com/office/word/2010/wordprocessingDrawing" xmlns:wp="http://schemas.openxmlformats.org/drawingml/2006/wordprocessingDrawing" xmlns:w10="urn:schemas-microsoft-com:office:word" xmlns:w="http://schemas.openxmlformats.org/wordprocessingml/2006/main" xmlns:w14="http://schemas.microsoft.com/office/word/2010/wordml" xmlns:w15="http://schemas.microsoft.com/office/word/2012/wordml" xmlns:w16cex="http://schemas.microsoft.com/office/word/2018/wordml/cex" xmlns:w16cid="http://schemas.microsoft.com/office/word/2016/wordml/cid" xmlns:w16="http://schemas.microsoft.com/office/word/2018/wordml" xmlns:w16du="http://schemas.microsoft.com/office/word/2023/wordml/word16du" xmlns:w16sdtdh="http://schemas.microsoft.com/office/word/2020/wordml/sdtdatahash" xmlns:w16sdtfl="http://schemas.microsoft.com/office/word/2024/wordml/sdtformatlock" xmlns:w16se="http://schemas.microsoft.com/office/word/2015/wordml/symex" xmlns:wpg="http://schemas.microsoft.com/office/word/2010/wordprocessingGroup" xmlns:wpi="http://schemas.microsoft.com/office/word/2010/wordprocessingInk" xmlns:wne="http://schemas.microsoft.com/office/word/2006/wordml" xmlns:wps="http://schemas.microsoft.com/office/word/2010/wordprocessingShape" mc:Ignorable="w14 w15 w16se w16cid w16 w16cex w16sdtdh w16sdtfl w16du wp14">
-  <w:docParts>
-    <w:docPart>
-      <w:docPartPr>
-        <w:name w:val="9B5A1B3DB8EE46DD903FE99BA5981129"/>
-        <w:category>
-          <w:name w:val="General"/>
-          <w:gallery w:val="placeholder"/>
-        </w:category>
-        <w:types>
-          <w:type w:val="bbPlcHdr"/>
-        </w:types>
-        <w:behaviors>
-          <w:behavior w:val="content"/>
-        </w:behaviors>
-        <w:guid w:val="{D1497D6B-5BBC-4942-9C78-9F76A598E18F}"/>
-      </w:docPartPr>
-      <w:docPartBody>
-        <w:p>
-          <w:r>
-            <w:rPr>
-              <w:rStyle w:val="PlaceholderText"/>
-            </w:rPr>
-            <w:t>[Title]</w:t>
-          </w:r>
-        </w:p>
-      </w:docPartBody>
-    </w:docPart>
-  </w:docParts>
-</w:glossaryDocument>
-</file>
-
-<file path=word/glossary/fontTable.xml><?xml version="1.0" encoding="utf-8"?>
-<w:fonts xmlns:mc="http://schemas.openxmlformats.org/markup-compatibility/2006" xmlns:r="http://schemas.openxmlformats.org/officeDocument/2006/relationships" xmlns:w="http://schemas.openxmlformats.org/wordprocessingml/2006/main" xmlns:w14="http://schemas.microsoft.com/office/word/2010/wordml" xmlns:w15="http://schemas.microsoft.com/office/word/2012/wordml" xmlns:w16cex="http://schemas.microsoft.com/office/word/2018/wordml/cex" xmlns:w16cid="http://schemas.microsoft.com/office/word/2016/wordml/cid" xmlns:w16="http://schemas.microsoft.com/office/word/2018/wordml" xmlns:w16du="http://schemas.microsoft.com/office/word/2023/wordml/word16du" xmlns:w16sdtdh="http://schemas.microsoft.com/office/word/2020/wordml/sdtdatahash" xmlns:w16sdtfl="http://schemas.microsoft.com/office/word/2024/wordml/sdtformatlock" xmlns:w16se="http://schemas.microsoft.com/office/word/2015/wordml/symex" mc:Ignorable="w14 w15 w16se w16cid w16 w16cex w16sdtdh w16sdtfl w16du">
-  <w:font w:name="Century Gothic">
-    <w:panose1 w:val="020B0502020202020204"/>
-    <w:charset w:val="00"/>
-    <w:family w:val="swiss"/>
-    <w:pitch w:val="variable"/>
-    <w:sig w:usb0="00000287" w:usb1="00000000" w:usb2="00000000" w:usb3="00000000" w:csb0="0000009F" w:csb1="00000000"/>
-  </w:font>
-  <w:font w:name="Times New Roman">
-    <w:panose1 w:val="02020603050405020304"/>
-    <w:charset w:val="00"/>
-    <w:family w:val="roman"/>
-    <w:pitch w:val="variable"/>
-    <w:sig w:usb0="E0002EFF" w:usb1="C000785B" w:usb2="00000009" w:usb3="00000000" w:csb0="000001FF" w:csb1="00000000"/>
-  </w:font>
-  <w:font w:name="Courier New">
-    <w:panose1 w:val="02070309020205020404"/>
-    <w:charset w:val="00"/>
-    <w:family w:val="modern"/>
-    <w:pitch w:val="fixed"/>
-    <w:sig w:usb0="E0002EFF" w:usb1="C0007843" w:usb2="00000009" w:usb3="00000000" w:csb0="000001FF" w:csb1="00000000"/>
-  </w:font>
-  <w:font w:name="Wingdings">
-    <w:panose1 w:val="05000000000000000000"/>
-    <w:charset w:val="02"/>
-    <w:family w:val="auto"/>
-    <w:pitch w:val="variable"/>
-    <w:sig w:usb0="00000000" w:usb1="10000000" w:usb2="00000000" w:usb3="00000000" w:csb0="80000000" w:csb1="00000000"/>
-  </w:font>
-  <w:font w:name="Symbol">
-    <w:panose1 w:val="05050102010706020507"/>
-    <w:charset w:val="02"/>
-    <w:family w:val="roman"/>
-    <w:pitch w:val="variable"/>
-    <w:sig w:usb0="00000000" w:usb1="10000000" w:usb2="00000000" w:usb3="00000000" w:csb0="80000000" w:csb1="00000000"/>
-  </w:font>
-  <w:font w:name="Amasis MT Pro Medium">
-    <w:charset w:val="00"/>
-    <w:family w:val="roman"/>
-    <w:pitch w:val="variable"/>
-    <w:sig w:usb0="A00000AF" w:usb1="4000205B" w:usb2="00000000" w:usb3="00000000" w:csb0="00000093" w:csb1="00000000"/>
-  </w:font>
-  <w:font w:name="Aptos Display">
-    <w:charset w:val="00"/>
-    <w:family w:val="swiss"/>
-    <w:pitch w:val="variable"/>
-    <w:sig w:usb0="20000287" w:usb1="00000003" w:usb2="00000000" w:usb3="00000000" w:csb0="0000019F" w:csb1="00000000"/>
-  </w:font>
-  <w:font w:name="Aptos">
-    <w:charset w:val="00"/>
-    <w:family w:val="swiss"/>
-    <w:pitch w:val="variable"/>
-    <w:sig w:usb0="20000287" w:usb1="00000003" w:usb2="00000000" w:usb3="00000000" w:csb0="0000019F" w:csb1="00000000"/>
-  </w:font>
-</w:fonts>
-</file>
-
-<file path=word/glossary/settings.xml><?xml version="1.0" encoding="utf-8"?>
-<w:settings xmlns:mc="http://schemas.openxmlformats.org/markup-compatibility/2006" xmlns:o="urn:schemas-microsoft-com:office:office" xmlns:r="http://schemas.openxmlformats.org/officeDocument/2006/relationships" xmlns:m="http://schemas.openxmlformats.org/officeDocument/2006/math" xmlns:v="urn:schemas-microsoft-com:vml" xmlns:w10="urn:schemas-microsoft-com:office:word" xmlns:w="http://schemas.openxmlformats.org/wordprocessingml/2006/main" xmlns:w14="http://schemas.microsoft.com/office/word/2010/wordml" xmlns:w15="http://schemas.microsoft.com/office/word/2012/wordml" xmlns:w16cex="http://schemas.microsoft.com/office/word/2018/wordml/cex" xmlns:w16cid="http://schemas.microsoft.com/office/word/2016/wordml/cid" xmlns:w16="http://schemas.microsoft.com/office/word/2018/wordml" xmlns:w16du="http://schemas.microsoft.com/office/word/2023/wordml/word16du" xmlns:w16sdtdh="http://schemas.microsoft.com/office/word/2020/wordml/sdtdatahash" xmlns:w16sdtfl="http://schemas.microsoft.com/office/word/2024/wordml/sdtformatlock" xmlns:w16se="http://schemas.microsoft.com/office/word/2015/wordml/symex" xmlns:sl="http://schemas.openxmlformats.org/schemaLibrary/2006/main" mc:Ignorable="w14 w15 w16se w16cid w16 w16cex w16sdtdh w16sdtfl w16du">
-  <w:view w:val="normal"/>
-  <w:defaultTabStop w:val="720"/>
-  <w:characterSpacingControl w:val="doNotCompress"/>
-  <w:compat>
-    <w:useFELayout/>
-    <w:compatSetting w:name="compatibilityMode" w:uri="http://schemas.microsoft.com/office/word" w:val="15"/>
-    <w:compatSetting w:name="overrideTableStyleFontSizeAndJustification" w:uri="http://schemas.microsoft.com/office/word" w:val="1"/>
-    <w:compatSetting w:name="enableOpenTypeFeatures" w:uri="http://schemas.microsoft.com/office/word" w:val="1"/>
-    <w:compatSetting w:name="doNotFlipMirrorIndents" w:uri="http://schemas.microsoft.com/office/word" w:val="1"/>
-    <w:compatSetting w:name="differentiateMultirowTableHeaders" w:uri="http://schemas.microsoft.com/office/word" w:val="1"/>
-    <w:compatSetting w:name="useWord2013TrackBottomHyphenation" w:uri="http://schemas.microsoft.com/office/word" w:val="0"/>
-  </w:compat>
-  <w:rsids>
-    <w:rsidRoot w:val="00D021EE"/>
-    <w:rsid w:val="00292E07"/>
-    <w:rsid w:val="005A2CE6"/>
-    <w:rsid w:val="00D021EE"/>
-    <w:rsid w:val="00F04E91"/>
-  </w:rsids>
-  <m:mathPr>
-    <m:mathFont m:val="Cambria Math"/>
-    <m:brkBin m:val="before"/>
-    <m:brkBinSub m:val="--"/>
-    <m:smallFrac m:val="0"/>
-    <m:dispDef/>
-    <m:lMargin m:val="0"/>
-    <m:rMargin m:val="0"/>
-    <m:defJc m:val="centerGroup"/>
-    <m:wrapIndent m:val="1440"/>
-    <m:intLim m:val="subSup"/>
-    <m:naryLim m:val="undOvr"/>
-  </m:mathPr>
-  <w:themeFontLang w:val="en-US"/>
-  <w:clrSchemeMapping w:bg1="light1" w:t1="dark1" w:bg2="light2" w:t2="dark2" w:accent1="accent1" w:accent2="accent2" w:accent3="accent3" w:accent4="accent4" w:accent5="accent5" w:accent6="accent6" w:hyperlink="hyperlink" w:followedHyperlink="followedHyperlink"/>
-  <w:decimalSymbol w:val="."/>
-  <w:listSeparator w:val=","/>
-  <w15:chartTrackingRefBased/>
-</w:settings>
-</file>
-
-<file path=word/glossary/styles.xml><?xml version="1.0" encoding="utf-8"?>
-<w:styles xmlns:mc="http://schemas.openxmlformats.org/markup-compatibility/2006" xmlns:r="http://schemas.openxmlformats.org/officeDocument/2006/relationships" xmlns:w="http://schemas.openxmlformats.org/wordprocessingml/2006/main" xmlns:w14="http://schemas.microsoft.com/office/word/2010/wordml" xmlns:w15="http://schemas.microsoft.com/office/word/2012/wordml" xmlns:w16cex="http://schemas.microsoft.com/office/word/2018/wordml/cex" xmlns:w16cid="http://schemas.microsoft.com/office/word/2016/wordml/cid" xmlns:w16="http://schemas.microsoft.com/office/word/2018/wordml" xmlns:w16du="http://schemas.microsoft.com/office/word/2023/wordml/word16du" xmlns:w16sdtdh="http://schemas.microsoft.com/office/word/2020/wordml/sdtdatahash" xmlns:w16sdtfl="http://schemas.microsoft.com/office/word/2024/wordml/sdtformatlock" xmlns:w16se="http://schemas.microsoft.com/office/word/2015/wordml/symex" mc:Ignorable="w14 w15 w16se w16cid w16 w16cex w16sdtdh w16sdtfl w16du">
-  <w:docDefaults>
-    <w:rPrDefault>
-      <w:rPr>
-        <w:rFonts w:asciiTheme="minorHAnsi" w:eastAsiaTheme="minorEastAsia" w:hAnsiTheme="minorHAnsi" w:cstheme="minorBidi"/>
-        <w:kern w:val="2"/>
-        <w:sz w:val="24"/>
-        <w:szCs w:val="24"/>
-        <w:lang w:val="en-US" w:eastAsia="en-US" w:bidi="ar-SA"/>
-        <w14:ligatures w14:val="standardContextual"/>
-      </w:rPr>
-    </w:rPrDefault>
-    <w:pPrDefault>
-      <w:pPr>
-        <w:spacing w:after="160" w:line="278" w:lineRule="auto"/>
-      </w:pPr>
-    </w:pPrDefault>
-  </w:docDefaults>
-  <w:latentStyles w:defLockedState="0" w:defUIPriority="99" w:defSemiHidden="0" w:defUnhideWhenUsed="0" w:defQFormat="0" w:count="376">
-    <w:lsdException w:name="Normal" w:uiPriority="0" w:qFormat="1"/>
-    <w:lsdException w:name="heading 1" w:uiPriority="9" w:qFormat="1"/>
-    <w:lsdException w:name="heading 2" w:semiHidden="1" w:uiPriority="9" w:unhideWhenUsed="1" w:qFormat="1"/>
-    <w:lsdException w:name="heading 3" w:semiHidden="1" w:uiPriority="9" w:unhideWhenUsed="1" w:qFormat="1"/>
-    <w:lsdException w:name="heading 4" w:semiHidden="1" w:uiPriority="9" w:unhideWhenUsed="1" w:qFormat="1"/>
-    <w:lsdException w:name="heading 5" w:semiHidden="1" w:uiPriority="9" w:unhideWhenUsed="1" w:qFormat="1"/>
-    <w:lsdException w:name="heading 6" w:semiHidden="1" w:uiPriority="9" w:unhideWhenUsed="1" w:qFormat="1"/>
-    <w:lsdException w:name="heading 7" w:semiHidden="1" w:uiPriority="9" w:unhideWhenUsed="1" w:qFormat="1"/>
-    <w:lsdException w:name="heading 8" w:semiHidden="1" w:uiPriority="9" w:unhideWhenUsed="1" w:qFormat="1"/>
-    <w:lsdException w:name="heading 9" w:semiHidden="1" w:uiPriority="9" w:unhideWhenUsed="1" w:qFormat="1"/>
-    <w:lsdException w:name="index 1" w:semiHidden="1" w:unhideWhenUsed="1"/>
-    <w:lsdException w:name="index 2" w:semiHidden="1" w:unhideWhenUsed="1"/>
-    <w:lsdException w:name="index 3" w:semiHidden="1" w:unhideWhenUsed="1"/>
-    <w:lsdException w:name="index 4" w:semiHidden="1" w:unhideWhenUsed="1"/>
-    <w:lsdException w:name="index 5" w:semiHidden="1" w:unhideWhenUsed="1"/>
-    <w:lsdException w:name="index 6" w:semiHidden="1" w:unhideWhenUsed="1"/>
-    <w:lsdException w:name="index 7" w:semiHidden="1" w:unhideWhenUsed="1"/>
-    <w:lsdException w:name="index 8" w:semiHidden="1" w:unhideWhenUsed="1"/>
-    <w:lsdException w:name="index 9" w:semiHidden="1" w:unhideWhenUsed="1"/>
-    <w:lsdException w:name="toc 1" w:semiHidden="1" w:uiPriority="39" w:unhideWhenUsed="1"/>
-    <w:lsdException w:name="toc 2" w:semiHidden="1" w:uiPriority="39" w:unhideWhenUsed="1"/>
-    <w:lsdException w:name="toc 3" w:semiHidden="1" w:uiPriority="39" w:unhideWhenUsed="1"/>
-    <w:lsdException w:name="toc 4" w:semiHidden="1" w:uiPriority="39" w:unhideWhenUsed="1"/>
-    <w:lsdException w:name="toc 5" w:semiHidden="1" w:uiPriority="39" w:unhideWhenUsed="1"/>
-    <w:lsdException w:name="toc 6" w:semiHidden="1" w:uiPriority="39" w:unhideWhenUsed="1"/>
-    <w:lsdException w:name="toc 7" w:semiHidden="1" w:uiPriority="39" w:unhideWhenUsed="1"/>
-    <w:lsdException w:name="toc 8" w:semiHidden="1" w:uiPriority="39" w:unhideWhenUsed="1"/>
-    <w:lsdException w:name="toc 9" w:semiHidden="1" w:uiPriority="39" w:unhideWhenUsed="1"/>
-    <w:lsdException w:name="Normal Indent" w:semiHidden="1" w:unhideWhenUsed="1"/>
-    <w:lsdException w:name="footnote text" w:semiHidden="1" w:unhideWhenUsed="1"/>
-    <w:lsdException w:name="annotation text" w:semiHidden="1" w:unhideWhenUsed="1"/>
-    <w:lsdException w:name="header" w:semiHidden="1" w:unhideWhenUsed="1"/>
-    <w:lsdException w:name="footer" w:semiHidden="1" w:unhideWhenUsed="1"/>
-    <w:lsdException w:name="index heading" w:semiHidden="1" w:unhideWhenUsed="1"/>
-    <w:lsdException w:name="caption" w:semiHidden="1" w:uiPriority="35" w:unhideWhenUsed="1" w:qFormat="1"/>
-    <w:lsdException w:name="table of figures" w:semiHidden="1" w:unhideWhenUsed="1"/>
-    <w:lsdException w:name="envelope address" w:semiHidden="1" w:unhideWhenUsed="1"/>
-    <w:lsdException w:name="envelope return" w:semiHidden="1" w:unhideWhenUsed="1"/>
-    <w:lsdException w:name="footnote reference" w:semiHidden="1" w:unhideWhenUsed="1"/>
-    <w:lsdException w:name="annotation reference" w:semiHidden="1" w:unhideWhenUsed="1"/>
-    <w:lsdException w:name="line number" w:semiHidden="1" w:unhideWhenUsed="1"/>
-    <w:lsdException w:name="page number" w:semiHidden="1" w:unhideWhenUsed="1"/>
-    <w:lsdException w:name="endnote reference" w:semiHidden="1" w:unhideWhenUsed="1"/>
-    <w:lsdException w:name="endnote text" w:semiHidden="1" w:unhideWhenUsed="1"/>
-    <w:lsdException w:name="table of authorities" w:semiHidden="1" w:unhideWhenUsed="1"/>
-    <w:lsdException w:name="macro" w:semiHidden="1" w:unhideWhenUsed="1"/>
-    <w:lsdException w:name="toa heading" w:semiHidden="1" w:unhideWhenUsed="1"/>
-    <w:lsdException w:name="List" w:semiHidden="1" w:unhideWhenUsed="1"/>
-    <w:lsdException w:name="List Bullet" w:semiHidden="1" w:unhideWhenUsed="1"/>
-    <w:lsdException w:name="List Number" w:semiHidden="1" w:unhideWhenUsed="1"/>
-    <w:lsdException w:name="List 2" w:semiHidden="1" w:unhideWhenUsed="1"/>
-    <w:lsdException w:name="List 3" w:semiHidden="1" w:unhideWhenUsed="1"/>
-    <w:lsdException w:name="List 4" w:semiHidden="1" w:unhideWhenUsed="1"/>
-    <w:lsdException w:name="List 5" w:semiHidden="1" w:unhideWhenUsed="1"/>
-    <w:lsdException w:name="List Bullet 2" w:semiHidden="1" w:unhideWhenUsed="1"/>
-    <w:lsdException w:name="List Bullet 3" w:semiHidden="1" w:unhideWhenUsed="1"/>
-    <w:lsdException w:name="List Bullet 4" w:semiHidden="1" w:unhideWhenUsed="1"/>
-    <w:lsdException w:name="List Bullet 5" w:semiHidden="1" w:unhideWhenUsed="1"/>
-    <w:lsdException w:name="List Number 2" w:semiHidden="1" w:unhideWhenUsed="1"/>
-    <w:lsdException w:name="List Number 3" w:semiHidden="1" w:unhideWhenUsed="1"/>
-    <w:lsdException w:name="List Number 4" w:semiHidden="1" w:unhideWhenUsed="1"/>
-    <w:lsdException w:name="List Number 5" w:semiHidden="1" w:unhideWhenUsed="1"/>
-    <w:lsdException w:name="Title" w:uiPriority="10" w:qFormat="1"/>
-    <w:lsdException w:name="Closing" w:semiHidden="1" w:unhideWhenUsed="1"/>
-    <w:lsdException w:name="Signature" w:semiHidden="1" w:unhideWhenUsed="1"/>
-    <w:lsdException w:name="Default Paragraph Font" w:semiHidden="1" w:uiPriority="1" w:unhideWhenUsed="1"/>
-    <w:lsdException w:name="Body Text" w:semiHidden="1" w:unhideWhenUsed="1"/>
-    <w:lsdException w:name="Body Text Indent" w:semiHidden="1" w:unhideWhenUsed="1"/>
-    <w:lsdException w:name="List Continue" w:semiHidden="1" w:unhideWhenUsed="1"/>
-    <w:lsdException w:name="List Continue 2" w:semiHidden="1" w:unhideWhenUsed="1"/>
-    <w:lsdException w:name="List Continue 3" w:semiHidden="1" w:unhideWhenUsed="1"/>
-    <w:lsdException w:name="List Continue 4" w:semiHidden="1" w:unhideWhenUsed="1"/>
-    <w:lsdException w:name="List Continue 5" w:semiHidden="1" w:unhideWhenUsed="1"/>
-    <w:lsdException w:name="Message Header" w:semiHidden="1" w:unhideWhenUsed="1"/>
-    <w:lsdException w:name="Subtitle" w:uiPriority="11" w:qFormat="1"/>
-    <w:lsdException w:name="Salutation" w:semiHidden="1" w:unhideWhenUsed="1"/>
-    <w:lsdException w:name="Date" w:semiHidden="1" w:unhideWhenUsed="1"/>
-    <w:lsdException w:name="Body Text First Indent" w:semiHidden="1" w:unhideWhenUsed="1"/>
-    <w:lsdException w:name="Body Text First Indent 2" w:semiHidden="1" w:unhideWhenUsed="1"/>
-    <w:lsdException w:name="Note Heading" w:semiHidden="1" w:unhideWhenUsed="1"/>
-    <w:lsdException w:name="Body Text 2" w:semiHidden="1" w:unhideWhenUsed="1"/>
-    <w:lsdException w:name="Body Text 3" w:semiHidden="1" w:unhideWhenUsed="1"/>
-    <w:lsdException w:name="Body Text Indent 2" w:semiHidden="1" w:unhideWhenUsed="1"/>
-    <w:lsdException w:name="Body Text Indent 3" w:semiHidden="1" w:unhideWhenUsed="1"/>
-    <w:lsdException w:name="Block Text" w:semiHidden="1" w:unhideWhenUsed="1"/>
-    <w:lsdException w:name="Hyperlink" w:semiHidden="1" w:unhideWhenUsed="1"/>
-    <w:lsdException w:name="FollowedHyperlink" w:semiHidden="1" w:unhideWhenUsed="1"/>
-    <w:lsdException w:name="Strong" w:uiPriority="22" w:qFormat="1"/>
-    <w:lsdException w:name="Emphasis" w:uiPriority="20" w:qFormat="1"/>
-    <w:lsdException w:name="Document Map" w:semiHidden="1" w:unhideWhenUsed="1"/>
-    <w:lsdException w:name="Plain Text" w:semiHidden="1" w:unhideWhenUsed="1"/>
-    <w:lsdException w:name="E-mail Signature" w:semiHidden="1" w:unhideWhenUsed="1"/>
-    <w:lsdException w:name="HTML Top of Form" w:semiHidden="1" w:unhideWhenUsed="1"/>
-    <w:lsdException w:name="HTML Bottom of Form" w:semiHidden="1" w:unhideWhenUsed="1"/>
-    <w:lsdException w:name="Normal (Web)" w:semiHidden="1" w:unhideWhenUsed="1"/>
-    <w:lsdException w:name="HTML Acronym" w:semiHidden="1" w:unhideWhenUsed="1"/>
-    <w:lsdException w:name="HTML Address" w:semiHidden="1" w:unhideWhenUsed="1"/>
-    <w:lsdException w:name="HTML Cite" w:semiHidden="1" w:unhideWhenUsed="1"/>
-    <w:lsdException w:name="HTML Code" w:semiHidden="1" w:unhideWhenUsed="1"/>
-    <w:lsdException w:name="HTML Definition" w:semiHidden="1" w:unhideWhenUsed="1"/>
-    <w:lsdException w:name="HTML Keyboard" w:semiHidden="1" w:unhideWhenUsed="1"/>
-    <w:lsdException w:name="HTML Preformatted" w:semiHidden="1" w:unhideWhenUsed="1"/>
-    <w:lsdException w:name="HTML Sample" w:semiHidden="1" w:unhideWhenUsed="1"/>
-    <w:lsdException w:name="HTML Typewriter" w:semiHidden="1" w:unhideWhenUsed="1"/>
-    <w:lsdException w:name="HTML Variable" w:semiHidden="1" w:unhideWhenUsed="1"/>
-    <w:lsdException w:name="Normal Table" w:semiHidden="1" w:unhideWhenUsed="1"/>
-    <w:lsdException w:name="annotation subject" w:semiHidden="1" w:unhideWhenUsed="1"/>
-    <w:lsdException w:name="No List" w:semiHidden="1" w:unhideWhenUsed="1"/>
-    <w:lsdException w:name="Outline List 1" w:semiHidden="1" w:unhideWhenUsed="1"/>
-    <w:lsdException w:name="Outline List 2" w:semiHidden="1" w:unhideWhenUsed="1"/>
-    <w:lsdException w:name="Outline List 3" w:semiHidden="1" w:unhideWhenUsed="1"/>
-    <w:lsdException w:name="Table Simple 1" w:semiHidden="1" w:unhideWhenUsed="1"/>
-    <w:lsdException w:name="Table Simple 2" w:semiHidden="1" w:unhideWhenUsed="1"/>
-    <w:lsdException w:name="Table Simple 3" w:semiHidden="1" w:unhideWhenUsed="1"/>
-    <w:lsdException w:name="Table Classic 1" w:semiHidden="1" w:unhideWhenUsed="1"/>
-    <w:lsdException w:name="Table Classic 2" w:semiHidden="1" w:unhideWhenUsed="1"/>
-    <w:lsdException w:name="Table Classic 3" w:semiHidden="1" w:unhideWhenUsed="1"/>
-    <w:lsdException w:name="Table Classic 4" w:semiHidden="1" w:unhideWhenUsed="1"/>
-    <w:lsdException w:name="Table Colorful 1" w:semiHidden="1" w:unhideWhenUsed="1"/>
-    <w:lsdException w:name="Table Colorful 2" w:semiHidden="1" w:unhideWhenUsed="1"/>
-    <w:lsdException w:name="Table Colorful 3" w:semiHidden="1" w:unhideWhenUsed="1"/>
-    <w:lsdException w:name="Table Columns 1" w:semiHidden="1" w:unhideWhenUsed="1"/>
-    <w:lsdException w:name="Table Columns 2" w:semiHidden="1" w:unhideWhenUsed="1"/>
-    <w:lsdException w:name="Table Columns 3" w:semiHidden="1" w:unhideWhenUsed="1"/>
-    <w:lsdException w:name="Table Columns 4" w:semiHidden="1" w:unhideWhenUsed="1"/>
-    <w:lsdException w:name="Table Columns 5" w:semiHidden="1" w:unhideWhenUsed="1"/>
-    <w:lsdException w:name="Table Grid 1" w:semiHidden="1" w:unhideWhenUsed="1"/>
-    <w:lsdException w:name="Table Grid 2" w:semiHidden="1" w:unhideWhenUsed="1"/>
-    <w:lsdException w:name="Table Grid 3" w:semiHidden="1" w:unhideWhenUsed="1"/>
-    <w:lsdException w:name="Table Grid 4" w:semiHidden="1" w:unhideWhenUsed="1"/>
-    <w:lsdException w:name="Table Grid 5" w:semiHidden="1" w:unhideWhenUsed="1"/>
-    <w:lsdException w:name="Table Grid 6" w:semiHidden="1" w:unhideWhenUsed="1"/>
-    <w:lsdException w:name="Table Grid 7" w:semiHidden="1" w:unhideWhenUsed="1"/>
-    <w:lsdException w:name="Table Grid 8" w:semiHidden="1" w:unhideWhenUsed="1"/>
-    <w:lsdException w:name="Table List 1" w:semiHidden="1" w:unhideWhenUsed="1"/>
-    <w:lsdException w:name="Table List 2" w:semiHidden="1" w:unhideWhenUsed="1"/>
-    <w:lsdException w:name="Table List 3" w:semiHidden="1" w:unhideWhenUsed="1"/>
-    <w:lsdException w:name="Table List 4" w:semiHidden="1" w:unhideWhenUsed="1"/>
-    <w:lsdException w:name="Table List 5" w:semiHidden="1" w:unhideWhenUsed="1"/>
-    <w:lsdException w:name="Table List 6" w:semiHidden="1" w:unhideWhenUsed="1"/>
-    <w:lsdException w:name="Table List 7" w:semiHidden="1" w:unhideWhenUsed="1"/>
-    <w:lsdException w:name="Table List 8" w:semiHidden="1" w:unhideWhenUsed="1"/>
-    <w:lsdException w:name="Table 3D effects 1" w:semiHidden="1" w:unhideWhenUsed="1"/>
-    <w:lsdException w:name="Table 3D effects 2" w:semiHidden="1" w:unhideWhenUsed="1"/>
-    <w:lsdException w:name="Table 3D effects 3" w:semiHidden="1" w:unhideWhenUsed="1"/>
-    <w:lsdException w:name="Table Contemporary" w:semiHidden="1" w:unhideWhenUsed="1"/>
-    <w:lsdException w:name="Table Elegant" w:semiHidden="1" w:unhideWhenUsed="1"/>
-    <w:lsdException w:name="Table Professional" w:semiHidden="1" w:unhideWhenUsed="1"/>
-    <w:lsdException w:name="Table Subtle 1" w:semiHidden="1" w:unhideWhenUsed="1"/>
-    <w:lsdException w:name="Table Subtle 2" w:semiHidden="1" w:unhideWhenUsed="1"/>
-    <w:lsdException w:name="Table Web 1" w:semiHidden="1" w:unhideWhenUsed="1"/>
-    <w:lsdException w:name="Table Web 2" w:semiHidden="1" w:unhideWhenUsed="1"/>
-    <w:lsdException w:name="Table Web 3" w:semiHidden="1" w:unhideWhenUsed="1"/>
-    <w:lsdException w:name="Balloon Text" w:semiHidden="1" w:unhideWhenUsed="1"/>
-    <w:lsdException w:name="Table Grid" w:uiPriority="39"/>
-    <w:lsdException w:name="Table Theme" w:semiHidden="1" w:unhideWhenUsed="1"/>
-    <w:lsdException w:name="Placeholder Text" w:semiHidden="1"/>
-    <w:lsdException w:name="No Spacing" w:uiPriority="1" w:qFormat="1"/>
-    <w:lsdException w:name="Light Shading" w:uiPriority="60"/>
-    <w:lsdException w:name="Light List" w:uiPriority="61"/>
-    <w:lsdException w:name="Light Grid" w:uiPriority="62"/>
-    <w:lsdException w:name="Medium Shading 1" w:uiPriority="63"/>
-    <w:lsdException w:name="Medium Shading 2" w:uiPriority="64"/>
-    <w:lsdException w:name="Medium List 1" w:uiPriority="65"/>
-    <w:lsdException w:name="Medium List 2" w:uiPriority="66"/>
-    <w:lsdException w:name="Medium Grid 1" w:uiPriority="67"/>
-    <w:lsdException w:name="Medium Grid 2" w:uiPriority="68"/>
-    <w:lsdException w:name="Medium Grid 3" w:uiPriority="69"/>
-    <w:lsdException w:name="Dark List" w:uiPriority="70"/>
-    <w:lsdException w:name="Colorful Shading" w:uiPriority="71"/>
-    <w:lsdException w:name="Colorful List" w:uiPriority="72"/>
-    <w:lsdException w:name="Colorful Grid" w:uiPriority="73"/>
-    <w:lsdException w:name="Light Shading Accent 1" w:uiPriority="60"/>
-    <w:lsdException w:name="Light List Accent 1" w:uiPriority="61"/>
-    <w:lsdException w:name="Light Grid Accent 1" w:uiPriority="62"/>
-    <w:lsdException w:name="Medium Shading 1 Accent 1" w:uiPriority="63"/>
-    <w:lsdException w:name="Medium Shading 2 Accent 1" w:uiPriority="64"/>
-    <w:lsdException w:name="Medium List 1 Accent 1" w:uiPriority="65"/>
-    <w:lsdException w:name="Revision" w:semiHidden="1"/>
-    <w:lsdException w:name="List Paragraph" w:uiPriority="34" w:qFormat="1"/>
-    <w:lsdException w:name="Quote" w:uiPriority="29" w:qFormat="1"/>
-    <w:lsdException w:name="Intense Quote" w:uiPriority="30" w:qFormat="1"/>
-    <w:lsdException w:name="Medium List 2 Accent 1" w:uiPriority="66"/>
-    <w:lsdException w:name="Medium Grid 1 Accent 1" w:uiPriority="67"/>
-    <w:lsdException w:name="Medium Grid 2 Accent 1" w:uiPriority="68"/>
-    <w:lsdException w:name="Medium Grid 3 Accent 1" w:uiPriority="69"/>
-    <w:lsdException w:name="Dark List Accent 1" w:uiPriority="70"/>
-    <w:lsdException w:name="Colorful Shading Accent 1" w:uiPriority="71"/>
-    <w:lsdException w:name="Colorful List Accent 1" w:uiPriority="72"/>
-    <w:lsdException w:name="Colorful Grid Accent 1" w:uiPriority="73"/>
-    <w:lsdException w:name="Light Shading Accent 2" w:uiPriority="60"/>
-    <w:lsdException w:name="Light List Accent 2" w:uiPriority="61"/>
-    <w:lsdException w:name="Light Grid Accent 2" w:uiPriority="62"/>
-    <w:lsdException w:name="Medium Shading 1 Accent 2" w:uiPriority="63"/>
-    <w:lsdException w:name="Medium Shading 2 Accent 2" w:uiPriority="64"/>
-    <w:lsdException w:name="Medium List 1 Accent 2" w:uiPriority="65"/>
-    <w:lsdException w:name="Medium List 2 Accent 2" w:uiPriority="66"/>
-    <w:lsdException w:name="Medium Grid 1 Accent 2" w:uiPriority="67"/>
-    <w:lsdException w:name="Medium Grid 2 Accent 2" w:uiPriority="68"/>
-    <w:lsdException w:name="Medium Grid 3 Accent 2" w:uiPriority="69"/>
-    <w:lsdException w:name="Dark List Accent 2" w:uiPriority="70"/>
-    <w:lsdException w:name="Colorful Shading Accent 2" w:uiPriority="71"/>
-    <w:lsdException w:name="Colorful List Accent 2" w:uiPriority="72"/>
-    <w:lsdException w:name="Colorful Grid Accent 2" w:uiPriority="73"/>
-    <w:lsdException w:name="Light Shading Accent 3" w:uiPriority="60"/>
-    <w:lsdException w:name="Light List Accent 3" w:uiPriority="61"/>
-    <w:lsdException w:name="Light Grid Accent 3" w:uiPriority="62"/>
-    <w:lsdException w:name="Medium Shading 1 Accent 3" w:uiPriority="63"/>
-    <w:lsdException w:name="Medium Shading 2 Accent 3" w:uiPriority="64"/>
-    <w:lsdException w:name="Medium List 1 Accent 3" w:uiPriority="65"/>
-    <w:lsdException w:name="Medium List 2 Accent 3" w:uiPriority="66"/>
-    <w:lsdException w:name="Medium Grid 1 Accent 3" w:uiPriority="67"/>
-    <w:lsdException w:name="Medium Grid 2 Accent 3" w:uiPriority="68"/>
-    <w:lsdException w:name="Medium Grid 3 Accent 3" w:uiPriority="69"/>
-    <w:lsdException w:name="Dark List Accent 3" w:uiPriority="70"/>
-    <w:lsdException w:name="Colorful Shading Accent 3" w:uiPriority="71"/>
-    <w:lsdException w:name="Colorful List Accent 3" w:uiPriority="72"/>
-    <w:lsdException w:name="Colorful Grid Accent 3" w:uiPriority="73"/>
-    <w:lsdException w:name="Light Shading Accent 4" w:uiPriority="60"/>
-    <w:lsdException w:name="Light List Accent 4" w:uiPriority="61"/>
-    <w:lsdException w:name="Light Grid Accent 4" w:uiPriority="62"/>
-    <w:lsdException w:name="Medium Shading 1 Accent 4" w:uiPriority="63"/>
-    <w:lsdException w:name="Medium Shading 2 Accent 4" w:uiPriority="64"/>
-    <w:lsdException w:name="Medium List 1 Accent 4" w:uiPriority="65"/>
-    <w:lsdException w:name="Medium List 2 Accent 4" w:uiPriority="66"/>
-    <w:lsdException w:name="Medium Grid 1 Accent 4" w:uiPriority="67"/>
-    <w:lsdException w:name="Medium Grid 2 Accent 4" w:uiPriority="68"/>
-    <w:lsdException w:name="Medium Grid 3 Accent 4" w:uiPriority="69"/>
-    <w:lsdException w:name="Dark List Accent 4" w:uiPriority="70"/>
-    <w:lsdException w:name="Colorful Shading Accent 4" w:uiPriority="71"/>
-    <w:lsdException w:name="Colorful List Accent 4" w:uiPriority="72"/>
-    <w:lsdException w:name="Colorful Grid Accent 4" w:uiPriority="73"/>
-    <w:lsdException w:name="Light Shading Accent 5" w:uiPriority="60"/>
-    <w:lsdException w:name="Light List Accent 5" w:uiPriority="61"/>
-    <w:lsdException w:name="Light Grid Accent 5" w:uiPriority="62"/>
-    <w:lsdException w:name="Medium Shading 1 Accent 5" w:uiPriority="63"/>
-    <w:lsdException w:name="Medium Shading 2 Accent 5" w:uiPriority="64"/>
-    <w:lsdException w:name="Medium List 1 Accent 5" w:uiPriority="65"/>
-    <w:lsdException w:name="Medium List 2 Accent 5" w:uiPriority="66"/>
-    <w:lsdException w:name="Medium Grid 1 Accent 5" w:uiPriority="67"/>
-    <w:lsdException w:name="Medium Grid 2 Accent 5" w:uiPriority="68"/>
-    <w:lsdException w:name="Medium Grid 3 Accent 5" w:uiPriority="69"/>
-    <w:lsdException w:name="Dark List Accent 5" w:uiPriority="70"/>
-    <w:lsdException w:name="Colorful Shading Accent 5" w:uiPriority="71"/>
-    <w:lsdException w:name="Colorful List Accent 5" w:uiPriority="72"/>
-    <w:lsdException w:name="Colorful Grid Accent 5" w:uiPriority="73"/>
-    <w:lsdException w:name="Light Shading Accent 6" w:uiPriority="60"/>
-    <w:lsdException w:name="Light List Accent 6" w:uiPriority="61"/>
-    <w:lsdException w:name="Light Grid Accent 6" w:uiPriority="62"/>
-    <w:lsdException w:name="Medium Shading 1 Accent 6" w:uiPriority="63"/>
-    <w:lsdException w:name="Medium Shading 2 Accent 6" w:uiPriority="64"/>
-    <w:lsdException w:name="Medium List 1 Accent 6" w:uiPriority="65"/>
-    <w:lsdException w:name="Medium List 2 Accent 6" w:uiPriority="66"/>
-    <w:lsdException w:name="Medium Grid 1 Accent 6" w:uiPriority="67"/>
-    <w:lsdException w:name="Medium Grid 2 Accent 6" w:uiPriority="68"/>
-    <w:lsdException w:name="Medium Grid 3 Accent 6" w:uiPriority="69"/>
-    <w:lsdException w:name="Dark List Accent 6" w:uiPriority="70"/>
-    <w:lsdException w:name="Colorful Shading Accent 6" w:uiPriority="71"/>
-    <w:lsdException w:name="Colorful List Accent 6" w:uiPriority="72"/>
-    <w:lsdException w:name="Colorful Grid Accent 6" w:uiPriority="73"/>
-    <w:lsdException w:name="Subtle Emphasis" w:uiPriority="19" w:qFormat="1"/>
-    <w:lsdException w:name="Intense Emphasis" w:uiPriority="21" w:qFormat="1"/>
-    <w:lsdException w:name="Subtle Reference" w:uiPriority="31" w:qFormat="1"/>
-    <w:lsdException w:name="Intense Reference" w:uiPriority="32" w:qFormat="1"/>
-    <w:lsdException w:name="Book Title" w:uiPriority="33" w:qFormat="1"/>
-    <w:lsdException w:name="Bibliography" w:semiHidden="1" w:uiPriority="37" w:unhideWhenUsed="1"/>
-    <w:lsdException w:name="TOC Heading" w:semiHidden="1" w:uiPriority="39" w:unhideWhenUsed="1" w:qFormat="1"/>
-    <w:lsdException w:name="Plain Table 1" w:uiPriority="41"/>
-    <w:lsdException w:name="Plain Table 2" w:uiPriority="42"/>
-    <w:lsdException w:name="Plain Table 3" w:uiPriority="43"/>
-    <w:lsdException w:name="Plain Table 4" w:uiPriority="44"/>
-    <w:lsdException w:name="Plain Table 5" w:uiPriority="45"/>
-    <w:lsdException w:name="Grid Table Light" w:uiPriority="40"/>
-    <w:lsdException w:name="Grid Table 1 Light" w:uiPriority="46"/>
-    <w:lsdException w:name="Grid Table 2" w:uiPriority="47"/>
-    <w:lsdException w:name="Grid Table 3" w:uiPriority="48"/>
-    <w:lsdException w:name="Grid Table 4" w:uiPriority="49"/>
-    <w:lsdException w:name="Grid Table 5 Dark" w:uiPriority="50"/>
-    <w:lsdException w:name="Grid Table 6 Colorful" w:uiPriority="51"/>
-    <w:lsdException w:name="Grid Table 7 Colorful" w:uiPriority="52"/>
-    <w:lsdException w:name="Grid Table 1 Light Accent 1" w:uiPriority="46"/>
-    <w:lsdException w:name="Grid Table 2 Accent 1" w:uiPriority="47"/>
-    <w:lsdException w:name="Grid Table 3 Accent 1" w:uiPriority="48"/>
-    <w:lsdException w:name="Grid Table 4 Accent 1" w:uiPriority="49"/>
-    <w:lsdException w:name="Grid Table 5 Dark Accent 1" w:uiPriority="50"/>
-    <w:lsdException w:name="Grid Table 6 Colorful Accent 1" w:uiPriority="51"/>
-    <w:lsdException w:name="Grid Table 7 Colorful Accent 1" w:uiPriority="52"/>
-    <w:lsdException w:name="Grid Table 1 Light Accent 2" w:uiPriority="46"/>
-    <w:lsdException w:name="Grid Table 2 Accent 2" w:uiPriority="47"/>
-    <w:lsdException w:name="Grid Table 3 Accent 2" w:uiPriority="48"/>
-    <w:lsdException w:name="Grid Table 4 Accent 2" w:uiPriority="49"/>
-    <w:lsdException w:name="Grid Table 5 Dark Accent 2" w:uiPriority="50"/>
-    <w:lsdException w:name="Grid Table 6 Colorful Accent 2" w:uiPriority="51"/>
-    <w:lsdException w:name="Grid Table 7 Colorful Accent 2" w:uiPriority="52"/>
-    <w:lsdException w:name="Grid Table 1 Light Accent 3" w:uiPriority="46"/>
-    <w:lsdException w:name="Grid Table 2 Accent 3" w:uiPriority="47"/>
-    <w:lsdException w:name="Grid Table 3 Accent 3" w:uiPriority="48"/>
-    <w:lsdException w:name="Grid Table 4 Accent 3" w:uiPriority="49"/>
-    <w:lsdException w:name="Grid Table 5 Dark Accent 3" w:uiPriority="50"/>
-    <w:lsdException w:name="Grid Table 6 Colorful Accent 3" w:uiPriority="51"/>
-    <w:lsdException w:name="Grid Table 7 Colorful Accent 3" w:uiPriority="52"/>
-    <w:lsdException w:name="Grid Table 1 Light Accent 4" w:uiPriority="46"/>
-    <w:lsdException w:name="Grid Table 2 Accent 4" w:uiPriority="47"/>
-    <w:lsdException w:name="Grid Table 3 Accent 4" w:uiPriority="48"/>
-    <w:lsdException w:name="Grid Table 4 Accent 4" w:uiPriority="49"/>
-    <w:lsdException w:name="Grid Table 5 Dark Accent 4" w:uiPriority="50"/>
-    <w:lsdException w:name="Grid Table 6 Colorful Accent 4" w:uiPriority="51"/>
-    <w:lsdException w:name="Grid Table 7 Colorful Accent 4" w:uiPriority="52"/>
-    <w:lsdException w:name="Grid Table 1 Light Accent 5" w:uiPriority="46"/>
-    <w:lsdException w:name="Grid Table 2 Accent 5" w:uiPriority="47"/>
-    <w:lsdException w:name="Grid Table 3 Accent 5" w:uiPriority="48"/>
-    <w:lsdException w:name="Grid Table 4 Accent 5" w:uiPriority="49"/>
-    <w:lsdException w:name="Grid Table 5 Dark Accent 5" w:uiPriority="50"/>
-    <w:lsdException w:name="Grid Table 6 Colorful Accent 5" w:uiPriority="51"/>
-    <w:lsdException w:name="Grid Table 7 Colorful Accent 5" w:uiPriority="52"/>
-    <w:lsdException w:name="Grid Table 1 Light Accent 6" w:uiPriority="46"/>
-    <w:lsdException w:name="Grid Table 2 Accent 6" w:uiPriority="47"/>
-    <w:lsdException w:name="Grid Table 3 Accent 6" w:uiPriority="48"/>
-    <w:lsdException w:name="Grid Table 4 Accent 6" w:uiPriority="49"/>
-    <w:lsdException w:name="Grid Table 5 Dark Accent 6" w:uiPriority="50"/>
-    <w:lsdException w:name="Grid Table 6 Colorful Accent 6" w:uiPriority="51"/>
-    <w:lsdException w:name="Grid Table 7 Colorful Accent 6" w:uiPriority="52"/>
-    <w:lsdException w:name="List Table 1 Light" w:uiPriority="46"/>
-    <w:lsdException w:name="List Table 2" w:uiPriority="47"/>
-    <w:lsdException w:name="List Table 3" w:uiPriority="48"/>
-    <w:lsdException w:name="List Table 4" w:uiPriority="49"/>
-    <w:lsdException w:name="List Table 5 Dark" w:uiPriority="50"/>
-    <w:lsdException w:name="List Table 6 Colorful" w:uiPriority="51"/>
-    <w:lsdException w:name="List Table 7 Colorful" w:uiPriority="52"/>
-    <w:lsdException w:name="List Table 1 Light Accent 1" w:uiPriority="46"/>
-    <w:lsdException w:name="List Table 2 Accent 1" w:uiPriority="47"/>
-    <w:lsdException w:name="List Table 3 Accent 1" w:uiPriority="48"/>
-    <w:lsdException w:name="List Table 4 Accent 1" w:uiPriority="49"/>
-    <w:lsdException w:name="List Table 5 Dark Accent 1" w:uiPriority="50"/>
-    <w:lsdException w:name="List Table 6 Colorful Accent 1" w:uiPriority="51"/>
-    <w:lsdException w:name="List Table 7 Colorful Accent 1" w:uiPriority="52"/>
-    <w:lsdException w:name="List Table 1 Light Accent 2" w:uiPriority="46"/>
-    <w:lsdException w:name="List Table 2 Accent 2" w:uiPriority="47"/>
-    <w:lsdException w:name="List Table 3 Accent 2" w:uiPriority="48"/>
-    <w:lsdException w:name="List Table 4 Accent 2" w:uiPriority="49"/>
-    <w:lsdException w:name="List Table 5 Dark Accent 2" w:uiPriority="50"/>
-    <w:lsdException w:name="List Table 6 Colorful Accent 2" w:uiPriority="51"/>
-    <w:lsdException w:name="List Table 7 Colorful Accent 2" w:uiPriority="52"/>
-    <w:lsdException w:name="List Table 1 Light Accent 3" w:uiPriority="46"/>
-    <w:lsdException w:name="List Table 2 Accent 3" w:uiPriority="47"/>
-    <w:lsdException w:name="List Table 3 Accent 3" w:uiPriority="48"/>
-    <w:lsdException w:name="List Table 4 Accent 3" w:uiPriority="49"/>
-    <w:lsdException w:name="List Table 5 Dark Accent 3" w:uiPriority="50"/>
-    <w:lsdException w:name="List Table 6 Colorful Accent 3" w:uiPriority="51"/>
-    <w:lsdException w:name="List Table 7 Colorful Accent 3" w:uiPriority="52"/>
-    <w:lsdException w:name="List Table 1 Light Accent 4" w:uiPriority="46"/>
-    <w:lsdException w:name="List Table 2 Accent 4" w:uiPriority="47"/>
-    <w:lsdException w:name="List Table 3 Accent 4" w:uiPriority="48"/>
-    <w:lsdException w:name="List Table 4 Accent 4" w:uiPriority="49"/>
-    <w:lsdException w:name="List Table 5 Dark Accent 4" w:uiPriority="50"/>
-    <w:lsdException w:name="List Table 6 Colorful Accent 4" w:uiPriority="51"/>
-    <w:lsdException w:name="List Table 7 Colorful Accent 4" w:uiPriority="52"/>
-    <w:lsdException w:name="List Table 1 Light Accent 5" w:uiPriority="46"/>
-    <w:lsdException w:name="List Table 2 Accent 5" w:uiPriority="47"/>
-    <w:lsdException w:name="List Table 3 Accent 5" w:uiPriority="48"/>
-    <w:lsdException w:name="List Table 4 Accent 5" w:uiPriority="49"/>
-    <w:lsdException w:name="List Table 5 Dark Accent 5" w:uiPriority="50"/>
-    <w:lsdException w:name="List Table 6 Colorful Accent 5" w:uiPriority="51"/>
-    <w:lsdException w:name="List Table 7 Colorful Accent 5" w:uiPriority="52"/>
-    <w:lsdException w:name="List Table 1 Light Accent 6" w:uiPriority="46"/>
-    <w:lsdException w:name="List Table 2 Accent 6" w:uiPriority="47"/>
-    <w:lsdException w:name="List Table 3 Accent 6" w:uiPriority="48"/>
-    <w:lsdException w:name="List Table 4 Accent 6" w:uiPriority="49"/>
-    <w:lsdException w:name="List Table 5 Dark Accent 6" w:uiPriority="50"/>
-    <w:lsdException w:name="List Table 6 Colorful Accent 6" w:uiPriority="51"/>
-    <w:lsdException w:name="List Table 7 Colorful Accent 6" w:uiPriority="52"/>
-    <w:lsdException w:name="Mention" w:semiHidden="1" w:unhideWhenUsed="1"/>
-    <w:lsdException w:name="Smart Hyperlink" w:semiHidden="1" w:unhideWhenUsed="1"/>
-    <w:lsdException w:name="Hashtag" w:semiHidden="1" w:unhideWhenUsed="1"/>
-    <w:lsdException w:name="Unresolved Mention" w:semiHidden="1" w:unhideWhenUsed="1"/>
-    <w:lsdException w:name="Smart Link" w:semiHidden="1" w:unhideWhenUsed="1"/>
-  </w:latentStyles>
-  <w:style w:type="paragraph" w:default="1" w:styleId="Normal">
-    <w:name w:val="Normal"/>
-    <w:qFormat/>
-    <w:rsid w:val="00D021EE"/>
-    <w:rPr>
-      <w:rFonts w:cs="Times New Roman"/>
-      <w:sz w:val="3276"/>
-      <w:szCs w:val="3276"/>
-    </w:rPr>
-  </w:style>
-  <w:style w:type="character" w:default="1" w:styleId="DefaultParagraphFont">
-    <w:name w:val="Default Paragraph Font"/>
-    <w:uiPriority w:val="1"/>
-    <w:semiHidden/>
-    <w:unhideWhenUsed/>
-  </w:style>
-  <w:style w:type="table" w:default="1" w:styleId="TableNormal">
-    <w:name w:val="Normal Table"/>
-    <w:uiPriority w:val="99"/>
-    <w:semiHidden/>
-    <w:unhideWhenUsed/>
-    <w:tblPr>
-      <w:tblInd w:w="0" w:type="dxa"/>
-      <w:tblCellMar>
-        <w:top w:w="0" w:type="dxa"/>
-        <w:left w:w="108" w:type="dxa"/>
-        <w:bottom w:w="0" w:type="dxa"/>
-        <w:right w:w="108" w:type="dxa"/>
-      </w:tblCellMar>
-    </w:tblPr>
-  </w:style>
-  <w:style w:type="numbering" w:default="1" w:styleId="NoList">
-    <w:name w:val="No List"/>
-    <w:uiPriority w:val="99"/>
-    <w:semiHidden/>
-    <w:unhideWhenUsed/>
-  </w:style>
-  <w:style w:type="character" w:styleId="PlaceholderText">
-    <w:name w:val="Placeholder Text"/>
-    <w:basedOn w:val="DefaultParagraphFont"/>
-    <w:uiPriority w:val="99"/>
-    <w:semiHidden/>
-    <w:rsid w:val="00D021EE"/>
-    <w:rPr>
-      <w:color w:val="666666"/>
-    </w:rPr>
-  </w:style>
-</w:styles>
-</file>
-
-<file path=word/glossary/webSettings.xml><?xml version="1.0" encoding="utf-8"?>
-<w:webSettings xmlns:mc="http://schemas.openxmlformats.org/markup-compatibility/2006" xmlns:r="http://schemas.openxmlformats.org/officeDocument/2006/relationships" xmlns:w="http://schemas.openxmlformats.org/wordprocessingml/2006/main" xmlns:w14="http://schemas.microsoft.com/office/word/2010/wordml" xmlns:w15="http://schemas.microsoft.com/office/word/2012/wordml" xmlns:w16cex="http://schemas.microsoft.com/office/word/2018/wordml/cex" xmlns:w16cid="http://schemas.microsoft.com/office/word/2016/wordml/cid" xmlns:w16="http://schemas.microsoft.com/office/word/2018/wordml" xmlns:w16du="http://schemas.microsoft.com/office/word/2023/wordml/word16du" xmlns:w16sdtdh="http://schemas.microsoft.com/office/word/2020/wordml/sdtdatahash" xmlns:w16sdtfl="http://schemas.microsoft.com/office/word/2024/wordml/sdtformatlock" xmlns:w16se="http://schemas.microsoft.com/office/word/2015/wordml/symex" mc:Ignorable="w14 w15 w16se w16cid w16 w16cex w16sdtdh w16sdtfl w16du">
-  <w:optimizeForBrowser/>
-  <w:allowPNG/>
-</w:webSettings>
-</file>
-
 <file path=word/theme/theme1.xml><?xml version="1.0" encoding="utf-8"?>
 <a:theme xmlns:a="http://schemas.openxmlformats.org/drawingml/2006/main" name="Wisp">
   <a:themeElements>
@@ -8090,10 +8719,22 @@
 </CoverPageProperties>
 </file>
 
+<file path=customXml/item2.xml><?xml version="1.0" encoding="utf-8"?>
+<b:Sources xmlns:b="http://schemas.openxmlformats.org/officeDocument/2006/bibliography" xmlns="http://schemas.openxmlformats.org/officeDocument/2006/bibliography" SelectedStyle="\APASixthEditionOfficeOnline.xsl" StyleName="APA" Version="6"/>
+</file>
+
 <file path=customXml/itemProps1.xml><?xml version="1.0" encoding="utf-8"?>
 <ds:datastoreItem xmlns:ds="http://schemas.openxmlformats.org/officeDocument/2006/customXml" ds:itemID="{55AF091B-3C7A-41E3-B477-F2FDAA23CFDA}">
   <ds:schemaRefs>
     <ds:schemaRef ds:uri="http://schemas.microsoft.com/office/2006/coverPageProps"/>
   </ds:schemaRefs>
 </ds:datastoreItem>
+</file>
+
+<file path=customXml/itemProps2.xml><?xml version="1.0" encoding="utf-8"?>
+<ds:datastoreItem xmlns:ds="http://schemas.openxmlformats.org/officeDocument/2006/customXml" ds:itemID="{B7E2B567-B6AD-47B8-906B-41BE8BFA89AC}">
+  <ds:schemaRefs>
+    <ds:schemaRef ds:uri="http://schemas.openxmlformats.org/officeDocument/2006/bibliography"/>
+  </ds:schemaRefs>
+</ds:datastoreItem>
 </file>
</xml_diff>